<commit_message>
finish rapport (reste exemples)
</commit_message>
<xml_diff>
--- a/rapport.docx
+++ b/rapport.docx
@@ -64,13 +64,8 @@
           <w:numId w:val="11"/>
         </w:numPr>
       </w:pPr>
-      <w:proofErr w:type="spellStart"/>
-      <w:r>
-        <w:t>Raed</w:t>
-      </w:r>
-      <w:proofErr w:type="spellEnd"/>
-      <w:r>
-        <w:t xml:space="preserve"> BETTAHER</w:t>
+      <w:r>
+        <w:t>Raed BETTAHER</w:t>
       </w:r>
       <w:r>
         <w:t xml:space="preserve"> (IGL 3)</w:t>
@@ -84,13 +79,8 @@
           <w:numId w:val="11"/>
         </w:numPr>
       </w:pPr>
-      <w:proofErr w:type="spellStart"/>
-      <w:r>
-        <w:t>Abderrahmen</w:t>
-      </w:r>
-      <w:proofErr w:type="spellEnd"/>
-      <w:r>
-        <w:t xml:space="preserve"> JEDIDI</w:t>
+      <w:r>
+        <w:t>Abderrahmen JEDIDI</w:t>
       </w:r>
       <w:r>
         <w:t xml:space="preserve"> (IGL 3)</w:t>
@@ -136,13 +126,7 @@
         <w:rPr>
           <w:rFonts w:asciiTheme="majorHAnsi" w:hAnsiTheme="majorHAnsi" w:cstheme="majorHAnsi"/>
         </w:rPr>
-        <w:t>Soit une collection</w:t>
-      </w:r>
-      <w:r>
-        <w:rPr>
-          <w:rFonts w:asciiTheme="majorHAnsi" w:hAnsiTheme="majorHAnsi" w:cstheme="majorHAnsi"/>
-        </w:rPr>
-        <w:t xml:space="preserve"> </w:t>
+        <w:t xml:space="preserve">Soit une collection </w:t>
       </w:r>
       <m:oMath>
         <m:r>
@@ -203,13 +187,7 @@
         <w:rPr>
           <w:rFonts w:asciiTheme="majorHAnsi" w:hAnsiTheme="majorHAnsi" w:cstheme="majorHAnsi"/>
         </w:rPr>
-        <w:t xml:space="preserve"> </w:t>
-      </w:r>
-      <w:r>
-        <w:rPr>
-          <w:rFonts w:asciiTheme="majorHAnsi" w:hAnsiTheme="majorHAnsi" w:cstheme="majorHAnsi"/>
-        </w:rPr>
-        <w:t xml:space="preserve">de tâches ne peuvent pas être exécutées simultanément. L'objectif est de déterminer si toutes les tâches peuvent être exécutées dans un intervalle donné de </w:t>
+        <w:t xml:space="preserve"> de tâches ne peuvent pas être exécutées simultanément. L'objectif est de déterminer si toutes les tâches peuvent être exécutées dans un intervalle donné de </w:t>
       </w:r>
       <w:r>
         <w:rPr>
@@ -273,7 +251,27 @@
           <w:szCs w:val="22"/>
           <w:lang w:val="fr-FR"/>
         </w:rPr>
-        <w:t xml:space="preserve">de Welsh-Powell : soit un graphe G = (V , E) , où V est l’ensemble des tâches  </w:t>
+        <w:t>de Welsh-Powell : soit un graphe G = (</w:t>
+      </w:r>
+      <w:proofErr w:type="gramStart"/>
+      <w:r>
+        <w:rPr>
+          <w:rFonts w:asciiTheme="majorHAnsi" w:hAnsiTheme="majorHAnsi" w:cstheme="majorHAnsi"/>
+          <w:sz w:val="22"/>
+          <w:szCs w:val="22"/>
+          <w:lang w:val="fr-FR"/>
+        </w:rPr>
+        <w:t>V ,</w:t>
+      </w:r>
+      <w:proofErr w:type="gramEnd"/>
+      <w:r>
+        <w:rPr>
+          <w:rFonts w:asciiTheme="majorHAnsi" w:hAnsiTheme="majorHAnsi" w:cstheme="majorHAnsi"/>
+          <w:sz w:val="22"/>
+          <w:szCs w:val="22"/>
+          <w:lang w:val="fr-FR"/>
+        </w:rPr>
+        <w:t xml:space="preserve"> E) , où V est l’ensemble des tâches  </w:t>
       </w:r>
       <m:oMath>
         <m:r>
@@ -292,27 +290,7 @@
           <w:szCs w:val="22"/>
           <w:lang w:val="fr-FR"/>
         </w:rPr>
-        <w:t xml:space="preserve">  , et E contient une arête entre xi et </w:t>
-      </w:r>
-      <w:proofErr w:type="spellStart"/>
-      <w:r>
-        <w:rPr>
-          <w:rFonts w:asciiTheme="majorHAnsi" w:hAnsiTheme="majorHAnsi" w:cstheme="majorHAnsi"/>
-          <w:sz w:val="22"/>
-          <w:szCs w:val="22"/>
-          <w:lang w:val="fr-FR"/>
-        </w:rPr>
-        <w:t>xj</w:t>
-      </w:r>
-      <w:proofErr w:type="spellEnd"/>
-      <w:r>
-        <w:rPr>
-          <w:rFonts w:asciiTheme="majorHAnsi" w:hAnsiTheme="majorHAnsi" w:cstheme="majorHAnsi"/>
-          <w:sz w:val="22"/>
-          <w:szCs w:val="22"/>
-          <w:lang w:val="fr-FR"/>
-        </w:rPr>
-        <w:t xml:space="preserve"> si ces taches ne peuvent pas être exécutées simultanément .</w:t>
+        <w:t xml:space="preserve">  , et E contient une arête entre xi et xj si ces taches ne peuvent pas être exécutées simultanément .</w:t>
       </w:r>
     </w:p>
     <w:p>
@@ -883,15 +861,7 @@
         <w:t>3.12)</w:t>
       </w:r>
       <w:r>
-        <w:t xml:space="preserve"> + </w:t>
-      </w:r>
-      <w:proofErr w:type="spellStart"/>
-      <w:r>
-        <w:t>Jupyter</w:t>
-      </w:r>
-      <w:proofErr w:type="spellEnd"/>
-      <w:r>
-        <w:t xml:space="preserve"> Notebook </w:t>
+        <w:t xml:space="preserve"> + Jupyter Notebook </w:t>
       </w:r>
     </w:p>
     <w:p>
@@ -912,11 +882,11 @@
           <w:numId w:val="12"/>
         </w:numPr>
       </w:pPr>
-      <w:proofErr w:type="spellStart"/>
+      <w:proofErr w:type="gramStart"/>
       <w:r>
         <w:t>networkx</w:t>
       </w:r>
-      <w:proofErr w:type="spellEnd"/>
+      <w:proofErr w:type="gramEnd"/>
       <w:r>
         <w:t> : Bibliothèque pour la création , la manipulation et de l’analyse de graphes et réseaux .</w:t>
       </w:r>
@@ -929,21 +899,13 @@
           <w:numId w:val="12"/>
         </w:numPr>
       </w:pPr>
-      <w:proofErr w:type="spellStart"/>
+      <w:proofErr w:type="gramStart"/>
       <w:r>
         <w:t>matplotlib.pyplot</w:t>
       </w:r>
-      <w:proofErr w:type="spellEnd"/>
-      <w:r>
-        <w:t xml:space="preserve"> : un module de bibliothèque </w:t>
-      </w:r>
-      <w:proofErr w:type="spellStart"/>
-      <w:r>
-        <w:t>Matplotlib</w:t>
-      </w:r>
-      <w:proofErr w:type="spellEnd"/>
-      <w:r>
-        <w:t xml:space="preserve"> pour créer des visualisations graphiques </w:t>
+      <w:proofErr w:type="gramEnd"/>
+      <w:r>
+        <w:t xml:space="preserve"> : un module de bibliothèque Matplotlib pour créer des visualisations graphiques </w:t>
       </w:r>
     </w:p>
     <w:p>
@@ -954,11 +916,11 @@
           <w:numId w:val="12"/>
         </w:numPr>
       </w:pPr>
-      <w:proofErr w:type="spellStart"/>
+      <w:proofErr w:type="gramStart"/>
       <w:r>
         <w:t>numpy</w:t>
       </w:r>
-      <w:proofErr w:type="spellEnd"/>
+      <w:proofErr w:type="gramEnd"/>
       <w:r>
         <w:t> :</w:t>
       </w:r>
@@ -974,14 +936,12 @@
           <w:numId w:val="12"/>
         </w:numPr>
       </w:pPr>
-      <w:proofErr w:type="spellStart"/>
       <w:r>
         <w:t>R</w:t>
       </w:r>
       <w:r>
         <w:t>andom</w:t>
       </w:r>
-      <w:proofErr w:type="spellEnd"/>
       <w:r>
         <w:t> : module standard de Python pour générer des nombre pseudo-aléatoires et effectuer des opérations aléatoires</w:t>
       </w:r>
@@ -1007,7 +967,19 @@
         <w:t>linéaire,</w:t>
       </w:r>
       <w:r>
-        <w:t xml:space="preserve"> permettant de modéliser et résoudre des problèmes d’optimisation ( Dans notre cas c’est la minimisation du nombre des couleurs dans un graphe ) </w:t>
+        <w:t xml:space="preserve"> permettant de modéliser et résoudre des problèmes d’optimisation </w:t>
+      </w:r>
+      <w:r>
+        <w:t>(Dans</w:t>
+      </w:r>
+      <w:r>
+        <w:t xml:space="preserve"> notre cas c’est la minimisation du nombre des couleurs dans un </w:t>
+      </w:r>
+      <w:r>
+        <w:t>graphe)</w:t>
+      </w:r>
+      <w:r>
+        <w:t xml:space="preserve"> </w:t>
       </w:r>
     </w:p>
     <w:p>
@@ -1023,13 +995,8 @@
         <w:tab/>
         <w:t xml:space="preserve">Graphe : la bibliothèque </w:t>
       </w:r>
-      <w:proofErr w:type="spellStart"/>
-      <w:r>
-        <w:t>NetWorkX</w:t>
-      </w:r>
-      <w:proofErr w:type="spellEnd"/>
-      <w:r>
-        <w:t xml:space="preserve"> représente un graphe comme dictionnaire des dictionnaires pour stocker les sommets, les arêtes et les attributs.</w:t>
+      <w:r>
+        <w:t>NetWorkX représente un graphe comme dictionnaire des dictionnaires pour stocker les sommets, les arêtes et les attributs.</w:t>
       </w:r>
     </w:p>
     <w:p>
@@ -1082,15 +1049,7 @@
         <w:t xml:space="preserve">Développement et test des méthodes de création et affichage des structures des données : </w:t>
       </w:r>
       <w:r>
-        <w:t xml:space="preserve">On a utilisé la bibliothèque </w:t>
-      </w:r>
-      <w:proofErr w:type="spellStart"/>
-      <w:r>
-        <w:t>networx</w:t>
-      </w:r>
-      <w:proofErr w:type="spellEnd"/>
-      <w:r>
-        <w:t xml:space="preserve"> pour créer des graphes à partir de nombre des sommets et une liste des tuples montrant les </w:t>
+        <w:t xml:space="preserve">On a utilisé la bibliothèque networx pour créer des graphes à partir de nombre des sommets et une liste des tuples montrant les </w:t>
       </w:r>
       <w:r>
         <w:t>arêtes.</w:t>
@@ -1102,15 +1061,7 @@
         <w:t>Puis</w:t>
       </w:r>
       <w:r>
-        <w:t xml:space="preserve"> on a utilisé la bibliothèque </w:t>
-      </w:r>
-      <w:proofErr w:type="spellStart"/>
-      <w:r>
-        <w:t>matplotlib</w:t>
-      </w:r>
-      <w:proofErr w:type="spellEnd"/>
-      <w:r>
-        <w:t xml:space="preserve"> pour l’affichage des graphes </w:t>
+        <w:t xml:space="preserve"> on a utilisé la bibliothèque matplotlib pour l’affichage des graphes </w:t>
       </w:r>
     </w:p>
     <w:p>
@@ -1152,7 +1103,10 @@
         <w:t>nombre chromatique</w:t>
       </w:r>
       <w:r>
-        <w:t xml:space="preserve"> d’un graphe G avec un cas particulier et un exemple de code dont on a utilisé une bibliothèque de programmation linéaire pour l’implémenter .</w:t>
+        <w:t xml:space="preserve"> d’un graphe G avec un cas particulier et un exemple de code dont on a utilisé une bibliothèque de programmation linéaire pour </w:t>
+      </w:r>
+      <w:r>
+        <w:t>l’implémenter.</w:t>
       </w:r>
     </w:p>
     <w:p>
@@ -1173,7 +1127,21 @@
         <w:rPr>
           <w:color w:val="FF0000"/>
         </w:rPr>
-        <w:t xml:space="preserve">(ICI LES EXEMPLES , IL FAUT RESPECTER LES INFORMATIONS) </w:t>
+        <w:t xml:space="preserve">(ICI LES </w:t>
+      </w:r>
+      <w:proofErr w:type="gramStart"/>
+      <w:r>
+        <w:rPr>
+          <w:color w:val="FF0000"/>
+        </w:rPr>
+        <w:t>EXEMPLES ,</w:t>
+      </w:r>
+      <w:proofErr w:type="gramEnd"/>
+      <w:r>
+        <w:rPr>
+          <w:color w:val="FF0000"/>
+        </w:rPr>
+        <w:t xml:space="preserve"> IL FAUT RESPECTER LES INFORMATIONS) </w:t>
       </w:r>
     </w:p>
     <w:p>
@@ -1209,38 +1177,377 @@
     </w:p>
     <w:p>
       <w:pPr>
-        <w:pStyle w:val="Titre2"/>
-      </w:pPr>
-      <w:r>
-        <w:t>5. Discussion et limites</w:t>
+        <w:rPr>
+          <w:color w:val="FF0000"/>
+        </w:rPr>
+      </w:pPr>
+      <w:r>
+        <w:rPr>
+          <w:color w:val="FF0000"/>
+        </w:rPr>
+        <w:t>(FIN DE SECTION EXEMPLES)</w:t>
       </w:r>
     </w:p>
     <w:p>
-      <w:r>
-        <w:t>- L’algorithme fonctionne-t-il dans tous les cas testés ?</w:t>
+      <w:pPr>
+        <w:pStyle w:val="Titre2"/>
+      </w:pPr>
+      <w:r>
+        <w:t>5. Discussion et limites</w:t>
       </w:r>
     </w:p>
     <w:p>
       <w:r>
-        <w:t>- Problèmes rencontrés et solutions apportées</w:t>
+        <w:t xml:space="preserve">L’algorithme fonctionne dans tous les cas testés, tout en respectant les propriétés de chaque graphe mentionné (complet, biparti, cycle, ...) et le nombre des couleurs obtenu respecte l’encadrement théorique suivant </w:t>
       </w:r>
     </w:p>
     <w:p>
-      <w:r>
-        <w:t>- Améliorations possibles</w:t>
+      <w:pPr>
+        <w:pStyle w:val="Paragraphedeliste"/>
+        <w:numPr>
+          <w:ilvl w:val="0"/>
+          <w:numId w:val="18"/>
+        </w:numPr>
+      </w:pPr>
+      <w:r>
+        <w:t>Si on trouve un coloriage possible d’un graphe avec N couleurs, alors le nombre chromatique est nécessairement inférieur ou égal à N.</w:t>
       </w:r>
     </w:p>
     <w:p>
       <w:pPr>
-        <w:pStyle w:val="Titre2"/>
-      </w:pPr>
-      <w:r>
-        <w:t>6. Conclusion</w:t>
+        <w:pStyle w:val="Paragraphedeliste"/>
+        <w:numPr>
+          <w:ilvl w:val="0"/>
+          <w:numId w:val="18"/>
+        </w:numPr>
+      </w:pPr>
+      <w:r>
+        <w:t xml:space="preserve">Si le sommet de plus haut degré est r, alors le nombre chromatique est nécessairement inférieur ou égal à (r + 1) </w:t>
       </w:r>
     </w:p>
     <w:p>
-      <w:r>
-        <w:t>Résumé des résultats obtenus et du travail réalisé.</w:t>
+      <w:pPr>
+        <w:ind w:left="360"/>
+      </w:pPr>
+      <w:r>
+        <w:lastRenderedPageBreak/>
+        <w:t>Cependant,</w:t>
+      </w:r>
+      <w:r>
+        <w:t xml:space="preserve"> </w:t>
+      </w:r>
+      <w:r>
+        <w:t xml:space="preserve">cet algorithme ne permet pas de donner le nombre chromatique, càd le nombre des couleurs minimum pour colorier un tel graphe. Un tel contre-exemple se présente comme le suivant : </w:t>
+      </w:r>
+    </w:p>
+    <w:p>
+      <w:pPr>
+        <w:ind w:left="360"/>
+      </w:pPr>
+      <w:r>
+        <w:t xml:space="preserve">Considérons ce graphe suivant (résultat de code Python) : </w:t>
+      </w:r>
+    </w:p>
+    <w:p>
+      <w:pPr>
+        <w:ind w:left="360"/>
+      </w:pPr>
+      <w:r>
+        <w:rPr>
+          <w:noProof/>
+        </w:rPr>
+        <w:drawing>
+          <wp:inline distT="0" distB="0" distL="0" distR="0" wp14:anchorId="5F20F0F6" wp14:editId="1AB3B87E">
+            <wp:extent cx="3284220" cy="2597347"/>
+            <wp:effectExtent l="0" t="0" r="0" b="0"/>
+            <wp:docPr id="1" name="Image 1"/>
+            <wp:cNvGraphicFramePr>
+              <a:graphicFrameLocks xmlns:a="http://schemas.openxmlformats.org/drawingml/2006/main" noChangeAspect="1"/>
+            </wp:cNvGraphicFramePr>
+            <a:graphic xmlns:a="http://schemas.openxmlformats.org/drawingml/2006/main">
+              <a:graphicData uri="http://schemas.openxmlformats.org/drawingml/2006/picture">
+                <pic:pic xmlns:pic="http://schemas.openxmlformats.org/drawingml/2006/picture">
+                  <pic:nvPicPr>
+                    <pic:cNvPr id="1" name=""/>
+                    <pic:cNvPicPr/>
+                  </pic:nvPicPr>
+                  <pic:blipFill>
+                    <a:blip r:embed="rId6"/>
+                    <a:stretch>
+                      <a:fillRect/>
+                    </a:stretch>
+                  </pic:blipFill>
+                  <pic:spPr>
+                    <a:xfrm>
+                      <a:off x="0" y="0"/>
+                      <a:ext cx="3287637" cy="2600049"/>
+                    </a:xfrm>
+                    <a:prstGeom prst="rect">
+                      <a:avLst/>
+                    </a:prstGeom>
+                  </pic:spPr>
+                </pic:pic>
+              </a:graphicData>
+            </a:graphic>
+          </wp:inline>
+        </w:drawing>
+      </w:r>
+    </w:p>
+    <w:p>
+      <w:pPr>
+        <w:ind w:left="360"/>
+      </w:pPr>
+      <w:r>
+        <w:t xml:space="preserve">Si on utilise l’algorithme de Welsh et </w:t>
+      </w:r>
+      <w:proofErr w:type="gramStart"/>
+      <w:r>
+        <w:t>Powell ,</w:t>
+      </w:r>
+      <w:proofErr w:type="gramEnd"/>
+      <w:r>
+        <w:t xml:space="preserve"> on se trouve dans le cas suivant : </w:t>
+      </w:r>
+    </w:p>
+    <w:p>
+      <w:pPr>
+        <w:ind w:left="360"/>
+      </w:pPr>
+      <w:r>
+        <w:rPr>
+          <w:noProof/>
+        </w:rPr>
+        <w:drawing>
+          <wp:inline distT="0" distB="0" distL="0" distR="0" wp14:anchorId="24AD0915" wp14:editId="33D1834A">
+            <wp:extent cx="3487915" cy="2758440"/>
+            <wp:effectExtent l="0" t="0" r="0" b="3810"/>
+            <wp:docPr id="2" name="Image 2"/>
+            <wp:cNvGraphicFramePr>
+              <a:graphicFrameLocks xmlns:a="http://schemas.openxmlformats.org/drawingml/2006/main" noChangeAspect="1"/>
+            </wp:cNvGraphicFramePr>
+            <a:graphic xmlns:a="http://schemas.openxmlformats.org/drawingml/2006/main">
+              <a:graphicData uri="http://schemas.openxmlformats.org/drawingml/2006/picture">
+                <pic:pic xmlns:pic="http://schemas.openxmlformats.org/drawingml/2006/picture">
+                  <pic:nvPicPr>
+                    <pic:cNvPr id="1" name=""/>
+                    <pic:cNvPicPr/>
+                  </pic:nvPicPr>
+                  <pic:blipFill>
+                    <a:blip r:embed="rId7"/>
+                    <a:stretch>
+                      <a:fillRect/>
+                    </a:stretch>
+                  </pic:blipFill>
+                  <pic:spPr>
+                    <a:xfrm>
+                      <a:off x="0" y="0"/>
+                      <a:ext cx="3490605" cy="2760568"/>
+                    </a:xfrm>
+                    <a:prstGeom prst="rect">
+                      <a:avLst/>
+                    </a:prstGeom>
+                  </pic:spPr>
+                </pic:pic>
+              </a:graphicData>
+            </a:graphic>
+          </wp:inline>
+        </w:drawing>
+      </w:r>
+    </w:p>
+    <w:p>
+      <w:pPr>
+        <w:ind w:left="360"/>
+      </w:pPr>
+      <w:r>
+        <w:t xml:space="preserve">L’algorithme a utilisé 3 couleurs pour colorier le graphe. Par contre si on utilise une approche linéaire optimisé pour minimiser le nombre des couleurs mais couteuse en temps d’exécution avec une complexité théorique exponentielle </w:t>
+      </w:r>
+      <m:oMath>
+        <m:r>
+          <w:rPr>
+            <w:rFonts w:ascii="Cambria Math" w:hAnsi="Cambria Math"/>
+          </w:rPr>
+          <m:t>O(</m:t>
+        </m:r>
+        <m:sSup>
+          <m:sSupPr>
+            <m:ctrlPr>
+              <w:rPr>
+                <w:rFonts w:ascii="Cambria Math" w:hAnsi="Cambria Math"/>
+                <w:i/>
+              </w:rPr>
+            </m:ctrlPr>
+          </m:sSupPr>
+          <m:e>
+            <m:r>
+              <w:rPr>
+                <w:rFonts w:ascii="Cambria Math" w:hAnsi="Cambria Math"/>
+              </w:rPr>
+              <m:t>2</m:t>
+            </m:r>
+          </m:e>
+          <m:sup>
+            <m:sSup>
+              <m:sSupPr>
+                <m:ctrlPr>
+                  <w:rPr>
+                    <w:rFonts w:ascii="Cambria Math" w:hAnsi="Cambria Math"/>
+                    <w:i/>
+                  </w:rPr>
+                </m:ctrlPr>
+              </m:sSupPr>
+              <m:e>
+                <m:r>
+                  <w:rPr>
+                    <w:rFonts w:ascii="Cambria Math" w:hAnsi="Cambria Math"/>
+                  </w:rPr>
+                  <m:t>n</m:t>
+                </m:r>
+              </m:e>
+              <m:sup>
+                <m:r>
+                  <w:rPr>
+                    <w:rFonts w:ascii="Cambria Math" w:hAnsi="Cambria Math"/>
+                  </w:rPr>
+                  <m:t>2</m:t>
+                </m:r>
+              </m:sup>
+            </m:sSup>
+          </m:sup>
+        </m:sSup>
+        <m:r>
+          <w:rPr>
+            <w:rFonts w:ascii="Cambria Math" w:hAnsi="Cambria Math"/>
+          </w:rPr>
+          <m:t>)</m:t>
+        </m:r>
+      </m:oMath>
+      <w:r>
+        <w:t xml:space="preserve"> on peut déduire le suivant : </w:t>
+      </w:r>
+    </w:p>
+    <w:p>
+      <w:pPr>
+        <w:ind w:left="360"/>
+      </w:pPr>
+      <w:r>
+        <w:rPr>
+          <w:noProof/>
+        </w:rPr>
+        <w:lastRenderedPageBreak/>
+        <w:drawing>
+          <wp:inline distT="0" distB="0" distL="0" distR="0" wp14:anchorId="31D7F83B" wp14:editId="13B6C0D4">
+            <wp:extent cx="3314483" cy="2621280"/>
+            <wp:effectExtent l="0" t="0" r="635" b="7620"/>
+            <wp:docPr id="3" name="Image 3"/>
+            <wp:cNvGraphicFramePr>
+              <a:graphicFrameLocks xmlns:a="http://schemas.openxmlformats.org/drawingml/2006/main" noChangeAspect="1"/>
+            </wp:cNvGraphicFramePr>
+            <a:graphic xmlns:a="http://schemas.openxmlformats.org/drawingml/2006/main">
+              <a:graphicData uri="http://schemas.openxmlformats.org/drawingml/2006/picture">
+                <pic:pic xmlns:pic="http://schemas.openxmlformats.org/drawingml/2006/picture">
+                  <pic:nvPicPr>
+                    <pic:cNvPr id="1" name=""/>
+                    <pic:cNvPicPr/>
+                  </pic:nvPicPr>
+                  <pic:blipFill>
+                    <a:blip r:embed="rId8"/>
+                    <a:stretch>
+                      <a:fillRect/>
+                    </a:stretch>
+                  </pic:blipFill>
+                  <pic:spPr>
+                    <a:xfrm>
+                      <a:off x="0" y="0"/>
+                      <a:ext cx="3320285" cy="2625868"/>
+                    </a:xfrm>
+                    <a:prstGeom prst="rect">
+                      <a:avLst/>
+                    </a:prstGeom>
+                  </pic:spPr>
+                </pic:pic>
+              </a:graphicData>
+            </a:graphic>
+          </wp:inline>
+        </w:drawing>
+      </w:r>
+    </w:p>
+    <w:p>
+      <w:pPr>
+        <w:ind w:left="360"/>
+      </w:pPr>
+      <w:r>
+        <w:t>Il a utilisé que 2 couleurs seulement pour colorier le graphe (</w:t>
+      </w:r>
+      <w:r>
+        <w:rPr>
+          <w:rFonts w:cs="Calibri"/>
+          <w:sz w:val="36"/>
+          <w:szCs w:val="36"/>
+        </w:rPr>
+        <w:t>ꭓ</w:t>
+      </w:r>
+      <w:r>
+        <w:t xml:space="preserve">(G) = 2) </w:t>
+      </w:r>
+    </w:p>
+    <w:p>
+      <w:r>
+        <w:t xml:space="preserve">- Amélioration et choix de l’algorithme adéquat : </w:t>
+      </w:r>
+    </w:p>
+    <w:p>
+      <w:r>
+        <w:t xml:space="preserve">Le choix d’algorithme nécessaire pour colorier un graphe dépend de plusieurs facteurs, notamment la taille du graphe et sa structure. </w:t>
+      </w:r>
+    </w:p>
+    <w:p>
+      <w:r>
+        <w:t xml:space="preserve">Pour les petits graphes (n &lt;= 50) : il est recommandé l’ILP ou une approche qui utilise le backtracking pour une solution exacte </w:t>
+      </w:r>
+    </w:p>
+    <w:p>
+      <w:r>
+        <w:t xml:space="preserve">Pour les graphes de taille moyenne (50 &lt;= n &lt;= 1000) : DSatur ou Welsh-Powell pour un bon compromis entre qualité et rapidité. </w:t>
+      </w:r>
+    </w:p>
+    <w:p>
+      <w:r>
+        <w:t xml:space="preserve">Pour les grands graphes : algorithmes gloutons ou métaheuristiques </w:t>
+      </w:r>
+    </w:p>
+    <w:p>
+      <w:r>
+        <w:t xml:space="preserve">Il faut aussi tenir compte de la structure des graphes qui peuvent faciliter la tâche. Par exemple, pour un graphe planaire on opte </w:t>
+      </w:r>
+      <w:r>
+        <w:t>à</w:t>
+      </w:r>
+      <w:r>
+        <w:t xml:space="preserve"> utiliser </w:t>
+      </w:r>
+      <w:r>
+        <w:t>un algorithme adapté</w:t>
+      </w:r>
+      <w:r>
+        <w:t xml:space="preserve"> aux 4 couleurs.</w:t>
+      </w:r>
+    </w:p>
+    <w:p>
+      <w:pPr>
+        <w:pStyle w:val="Titre2"/>
+      </w:pPr>
+      <w:r>
+        <w:t>6. Conclusion</w:t>
+      </w:r>
+    </w:p>
+    <w:p>
+      <w:r>
+        <w:t>Dans ce TP, nous avons implémenté et analysé l’algorithme de Welsh-Powell pour la coloration des sommets d’un graphe, en utilisant Python. Cet algorithme glouton, qui trie les sommets par degré croissant avant d’assigner les couleurs de manière itérative, s’est relevé rapide et efficace lors des tests malgré qu’il ne donne pas le nombre chromatique exact dans certains cas.</w:t>
+      </w:r>
+    </w:p>
+    <w:p>
+      <w:r>
+        <w:t xml:space="preserve">Ce travail nous a permis de comprendre comment et pourquoi choisir un tel algorithme par rapport aux autres tous en étudiant la problématiques et les critères de graphe obtenu lors de la représentation de la structure de données. </w:t>
       </w:r>
     </w:p>
     <w:p>
@@ -1309,13 +1616,7 @@
     </w:p>
     <w:p>
       <w:r>
-        <w:t xml:space="preserve">- Le rapport a été inspiré par l’article </w:t>
-      </w:r>
-      <w:r>
-        <w:t>COLORATION DE GRAPHES : FONDEMENTS ET APPLICATIONS</w:t>
-      </w:r>
-      <w:r>
-        <w:t xml:space="preserve"> de RAIRO Operations Research </w:t>
+        <w:t xml:space="preserve">- Le rapport a été inspiré par l’article COLORATION DE GRAPHES : FONDEMENTS ET APPLICATIONS de RAIRO Operations Research </w:t>
       </w:r>
     </w:p>
     <w:sectPr>
@@ -1907,6 +2208,119 @@
     </w:lvl>
   </w:abstractNum>
   <w:abstractNum w:abstractNumId="13" w15:restartNumberingAfterBreak="0">
+    <w:nsid w:val="3ECA1776"/>
+    <w:multiLevelType w:val="hybridMultilevel"/>
+    <w:tmpl w:val="99302B60"/>
+    <w:lvl w:ilvl="0" w:tplc="20000001">
+      <w:start w:val="1"/>
+      <w:numFmt w:val="bullet"/>
+      <w:lvlText w:val=""/>
+      <w:lvlJc w:val="left"/>
+      <w:pPr>
+        <w:ind w:left="720" w:hanging="360"/>
+      </w:pPr>
+      <w:rPr>
+        <w:rFonts w:ascii="Symbol" w:hAnsi="Symbol" w:hint="default"/>
+      </w:rPr>
+    </w:lvl>
+    <w:lvl w:ilvl="1" w:tplc="20000003" w:tentative="1">
+      <w:start w:val="1"/>
+      <w:numFmt w:val="bullet"/>
+      <w:lvlText w:val="o"/>
+      <w:lvlJc w:val="left"/>
+      <w:pPr>
+        <w:ind w:left="1440" w:hanging="360"/>
+      </w:pPr>
+      <w:rPr>
+        <w:rFonts w:ascii="Courier New" w:hAnsi="Courier New" w:cs="Courier New" w:hint="default"/>
+      </w:rPr>
+    </w:lvl>
+    <w:lvl w:ilvl="2" w:tplc="20000005" w:tentative="1">
+      <w:start w:val="1"/>
+      <w:numFmt w:val="bullet"/>
+      <w:lvlText w:val=""/>
+      <w:lvlJc w:val="left"/>
+      <w:pPr>
+        <w:ind w:left="2160" w:hanging="360"/>
+      </w:pPr>
+      <w:rPr>
+        <w:rFonts w:ascii="Wingdings" w:hAnsi="Wingdings" w:hint="default"/>
+      </w:rPr>
+    </w:lvl>
+    <w:lvl w:ilvl="3" w:tplc="20000001" w:tentative="1">
+      <w:start w:val="1"/>
+      <w:numFmt w:val="bullet"/>
+      <w:lvlText w:val=""/>
+      <w:lvlJc w:val="left"/>
+      <w:pPr>
+        <w:ind w:left="2880" w:hanging="360"/>
+      </w:pPr>
+      <w:rPr>
+        <w:rFonts w:ascii="Symbol" w:hAnsi="Symbol" w:hint="default"/>
+      </w:rPr>
+    </w:lvl>
+    <w:lvl w:ilvl="4" w:tplc="20000003" w:tentative="1">
+      <w:start w:val="1"/>
+      <w:numFmt w:val="bullet"/>
+      <w:lvlText w:val="o"/>
+      <w:lvlJc w:val="left"/>
+      <w:pPr>
+        <w:ind w:left="3600" w:hanging="360"/>
+      </w:pPr>
+      <w:rPr>
+        <w:rFonts w:ascii="Courier New" w:hAnsi="Courier New" w:cs="Courier New" w:hint="default"/>
+      </w:rPr>
+    </w:lvl>
+    <w:lvl w:ilvl="5" w:tplc="20000005" w:tentative="1">
+      <w:start w:val="1"/>
+      <w:numFmt w:val="bullet"/>
+      <w:lvlText w:val=""/>
+      <w:lvlJc w:val="left"/>
+      <w:pPr>
+        <w:ind w:left="4320" w:hanging="360"/>
+      </w:pPr>
+      <w:rPr>
+        <w:rFonts w:ascii="Wingdings" w:hAnsi="Wingdings" w:hint="default"/>
+      </w:rPr>
+    </w:lvl>
+    <w:lvl w:ilvl="6" w:tplc="20000001" w:tentative="1">
+      <w:start w:val="1"/>
+      <w:numFmt w:val="bullet"/>
+      <w:lvlText w:val=""/>
+      <w:lvlJc w:val="left"/>
+      <w:pPr>
+        <w:ind w:left="5040" w:hanging="360"/>
+      </w:pPr>
+      <w:rPr>
+        <w:rFonts w:ascii="Symbol" w:hAnsi="Symbol" w:hint="default"/>
+      </w:rPr>
+    </w:lvl>
+    <w:lvl w:ilvl="7" w:tplc="20000003" w:tentative="1">
+      <w:start w:val="1"/>
+      <w:numFmt w:val="bullet"/>
+      <w:lvlText w:val="o"/>
+      <w:lvlJc w:val="left"/>
+      <w:pPr>
+        <w:ind w:left="5760" w:hanging="360"/>
+      </w:pPr>
+      <w:rPr>
+        <w:rFonts w:ascii="Courier New" w:hAnsi="Courier New" w:cs="Courier New" w:hint="default"/>
+      </w:rPr>
+    </w:lvl>
+    <w:lvl w:ilvl="8" w:tplc="20000005" w:tentative="1">
+      <w:start w:val="1"/>
+      <w:numFmt w:val="bullet"/>
+      <w:lvlText w:val=""/>
+      <w:lvlJc w:val="left"/>
+      <w:pPr>
+        <w:ind w:left="6480" w:hanging="360"/>
+      </w:pPr>
+      <w:rPr>
+        <w:rFonts w:ascii="Wingdings" w:hAnsi="Wingdings" w:hint="default"/>
+      </w:rPr>
+    </w:lvl>
+  </w:abstractNum>
+  <w:abstractNum w:abstractNumId="14" w15:restartNumberingAfterBreak="0">
     <w:nsid w:val="69745E2A"/>
     <w:multiLevelType w:val="hybridMultilevel"/>
     <w:tmpl w:val="08FE3510"/>
@@ -2019,7 +2433,7 @@
       </w:rPr>
     </w:lvl>
   </w:abstractNum>
-  <w:abstractNum w:abstractNumId="14" w15:restartNumberingAfterBreak="0">
+  <w:abstractNum w:abstractNumId="15" w15:restartNumberingAfterBreak="0">
     <w:nsid w:val="6DBD300D"/>
     <w:multiLevelType w:val="hybridMultilevel"/>
     <w:tmpl w:val="2EF48FCA"/>
@@ -2132,7 +2546,7 @@
       </w:rPr>
     </w:lvl>
   </w:abstractNum>
-  <w:abstractNum w:abstractNumId="15" w15:restartNumberingAfterBreak="0">
+  <w:abstractNum w:abstractNumId="16" w15:restartNumberingAfterBreak="0">
     <w:nsid w:val="77D507A4"/>
     <w:multiLevelType w:val="hybridMultilevel"/>
     <w:tmpl w:val="91863C3E"/>
@@ -2245,7 +2659,7 @@
       </w:rPr>
     </w:lvl>
   </w:abstractNum>
-  <w:abstractNum w:abstractNumId="16" w15:restartNumberingAfterBreak="0">
+  <w:abstractNum w:abstractNumId="17" w15:restartNumberingAfterBreak="0">
     <w:nsid w:val="7F787D5F"/>
     <w:multiLevelType w:val="hybridMultilevel"/>
     <w:tmpl w:val="70F4CC4A"/>
@@ -2362,13 +2776,13 @@
     <w:abstractNumId w:val="0"/>
   </w:num>
   <w:num w:numId="10" w16cid:durableId="534342994">
-    <w:abstractNumId w:val="16"/>
+    <w:abstractNumId w:val="17"/>
   </w:num>
   <w:num w:numId="11" w16cid:durableId="386496954">
     <w:abstractNumId w:val="11"/>
   </w:num>
   <w:num w:numId="12" w16cid:durableId="276522223">
-    <w:abstractNumId w:val="13"/>
+    <w:abstractNumId w:val="14"/>
   </w:num>
   <w:num w:numId="13" w16cid:durableId="840122787">
     <w:abstractNumId w:val="10"/>
@@ -2377,13 +2791,16 @@
     <w:abstractNumId w:val="12"/>
   </w:num>
   <w:num w:numId="15" w16cid:durableId="939684747">
-    <w:abstractNumId w:val="15"/>
+    <w:abstractNumId w:val="16"/>
   </w:num>
   <w:num w:numId="16" w16cid:durableId="1968852930">
     <w:abstractNumId w:val="9"/>
   </w:num>
   <w:num w:numId="17" w16cid:durableId="530924484">
-    <w:abstractNumId w:val="14"/>
+    <w:abstractNumId w:val="15"/>
+  </w:num>
+  <w:num w:numId="18" w16cid:durableId="1800567290">
+    <w:abstractNumId w:val="13"/>
   </w:num>
 </w:numbering>
 </file>

</xml_diff>

<commit_message>
rapport + fix tiny issues
</commit_message>
<xml_diff>
--- a/rapport.docx
+++ b/rapport.docx
@@ -1,10 +1,10 @@
 
 <file path=word/document.xml><?xml version="1.0" encoding="utf-8"?>
-<w:document xmlns:wpc="http://schemas.microsoft.com/office/word/2010/wordprocessingCanvas" xmlns:cx="http://schemas.microsoft.com/office/drawing/2014/chartex" xmlns:cx1="http://schemas.microsoft.com/office/drawing/2015/9/8/chartex" xmlns:cx2="http://schemas.microsoft.com/office/drawing/2015/10/21/chartex" xmlns:cx3="http://schemas.microsoft.com/office/drawing/2016/5/9/chartex" xmlns:cx4="http://schemas.microsoft.com/office/drawing/2016/5/10/chartex" xmlns:cx5="http://schemas.microsoft.com/office/drawing/2016/5/11/chartex" xmlns:cx6="http://schemas.microsoft.com/office/drawing/2016/5/12/chartex" xmlns:cx7="http://schemas.microsoft.com/office/drawing/2016/5/13/chartex" xmlns:cx8="http://schemas.microsoft.com/office/drawing/2016/5/14/chartex" xmlns:mc="http://schemas.openxmlformats.org/markup-compatibility/2006" xmlns:aink="http://schemas.microsoft.com/office/drawing/2016/ink" xmlns:am3d="http://schemas.microsoft.com/office/drawing/2017/model3d" xmlns:o="urn:schemas-microsoft-com:office:office" xmlns:oel="http://schemas.microsoft.com/office/2019/extlst" xmlns:r="http://schemas.openxmlformats.org/officeDocument/2006/relationships" xmlns:m="http://schemas.openxmlformats.org/officeDocument/2006/math" xmlns:v="urn:schemas-microsoft-com:vml" xmlns:wp14="http://schemas.microsoft.com/office/word/2010/wordprocessingDrawing" xmlns:wp="http://schemas.openxmlformats.org/drawingml/2006/wordprocessingDrawing" xmlns:w10="urn:schemas-microsoft-com:office:word" xmlns:w="http://schemas.openxmlformats.org/wordprocessingml/2006/main" xmlns:w14="http://schemas.microsoft.com/office/word/2010/wordml" xmlns:w15="http://schemas.microsoft.com/office/word/2012/wordml" xmlns:w16cex="http://schemas.microsoft.com/office/word/2018/wordml/cex" xmlns:w16cid="http://schemas.microsoft.com/office/word/2016/wordml/cid" xmlns:w16="http://schemas.microsoft.com/office/word/2018/wordml" xmlns:w16du="http://schemas.microsoft.com/office/word/2023/wordml/word16du" xmlns:w16sdtdh="http://schemas.microsoft.com/office/word/2020/wordml/sdtdatahash" xmlns:w16sdtfl="http://schemas.microsoft.com/office/word/2024/wordml/sdtformatlock" xmlns:w16se="http://schemas.microsoft.com/office/word/2015/wordml/symex" xmlns:wpg="http://schemas.microsoft.com/office/word/2010/wordprocessingGroup" xmlns:wpi="http://schemas.microsoft.com/office/word/2010/wordprocessingInk" xmlns:wne="http://schemas.microsoft.com/office/word/2006/wordml" xmlns:wps="http://schemas.microsoft.com/office/word/2010/wordprocessingShape" mc:Ignorable="w14 w15 w16se w16cid w16 w16cex w16sdtdh w16sdtfl w16du wp14">
+<w:document xmlns:wpc="http://schemas.microsoft.com/office/word/2010/wordprocessingCanvas" xmlns:cx="http://schemas.microsoft.com/office/drawing/2014/chartex" xmlns:cx1="http://schemas.microsoft.com/office/drawing/2015/9/8/chartex" xmlns:cx2="http://schemas.microsoft.com/office/drawing/2015/10/21/chartex" xmlns:cx3="http://schemas.microsoft.com/office/drawing/2016/5/9/chartex" xmlns:cx4="http://schemas.microsoft.com/office/drawing/2016/5/10/chartex" xmlns:cx5="http://schemas.microsoft.com/office/drawing/2016/5/11/chartex" xmlns:cx6="http://schemas.microsoft.com/office/drawing/2016/5/12/chartex" xmlns:cx7="http://schemas.microsoft.com/office/drawing/2016/5/13/chartex" xmlns:cx8="http://schemas.microsoft.com/office/drawing/2016/5/14/chartex" xmlns:mc="http://schemas.openxmlformats.org/markup-compatibility/2006" xmlns:aink="http://schemas.microsoft.com/office/drawing/2016/ink" xmlns:am3d="http://schemas.microsoft.com/office/drawing/2017/model3d" xmlns:o="urn:schemas-microsoft-com:office:office" xmlns:oel="http://schemas.microsoft.com/office/2019/extlst" xmlns:r="http://schemas.openxmlformats.org/officeDocument/2006/relationships" xmlns:m="http://schemas.openxmlformats.org/officeDocument/2006/math" xmlns:v="urn:schemas-microsoft-com:vml" xmlns:wp14="http://schemas.microsoft.com/office/word/2010/wordprocessingDrawing" xmlns:wp="http://schemas.openxmlformats.org/drawingml/2006/wordprocessingDrawing" xmlns:w10="urn:schemas-microsoft-com:office:word" xmlns:w="http://schemas.openxmlformats.org/wordprocessingml/2006/main" xmlns:w14="http://schemas.microsoft.com/office/word/2010/wordml" xmlns:w15="http://schemas.microsoft.com/office/word/2012/wordml" xmlns:w16cex="http://schemas.microsoft.com/office/word/2018/wordml/cex" xmlns:w16cid="http://schemas.microsoft.com/office/word/2016/wordml/cid" xmlns:w16="http://schemas.microsoft.com/office/word/2018/wordml" xmlns:w16sdtdh="http://schemas.microsoft.com/office/word/2020/wordml/sdtdatahash" xmlns:w16se="http://schemas.microsoft.com/office/word/2015/wordml/symex" xmlns:wpg="http://schemas.microsoft.com/office/word/2010/wordprocessingGroup" xmlns:wpi="http://schemas.microsoft.com/office/word/2010/wordprocessingInk" xmlns:wne="http://schemas.microsoft.com/office/word/2006/wordml" xmlns:wps="http://schemas.microsoft.com/office/word/2010/wordprocessingShape" mc:Ignorable="w14 w15 w16se w16cid w16 w16cex w16sdtdh wp14">
   <w:body>
     <w:p>
       <w:pPr>
-        <w:pStyle w:val="Heading1"/>
+        <w:pStyle w:val="Titre1"/>
       </w:pPr>
       <w:r>
         <w:t>TP de Théorie des Graphes</w:t>
@@ -12,7 +12,7 @@
     </w:p>
     <w:p>
       <w:pPr>
-        <w:pStyle w:val="Heading2"/>
+        <w:pStyle w:val="Titre2"/>
         <w:numPr>
           <w:ilvl w:val="0"/>
           <w:numId w:val="10"/>
@@ -43,7 +43,7 @@
     </w:p>
     <w:p>
       <w:pPr>
-        <w:pStyle w:val="ListParagraph"/>
+        <w:pStyle w:val="Paragraphedeliste"/>
         <w:numPr>
           <w:ilvl w:val="0"/>
           <w:numId w:val="11"/>
@@ -58,14 +58,19 @@
     </w:p>
     <w:p>
       <w:pPr>
-        <w:pStyle w:val="ListParagraph"/>
+        <w:pStyle w:val="Paragraphedeliste"/>
         <w:numPr>
           <w:ilvl w:val="0"/>
           <w:numId w:val="11"/>
         </w:numPr>
       </w:pPr>
-      <w:r>
-        <w:t>Raed BETTAHER</w:t>
+      <w:proofErr w:type="spellStart"/>
+      <w:r>
+        <w:t>Raed</w:t>
+      </w:r>
+      <w:proofErr w:type="spellEnd"/>
+      <w:r>
+        <w:t xml:space="preserve"> BETTAHER</w:t>
       </w:r>
       <w:r>
         <w:t xml:space="preserve"> (IGL 3)</w:t>
@@ -73,14 +78,19 @@
     </w:p>
     <w:p>
       <w:pPr>
-        <w:pStyle w:val="ListParagraph"/>
+        <w:pStyle w:val="Paragraphedeliste"/>
         <w:numPr>
           <w:ilvl w:val="0"/>
           <w:numId w:val="11"/>
         </w:numPr>
       </w:pPr>
-      <w:r>
-        <w:t>Abderrahmen JEDIDI</w:t>
+      <w:proofErr w:type="spellStart"/>
+      <w:r>
+        <w:t>Abderrahmen</w:t>
+      </w:r>
+      <w:proofErr w:type="spellEnd"/>
+      <w:r>
+        <w:t xml:space="preserve"> JEDIDI</w:t>
       </w:r>
       <w:r>
         <w:t xml:space="preserve"> (IGL 3)</w:t>
@@ -107,7 +117,7 @@
     </w:p>
     <w:p>
       <w:pPr>
-        <w:pStyle w:val="Heading2"/>
+        <w:pStyle w:val="Titre2"/>
       </w:pPr>
       <w:r>
         <w:t>2. Présentation de l’algorithme</w:t>
@@ -232,7 +242,6 @@
           <w:rFonts w:asciiTheme="majorHAnsi" w:hAnsiTheme="majorHAnsi" w:cstheme="majorHAnsi"/>
           <w:sz w:val="22"/>
           <w:szCs w:val="22"/>
-          <w:lang w:val="fr-FR"/>
         </w:rPr>
       </w:pPr>
       <w:r>
@@ -240,7 +249,6 @@
           <w:rFonts w:asciiTheme="majorHAnsi" w:hAnsiTheme="majorHAnsi" w:cstheme="majorHAnsi"/>
           <w:sz w:val="22"/>
           <w:szCs w:val="22"/>
-          <w:lang w:val="fr-FR"/>
         </w:rPr>
         <w:t xml:space="preserve">Fonctionnement général de l’algorithme </w:t>
       </w:r>
@@ -249,7 +257,6 @@
           <w:rFonts w:asciiTheme="majorHAnsi" w:hAnsiTheme="majorHAnsi" w:cstheme="majorHAnsi"/>
           <w:sz w:val="22"/>
           <w:szCs w:val="22"/>
-          <w:lang w:val="fr-FR"/>
         </w:rPr>
         <w:t xml:space="preserve">de Welsh-Powell : soit un graphe G = (V , E) , où V est l’ensemble des tâches  </w:t>
       </w:r>
@@ -268,7 +275,6 @@
           <w:rFonts w:asciiTheme="majorHAnsi" w:hAnsiTheme="majorHAnsi" w:cstheme="majorHAnsi"/>
           <w:sz w:val="22"/>
           <w:szCs w:val="22"/>
-          <w:lang w:val="fr-FR"/>
         </w:rPr>
         <w:t xml:space="preserve">  , et E contient une arête entre xi et xj si ces taches ne peuvent pas être exécutées simultanément .</w:t>
       </w:r>
@@ -284,7 +290,6 @@
           <w:rFonts w:asciiTheme="majorHAnsi" w:hAnsiTheme="majorHAnsi" w:cstheme="majorHAnsi"/>
           <w:sz w:val="22"/>
           <w:szCs w:val="22"/>
-          <w:lang w:val="fr-FR"/>
         </w:rPr>
       </w:pPr>
       <w:r>
@@ -292,7 +297,6 @@
           <w:rFonts w:asciiTheme="majorHAnsi" w:hAnsiTheme="majorHAnsi" w:cstheme="majorHAnsi"/>
           <w:sz w:val="22"/>
           <w:szCs w:val="22"/>
-          <w:lang w:val="fr-FR"/>
         </w:rPr>
         <w:t>Tri des sommets : Triez les sommets de G par ordre décroissant de leur degré (nombre de voisins, càd nombre des contraintes associées à chaque tâche).</w:t>
       </w:r>
@@ -308,7 +312,6 @@
           <w:rFonts w:asciiTheme="majorHAnsi" w:hAnsiTheme="majorHAnsi" w:cstheme="majorHAnsi"/>
           <w:sz w:val="22"/>
           <w:szCs w:val="22"/>
-          <w:lang w:val="fr-FR"/>
         </w:rPr>
       </w:pPr>
       <w:r>
@@ -316,7 +319,6 @@
           <w:rFonts w:asciiTheme="majorHAnsi" w:hAnsiTheme="majorHAnsi" w:cstheme="majorHAnsi"/>
           <w:sz w:val="22"/>
           <w:szCs w:val="22"/>
-          <w:lang w:val="fr-FR"/>
         </w:rPr>
         <w:t xml:space="preserve">Coloration gloutonne (d’une manière itérative jusqu’à ce que tous les sommets soient coloriés) : </w:t>
       </w:r>
@@ -362,16 +364,7 @@
           <w:sz w:val="22"/>
           <w:szCs w:val="22"/>
         </w:rPr>
-        <w:t>Parcourez les sommets restants dans l'ordre, en assignant à chaque sommet non coloré la plus petite couleur possible qui n'est pas utilisée par ses voisins.</w:t>
-      </w:r>
-      <w:r>
-        <w:rPr>
-          <w:rFonts w:asciiTheme="majorHAnsi" w:hAnsiTheme="majorHAnsi" w:cstheme="majorHAnsi"/>
-          <w:sz w:val="22"/>
-          <w:szCs w:val="22"/>
-          <w:lang w:val="fr-FR"/>
-        </w:rPr>
-        <w:t xml:space="preserve"> </w:t>
+        <w:t xml:space="preserve">Parcourez les sommets restants dans l'ordre, en assignant à chaque sommet non coloré la plus petite couleur possible qui n'est pas utilisée par ses voisins. </w:t>
       </w:r>
     </w:p>
     <w:p>
@@ -392,7 +385,6 @@
           <w:rFonts w:asciiTheme="majorHAnsi" w:hAnsiTheme="majorHAnsi" w:cstheme="majorHAnsi"/>
           <w:sz w:val="22"/>
           <w:szCs w:val="22"/>
-          <w:lang w:val="fr-FR"/>
         </w:rPr>
         <w:lastRenderedPageBreak/>
         <w:t xml:space="preserve">Complexité des algorithmes : </w:t>
@@ -406,7 +398,6 @@
           <w:rFonts w:asciiTheme="majorHAnsi" w:hAnsiTheme="majorHAnsi" w:cstheme="majorHAnsi"/>
           <w:sz w:val="22"/>
           <w:szCs w:val="22"/>
-          <w:lang w:val="fr-FR"/>
         </w:rPr>
       </w:pPr>
       <w:r>
@@ -414,7 +405,6 @@
           <w:rFonts w:asciiTheme="majorHAnsi" w:hAnsiTheme="majorHAnsi" w:cstheme="majorHAnsi"/>
           <w:sz w:val="22"/>
           <w:szCs w:val="22"/>
-          <w:lang w:val="fr-FR"/>
         </w:rPr>
         <w:t xml:space="preserve">Le tri des sommets par degré décroissant prend </w:t>
       </w:r>
@@ -424,7 +414,6 @@
             <w:rFonts w:ascii="Cambria Math" w:hAnsi="Cambria Math" w:cstheme="majorHAnsi"/>
             <w:sz w:val="22"/>
             <w:szCs w:val="22"/>
-            <w:lang w:val="fr-FR"/>
           </w:rPr>
           <m:t>O( n</m:t>
         </m:r>
@@ -436,7 +425,6 @@
                 <w:i/>
                 <w:sz w:val="22"/>
                 <w:szCs w:val="22"/>
-                <w:lang w:val="fr-FR"/>
               </w:rPr>
             </m:ctrlPr>
           </m:funcPr>
@@ -449,7 +437,6 @@
                 <w:rFonts w:ascii="Cambria Math" w:hAnsi="Cambria Math" w:cstheme="majorHAnsi"/>
                 <w:sz w:val="22"/>
                 <w:szCs w:val="22"/>
-                <w:lang w:val="fr-FR"/>
               </w:rPr>
               <m:t>log</m:t>
             </m:r>
@@ -460,7 +447,6 @@
                 <w:rFonts w:ascii="Cambria Math" w:hAnsi="Cambria Math" w:cstheme="majorHAnsi"/>
                 <w:sz w:val="22"/>
                 <w:szCs w:val="22"/>
-                <w:lang w:val="fr-FR"/>
               </w:rPr>
               <m:t>n</m:t>
             </m:r>
@@ -471,7 +457,6 @@
             <w:rFonts w:ascii="Cambria Math" w:hAnsi="Cambria Math" w:cstheme="majorHAnsi"/>
             <w:sz w:val="22"/>
             <w:szCs w:val="22"/>
-            <w:lang w:val="fr-FR"/>
           </w:rPr>
           <m:t>)</m:t>
         </m:r>
@@ -481,7 +466,6 @@
           <w:rFonts w:asciiTheme="majorHAnsi" w:hAnsiTheme="majorHAnsi" w:cstheme="majorHAnsi"/>
           <w:sz w:val="22"/>
           <w:szCs w:val="22"/>
-          <w:lang w:val="fr-FR"/>
         </w:rPr>
         <w:t xml:space="preserve"> [dans des algorithmes de tri avancé comme Tri Fusion ou le </w:t>
       </w:r>
@@ -490,7 +474,6 @@
           <w:rFonts w:asciiTheme="majorHAnsi" w:hAnsiTheme="majorHAnsi" w:cstheme="majorHAnsi"/>
           <w:sz w:val="22"/>
           <w:szCs w:val="22"/>
-          <w:lang w:val="fr-FR"/>
         </w:rPr>
         <w:t>Tim Sort utilisé en Python)</w:t>
       </w:r>
@@ -503,7 +486,6 @@
           <w:rFonts w:asciiTheme="majorHAnsi" w:hAnsiTheme="majorHAnsi" w:cstheme="majorHAnsi"/>
           <w:sz w:val="22"/>
           <w:szCs w:val="22"/>
-          <w:lang w:val="fr-FR"/>
         </w:rPr>
       </w:pPr>
       <w:r>
@@ -511,7 +493,6 @@
           <w:rFonts w:asciiTheme="majorHAnsi" w:hAnsiTheme="majorHAnsi" w:cstheme="majorHAnsi"/>
           <w:sz w:val="22"/>
           <w:szCs w:val="22"/>
-          <w:lang w:val="fr-FR"/>
         </w:rPr>
         <w:t xml:space="preserve">Lors de la coloration des graphes, le meilleur cas est de colorier un graphe complet, sa complexité est égale à </w:t>
       </w:r>
@@ -521,7 +502,6 @@
             <w:rFonts w:ascii="Cambria Math" w:hAnsi="Cambria Math" w:cstheme="majorHAnsi"/>
             <w:sz w:val="22"/>
             <w:szCs w:val="22"/>
-            <w:lang w:val="fr-FR"/>
           </w:rPr>
           <m:t>O(n)</m:t>
         </m:r>
@@ -531,7 +511,6 @@
           <w:rFonts w:asciiTheme="majorHAnsi" w:hAnsiTheme="majorHAnsi" w:cstheme="majorHAnsi"/>
           <w:sz w:val="22"/>
           <w:szCs w:val="22"/>
-          <w:lang w:val="fr-FR"/>
         </w:rPr>
         <w:t xml:space="preserve"> . Dans le pire de cas, cette étape prend </w:t>
       </w:r>
@@ -541,7 +520,6 @@
             <w:rFonts w:ascii="Cambria Math" w:hAnsi="Cambria Math" w:cstheme="majorHAnsi"/>
             <w:sz w:val="22"/>
             <w:szCs w:val="22"/>
-            <w:lang w:val="fr-FR"/>
           </w:rPr>
           <m:t>O(</m:t>
         </m:r>
@@ -553,7 +531,6 @@
                 <w:i/>
                 <w:sz w:val="22"/>
                 <w:szCs w:val="22"/>
-                <w:lang w:val="fr-FR"/>
               </w:rPr>
             </m:ctrlPr>
           </m:sSupPr>
@@ -563,7 +540,6 @@
                 <w:rFonts w:ascii="Cambria Math" w:hAnsi="Cambria Math" w:cstheme="majorHAnsi"/>
                 <w:sz w:val="22"/>
                 <w:szCs w:val="22"/>
-                <w:lang w:val="fr-FR"/>
               </w:rPr>
               <m:t>n</m:t>
             </m:r>
@@ -574,7 +550,6 @@
                 <w:rFonts w:ascii="Cambria Math" w:hAnsi="Cambria Math" w:cstheme="majorHAnsi"/>
                 <w:sz w:val="22"/>
                 <w:szCs w:val="22"/>
-                <w:lang w:val="fr-FR"/>
               </w:rPr>
               <m:t>2</m:t>
             </m:r>
@@ -585,7 +560,6 @@
             <w:rFonts w:ascii="Cambria Math" w:hAnsi="Cambria Math" w:cstheme="majorHAnsi"/>
             <w:sz w:val="22"/>
             <w:szCs w:val="22"/>
-            <w:lang w:val="fr-FR"/>
           </w:rPr>
           <m:t>)</m:t>
         </m:r>
@@ -599,7 +573,6 @@
           <w:rFonts w:asciiTheme="majorHAnsi" w:hAnsiTheme="majorHAnsi" w:cstheme="majorHAnsi"/>
           <w:sz w:val="22"/>
           <w:szCs w:val="22"/>
-          <w:lang w:val="fr-FR"/>
         </w:rPr>
       </w:pPr>
       <w:r>
@@ -607,7 +580,6 @@
           <w:rFonts w:asciiTheme="majorHAnsi" w:hAnsiTheme="majorHAnsi" w:cstheme="majorHAnsi"/>
           <w:sz w:val="22"/>
           <w:szCs w:val="22"/>
-          <w:lang w:val="fr-FR"/>
         </w:rPr>
         <w:t xml:space="preserve">La complexité totale est alors évaluée par l’expression </w:t>
       </w:r>
@@ -617,7 +589,6 @@
             <w:rFonts w:ascii="Cambria Math" w:hAnsi="Cambria Math" w:cstheme="majorHAnsi"/>
             <w:sz w:val="22"/>
             <w:szCs w:val="22"/>
-            <w:lang w:val="fr-FR"/>
           </w:rPr>
           <m:t>O</m:t>
         </m:r>
@@ -629,7 +600,6 @@
                 <w:i/>
                 <w:sz w:val="22"/>
                 <w:szCs w:val="22"/>
-                <w:lang w:val="fr-FR"/>
               </w:rPr>
             </m:ctrlPr>
           </m:dPr>
@@ -639,7 +609,6 @@
                 <w:rFonts w:ascii="Cambria Math" w:hAnsi="Cambria Math" w:cstheme="majorHAnsi"/>
                 <w:sz w:val="22"/>
                 <w:szCs w:val="22"/>
-                <w:lang w:val="fr-FR"/>
               </w:rPr>
               <m:t xml:space="preserve"> n</m:t>
             </m:r>
@@ -651,7 +620,6 @@
                     <w:i/>
                     <w:sz w:val="22"/>
                     <w:szCs w:val="22"/>
-                    <w:lang w:val="fr-FR"/>
                   </w:rPr>
                 </m:ctrlPr>
               </m:funcPr>
@@ -664,7 +632,6 @@
                     <w:rFonts w:ascii="Cambria Math" w:hAnsi="Cambria Math" w:cstheme="majorHAnsi"/>
                     <w:sz w:val="22"/>
                     <w:szCs w:val="22"/>
-                    <w:lang w:val="fr-FR"/>
                   </w:rPr>
                   <m:t>log</m:t>
                 </m:r>
@@ -675,7 +642,6 @@
                     <w:rFonts w:ascii="Cambria Math" w:hAnsi="Cambria Math" w:cstheme="majorHAnsi"/>
                     <w:sz w:val="22"/>
                     <w:szCs w:val="22"/>
-                    <w:lang w:val="fr-FR"/>
                   </w:rPr>
                   <m:t>n</m:t>
                 </m:r>
@@ -686,7 +652,6 @@
                 <w:rFonts w:ascii="Cambria Math" w:hAnsi="Cambria Math" w:cstheme="majorHAnsi"/>
                 <w:sz w:val="22"/>
                 <w:szCs w:val="22"/>
-                <w:lang w:val="fr-FR"/>
               </w:rPr>
               <m:t>+</m:t>
             </m:r>
@@ -698,7 +663,6 @@
                     <w:i/>
                     <w:sz w:val="22"/>
                     <w:szCs w:val="22"/>
-                    <w:lang w:val="fr-FR"/>
                   </w:rPr>
                 </m:ctrlPr>
               </m:sSupPr>
@@ -708,7 +672,6 @@
                     <w:rFonts w:ascii="Cambria Math" w:hAnsi="Cambria Math" w:cstheme="majorHAnsi"/>
                     <w:sz w:val="22"/>
                     <w:szCs w:val="22"/>
-                    <w:lang w:val="fr-FR"/>
                   </w:rPr>
                   <m:t>n</m:t>
                 </m:r>
@@ -719,7 +682,6 @@
                     <w:rFonts w:ascii="Cambria Math" w:hAnsi="Cambria Math" w:cstheme="majorHAnsi"/>
                     <w:sz w:val="22"/>
                     <w:szCs w:val="22"/>
-                    <w:lang w:val="fr-FR"/>
                   </w:rPr>
                   <m:t>2</m:t>
                 </m:r>
@@ -732,7 +694,6 @@
             <w:rFonts w:ascii="Cambria Math" w:hAnsi="Cambria Math" w:cstheme="majorHAnsi"/>
             <w:sz w:val="22"/>
             <w:szCs w:val="22"/>
-            <w:lang w:val="fr-FR"/>
           </w:rPr>
           <m:t>=O(</m:t>
         </m:r>
@@ -744,7 +705,6 @@
                 <w:i/>
                 <w:sz w:val="22"/>
                 <w:szCs w:val="22"/>
-                <w:lang w:val="fr-FR"/>
               </w:rPr>
             </m:ctrlPr>
           </m:sSupPr>
@@ -754,7 +714,6 @@
                 <w:rFonts w:ascii="Cambria Math" w:hAnsi="Cambria Math" w:cstheme="majorHAnsi"/>
                 <w:sz w:val="22"/>
                 <w:szCs w:val="22"/>
-                <w:lang w:val="fr-FR"/>
               </w:rPr>
               <m:t>n</m:t>
             </m:r>
@@ -765,7 +724,6 @@
                 <w:rFonts w:ascii="Cambria Math" w:hAnsi="Cambria Math" w:cstheme="majorHAnsi"/>
                 <w:sz w:val="22"/>
                 <w:szCs w:val="22"/>
-                <w:lang w:val="fr-FR"/>
               </w:rPr>
               <m:t>2</m:t>
             </m:r>
@@ -776,7 +734,6 @@
             <w:rFonts w:ascii="Cambria Math" w:hAnsi="Cambria Math" w:cstheme="majorHAnsi"/>
             <w:sz w:val="22"/>
             <w:szCs w:val="22"/>
-            <w:lang w:val="fr-FR"/>
           </w:rPr>
           <m:t>)</m:t>
         </m:r>
@@ -827,7 +784,7 @@
     </w:p>
     <w:p>
       <w:pPr>
-        <w:pStyle w:val="Heading2"/>
+        <w:pStyle w:val="Titre2"/>
       </w:pPr>
       <w:r>
         <w:t>3. Environnement et implémentation</w:t>
@@ -841,7 +798,15 @@
         <w:t>3.12)</w:t>
       </w:r>
       <w:r>
-        <w:t xml:space="preserve"> + Jupyter Notebook </w:t>
+        <w:t xml:space="preserve"> + </w:t>
+      </w:r>
+      <w:proofErr w:type="spellStart"/>
+      <w:r>
+        <w:t>Jupyter</w:t>
+      </w:r>
+      <w:proofErr w:type="spellEnd"/>
+      <w:r>
+        <w:t xml:space="preserve"> Notebook </w:t>
       </w:r>
     </w:p>
     <w:p>
@@ -856,38 +821,61 @@
     </w:p>
     <w:p>
       <w:pPr>
-        <w:pStyle w:val="ListParagraph"/>
+        <w:pStyle w:val="Paragraphedeliste"/>
         <w:numPr>
           <w:ilvl w:val="0"/>
           <w:numId w:val="12"/>
         </w:numPr>
       </w:pPr>
-      <w:r>
-        <w:t>networkx : Bibliothèque pour la création , la manipulation et de l’analyse de graphes et réseaux .</w:t>
+      <w:proofErr w:type="spellStart"/>
+      <w:r>
+        <w:t>networkx</w:t>
+      </w:r>
+      <w:proofErr w:type="spellEnd"/>
+      <w:r>
+        <w:t> : Bibliothèque pour la création , la manipulation et de l’analyse de graphes et réseaux .</w:t>
       </w:r>
     </w:p>
     <w:p>
       <w:pPr>
-        <w:pStyle w:val="ListParagraph"/>
+        <w:pStyle w:val="Paragraphedeliste"/>
         <w:numPr>
           <w:ilvl w:val="0"/>
           <w:numId w:val="12"/>
         </w:numPr>
       </w:pPr>
-      <w:r>
-        <w:t xml:space="preserve">matplotlib.pyplot : un module de bibliothèque Matplotlib pour créer des visualisations graphiques </w:t>
+      <w:proofErr w:type="spellStart"/>
+      <w:r>
+        <w:t>matplotlib.pyplot</w:t>
+      </w:r>
+      <w:proofErr w:type="spellEnd"/>
+      <w:r>
+        <w:t xml:space="preserve"> : un module de bibliothèque </w:t>
+      </w:r>
+      <w:proofErr w:type="spellStart"/>
+      <w:r>
+        <w:t>Matplotlib</w:t>
+      </w:r>
+      <w:proofErr w:type="spellEnd"/>
+      <w:r>
+        <w:t xml:space="preserve"> pour créer des visualisations graphiques </w:t>
       </w:r>
     </w:p>
     <w:p>
       <w:pPr>
-        <w:pStyle w:val="ListParagraph"/>
+        <w:pStyle w:val="Paragraphedeliste"/>
         <w:numPr>
           <w:ilvl w:val="0"/>
           <w:numId w:val="12"/>
         </w:numPr>
       </w:pPr>
-      <w:r>
-        <w:t>numpy :</w:t>
+      <w:proofErr w:type="spellStart"/>
+      <w:r>
+        <w:t>numpy</w:t>
+      </w:r>
+      <w:proofErr w:type="spellEnd"/>
+      <w:r>
+        <w:t> :</w:t>
       </w:r>
       <w:r>
         <w:t xml:space="preserve"> bibliothèque pour le calcul numérique , offrant des structures de données comme des tableaux multidimensionnels et des fonctions mathématiques performantes.</w:t>
@@ -895,25 +883,27 @@
     </w:p>
     <w:p>
       <w:pPr>
-        <w:pStyle w:val="ListParagraph"/>
+        <w:pStyle w:val="Paragraphedeliste"/>
         <w:numPr>
           <w:ilvl w:val="0"/>
           <w:numId w:val="12"/>
         </w:numPr>
       </w:pPr>
+      <w:proofErr w:type="spellStart"/>
       <w:r>
         <w:t>R</w:t>
       </w:r>
       <w:r>
         <w:t>andom</w:t>
       </w:r>
+      <w:proofErr w:type="spellEnd"/>
       <w:r>
         <w:t> : module standard de Python pour générer des nombre pseudo-aléatoires et effectuer des opérations aléatoires</w:t>
       </w:r>
     </w:p>
     <w:p>
       <w:pPr>
-        <w:pStyle w:val="ListParagraph"/>
+        <w:pStyle w:val="Paragraphedeliste"/>
         <w:numPr>
           <w:ilvl w:val="0"/>
           <w:numId w:val="12"/>
@@ -960,8 +950,13 @@
         <w:tab/>
         <w:t xml:space="preserve">Graphe : la bibliothèque </w:t>
       </w:r>
-      <w:r>
-        <w:t>NetWorkX représente un graphe comme dictionnaire des dictionnaires pour stocker les sommets, les arêtes et les attributs.</w:t>
+      <w:proofErr w:type="spellStart"/>
+      <w:r>
+        <w:t>NetWorkX</w:t>
+      </w:r>
+      <w:proofErr w:type="spellEnd"/>
+      <w:r>
+        <w:t xml:space="preserve"> représente un graphe comme dictionnaire des dictionnaires pour stocker les sommets, les arêtes et les attributs.</w:t>
       </w:r>
     </w:p>
     <w:p>
@@ -971,7 +966,7 @@
     </w:p>
     <w:p>
       <w:pPr>
-        <w:pStyle w:val="ListParagraph"/>
+        <w:pStyle w:val="Paragraphedeliste"/>
         <w:numPr>
           <w:ilvl w:val="0"/>
           <w:numId w:val="15"/>
@@ -984,7 +979,7 @@
     </w:p>
     <w:p>
       <w:pPr>
-        <w:pStyle w:val="ListParagraph"/>
+        <w:pStyle w:val="Paragraphedeliste"/>
         <w:numPr>
           <w:ilvl w:val="0"/>
           <w:numId w:val="15"/>
@@ -1004,7 +999,7 @@
     </w:p>
     <w:p>
       <w:pPr>
-        <w:pStyle w:val="ListParagraph"/>
+        <w:pStyle w:val="Paragraphedeliste"/>
         <w:numPr>
           <w:ilvl w:val="0"/>
           <w:numId w:val="16"/>
@@ -1014,7 +1009,15 @@
         <w:t xml:space="preserve">Développement et test des méthodes de création et affichage des structures des données : </w:t>
       </w:r>
       <w:r>
-        <w:t xml:space="preserve">On a utilisé la bibliothèque networx pour créer des graphes à partir de nombre des sommets et une liste des tuples montrant les </w:t>
+        <w:t xml:space="preserve">On a utilisé la bibliothèque </w:t>
+      </w:r>
+      <w:proofErr w:type="spellStart"/>
+      <w:r>
+        <w:t>networx</w:t>
+      </w:r>
+      <w:proofErr w:type="spellEnd"/>
+      <w:r>
+        <w:t xml:space="preserve"> pour créer des graphes à partir de nombre des sommets et une liste des tuples montrant les </w:t>
       </w:r>
       <w:r>
         <w:t>arêtes.</w:t>
@@ -1026,12 +1029,20 @@
         <w:t>Puis</w:t>
       </w:r>
       <w:r>
-        <w:t xml:space="preserve"> on a utilisé la bibliothèque matplotlib pour l’affichage des graphes </w:t>
+        <w:t xml:space="preserve"> on a utilisé la bibliothèque </w:t>
+      </w:r>
+      <w:proofErr w:type="spellStart"/>
+      <w:r>
+        <w:t>matplotlib</w:t>
+      </w:r>
+      <w:proofErr w:type="spellEnd"/>
+      <w:r>
+        <w:t xml:space="preserve"> pour l’affichage des graphes </w:t>
       </w:r>
     </w:p>
     <w:p>
       <w:pPr>
-        <w:pStyle w:val="ListParagraph"/>
+        <w:pStyle w:val="Paragraphedeliste"/>
         <w:numPr>
           <w:ilvl w:val="0"/>
           <w:numId w:val="16"/>
@@ -1043,7 +1054,7 @@
     </w:p>
     <w:p>
       <w:pPr>
-        <w:pStyle w:val="ListParagraph"/>
+        <w:pStyle w:val="Paragraphedeliste"/>
         <w:numPr>
           <w:ilvl w:val="0"/>
           <w:numId w:val="16"/>
@@ -1055,7 +1066,7 @@
     </w:p>
     <w:p>
       <w:pPr>
-        <w:pStyle w:val="ListParagraph"/>
+        <w:pStyle w:val="Paragraphedeliste"/>
         <w:numPr>
           <w:ilvl w:val="0"/>
           <w:numId w:val="16"/>
@@ -1076,23 +1087,335 @@
     </w:p>
     <w:p>
       <w:pPr>
-        <w:pStyle w:val="Heading2"/>
+        <w:pStyle w:val="Titre2"/>
       </w:pPr>
       <w:r>
         <w:t>4. Jeux de tests</w:t>
       </w:r>
     </w:p>
     <w:p>
-      <w:pPr>
+      <w:r>
+        <w:t>1</w:t>
+      </w:r>
+      <w:r>
+        <w:rPr>
+          <w:vertAlign w:val="superscript"/>
+        </w:rPr>
+        <w:t>er</w:t>
+      </w:r>
+      <w:r>
+        <w:t xml:space="preserve"> exemple : Une méthode d’organisation des examens pour IGL3 à la faculté des sciences de Tunis </w:t>
+      </w:r>
+    </w:p>
+    <w:p>
+      <w:r>
+        <w:tab/>
+        <w:t xml:space="preserve">Problématique : Lors de dernière session principale des examens des étudiants ingénieurs en génie logiciel 3. La plupart des étudiants ont trouvé le calendrier des examens non équilibré : </w:t>
+      </w:r>
+    </w:p>
+    <w:p>
+      <w:pPr>
+        <w:jc w:val="center"/>
+      </w:pPr>
+      <w:r>
+        <w:rPr>
+          <w:noProof/>
+        </w:rPr>
+        <w:drawing>
+          <wp:inline distT="0" distB="0" distL="0" distR="0" wp14:anchorId="7C60DAB8" wp14:editId="06FBC26D">
+            <wp:extent cx="4078387" cy="2613660"/>
+            <wp:effectExtent l="0" t="0" r="0" b="0"/>
+            <wp:docPr id="4" name="Image 4"/>
+            <wp:cNvGraphicFramePr>
+              <a:graphicFrameLocks xmlns:a="http://schemas.openxmlformats.org/drawingml/2006/main" noChangeAspect="1"/>
+            </wp:cNvGraphicFramePr>
+            <a:graphic xmlns:a="http://schemas.openxmlformats.org/drawingml/2006/main">
+              <a:graphicData uri="http://schemas.openxmlformats.org/drawingml/2006/picture">
+                <pic:pic xmlns:pic="http://schemas.openxmlformats.org/drawingml/2006/picture">
+                  <pic:nvPicPr>
+                    <pic:cNvPr id="0" name="Picture 1"/>
+                    <pic:cNvPicPr>
+                      <a:picLocks noChangeAspect="1" noChangeArrowheads="1"/>
+                    </pic:cNvPicPr>
+                  </pic:nvPicPr>
+                  <pic:blipFill>
+                    <a:blip r:embed="rId6">
+                      <a:extLst>
+                        <a:ext uri="{28A0092B-C50C-407E-A947-70E740481C1C}">
+                          <a14:useLocalDpi xmlns:a14="http://schemas.microsoft.com/office/drawing/2010/main" val="0"/>
+                        </a:ext>
+                      </a:extLst>
+                    </a:blip>
+                    <a:srcRect/>
+                    <a:stretch>
+                      <a:fillRect/>
+                    </a:stretch>
+                  </pic:blipFill>
+                  <pic:spPr bwMode="auto">
+                    <a:xfrm>
+                      <a:off x="0" y="0"/>
+                      <a:ext cx="4087818" cy="2619704"/>
+                    </a:xfrm>
+                    <a:prstGeom prst="rect">
+                      <a:avLst/>
+                    </a:prstGeom>
+                    <a:noFill/>
+                    <a:ln>
+                      <a:noFill/>
+                    </a:ln>
+                  </pic:spPr>
+                </pic:pic>
+              </a:graphicData>
+            </a:graphic>
+          </wp:inline>
+        </w:drawing>
+      </w:r>
+    </w:p>
+    <w:p>
+      <w:r>
+        <w:lastRenderedPageBreak/>
+        <w:t xml:space="preserve">C’est-à-dire que les matières sont réparties sont tenir compte la difficulté de la matière mesurée par son coefficient et le volume horaire étudié d’après le plan de cours. </w:t>
+      </w:r>
+    </w:p>
+    <w:p>
+      <w:r>
+        <w:t>Par exemple, la matière de macroéconomie est de coefficient 1 et de difficulté inférieure par rapport les autres matières, mais les étudiants passent un jour juste pour passer cet examen. Par contre, au samedi, ils passent deux matières de difficulté grande au même jour : Systèmes et Applications réparties, BD avancée.</w:t>
+      </w:r>
+    </w:p>
+    <w:p>
+      <w:r>
+        <w:t xml:space="preserve">Suite à cette problématique, on a décidé d’utiliser l’implémentation de Welsh et Powell pour générer un calendrier des examens. On définit le graphe suivant : </w:t>
+      </w:r>
+    </w:p>
+    <w:p>
+      <w:pPr>
+        <w:jc w:val="center"/>
+      </w:pPr>
+      <w:r>
+        <w:drawing>
+          <wp:inline distT="0" distB="0" distL="0" distR="0" wp14:anchorId="59BF432A" wp14:editId="719717AC">
+            <wp:extent cx="3794760" cy="3001111"/>
+            <wp:effectExtent l="0" t="0" r="0" b="8890"/>
+            <wp:docPr id="5" name="Image 5"/>
+            <wp:cNvGraphicFramePr>
+              <a:graphicFrameLocks xmlns:a="http://schemas.openxmlformats.org/drawingml/2006/main" noChangeAspect="1"/>
+            </wp:cNvGraphicFramePr>
+            <a:graphic xmlns:a="http://schemas.openxmlformats.org/drawingml/2006/main">
+              <a:graphicData uri="http://schemas.openxmlformats.org/drawingml/2006/picture">
+                <pic:pic xmlns:pic="http://schemas.openxmlformats.org/drawingml/2006/picture">
+                  <pic:nvPicPr>
+                    <pic:cNvPr id="1" name=""/>
+                    <pic:cNvPicPr/>
+                  </pic:nvPicPr>
+                  <pic:blipFill>
+                    <a:blip r:embed="rId7"/>
+                    <a:stretch>
+                      <a:fillRect/>
+                    </a:stretch>
+                  </pic:blipFill>
+                  <pic:spPr>
+                    <a:xfrm>
+                      <a:off x="0" y="0"/>
+                      <a:ext cx="3801808" cy="3006685"/>
+                    </a:xfrm>
+                    <a:prstGeom prst="rect">
+                      <a:avLst/>
+                    </a:prstGeom>
+                  </pic:spPr>
+                </pic:pic>
+              </a:graphicData>
+            </a:graphic>
+          </wp:inline>
+        </w:drawing>
+      </w:r>
+    </w:p>
+    <w:p>
+      <w:r>
+        <w:t xml:space="preserve">Chaque </w:t>
+      </w:r>
+      <w:r>
+        <w:t>nœud</w:t>
+      </w:r>
+      <w:r>
+        <w:t xml:space="preserve"> représente une </w:t>
+      </w:r>
+      <w:r>
+        <w:t>matière,</w:t>
+      </w:r>
+      <w:r>
+        <w:t xml:space="preserve"> et un arête deux matière ayant une condition spécifique selon le score de difficulté de </w:t>
+      </w:r>
+      <w:r>
+        <w:t>matière.</w:t>
+      </w:r>
+    </w:p>
+    <w:p>
+      <w:r>
+        <w:t>Résultat de l’exécution :</w:t>
+      </w:r>
+    </w:p>
+    <w:p>
+      <w:pPr>
+        <w:jc w:val="center"/>
+      </w:pPr>
+      <w:r>
+        <w:drawing>
+          <wp:inline distT="0" distB="0" distL="0" distR="0" wp14:anchorId="44F38488" wp14:editId="69B170D4">
+            <wp:extent cx="2784551" cy="2202180"/>
+            <wp:effectExtent l="0" t="0" r="0" b="7620"/>
+            <wp:docPr id="6" name="Image 6"/>
+            <wp:cNvGraphicFramePr>
+              <a:graphicFrameLocks xmlns:a="http://schemas.openxmlformats.org/drawingml/2006/main" noChangeAspect="1"/>
+            </wp:cNvGraphicFramePr>
+            <a:graphic xmlns:a="http://schemas.openxmlformats.org/drawingml/2006/main">
+              <a:graphicData uri="http://schemas.openxmlformats.org/drawingml/2006/picture">
+                <pic:pic xmlns:pic="http://schemas.openxmlformats.org/drawingml/2006/picture">
+                  <pic:nvPicPr>
+                    <pic:cNvPr id="1" name=""/>
+                    <pic:cNvPicPr/>
+                  </pic:nvPicPr>
+                  <pic:blipFill>
+                    <a:blip r:embed="rId8"/>
+                    <a:stretch>
+                      <a:fillRect/>
+                    </a:stretch>
+                  </pic:blipFill>
+                  <pic:spPr>
+                    <a:xfrm>
+                      <a:off x="0" y="0"/>
+                      <a:ext cx="2784551" cy="2202180"/>
+                    </a:xfrm>
+                    <a:prstGeom prst="rect">
+                      <a:avLst/>
+                    </a:prstGeom>
+                  </pic:spPr>
+                </pic:pic>
+              </a:graphicData>
+            </a:graphic>
+          </wp:inline>
+        </w:drawing>
+      </w:r>
+    </w:p>
+    <w:p>
+      <w:r>
+        <w:lastRenderedPageBreak/>
+        <w:t>D’après ce graphe on peut répartir les examens de la manière suivante</w:t>
+      </w:r>
+      <w:r>
+        <w:t xml:space="preserve"> (exemple) :</w:t>
+      </w:r>
+      <w:r>
+        <w:t xml:space="preserve"> </w:t>
+      </w:r>
+    </w:p>
+    <w:p>
+      <w:pPr>
+        <w:pStyle w:val="Paragraphedeliste"/>
+        <w:numPr>
+          <w:ilvl w:val="0"/>
+          <w:numId w:val="26"/>
+        </w:numPr>
+      </w:pPr>
+      <w:r>
+        <w:t xml:space="preserve">Jeudi 15/5 : </w:t>
+      </w:r>
+      <w:r>
+        <w:t>IGL422 (Graphes et flots) , IGL433 (UX/UI Design)</w:t>
+      </w:r>
+    </w:p>
+    <w:p>
+      <w:pPr>
+        <w:pStyle w:val="Paragraphedeliste"/>
+        <w:numPr>
+          <w:ilvl w:val="0"/>
+          <w:numId w:val="26"/>
+        </w:numPr>
+      </w:pPr>
+      <w:r>
+        <w:t>Vendredi 16/5</w:t>
+      </w:r>
+      <w:r>
+        <w:t> : IGL421 (Algorithme numérique)</w:t>
+      </w:r>
+    </w:p>
+    <w:p>
+      <w:pPr>
+        <w:pStyle w:val="Paragraphedeliste"/>
+        <w:numPr>
+          <w:ilvl w:val="0"/>
+          <w:numId w:val="26"/>
+        </w:numPr>
+      </w:pPr>
+      <w:r>
+        <w:t>Samedi 17/5</w:t>
+      </w:r>
+      <w:r>
+        <w:t> : IGL431_Processus (Processus de développement)</w:t>
+      </w:r>
+    </w:p>
+    <w:p>
+      <w:pPr>
+        <w:pStyle w:val="Paragraphedeliste"/>
+        <w:numPr>
+          <w:ilvl w:val="0"/>
+          <w:numId w:val="26"/>
+        </w:numPr>
+      </w:pPr>
+      <w:r>
+        <w:t>Lundi 19/5</w:t>
+      </w:r>
+      <w:r>
+        <w:t> : IGL412 (SAR) IGL431_Fondement (IoT)</w:t>
+      </w:r>
+    </w:p>
+    <w:p>
+      <w:pPr>
+        <w:pStyle w:val="Paragraphedeliste"/>
+        <w:numPr>
+          <w:ilvl w:val="0"/>
+          <w:numId w:val="26"/>
+        </w:numPr>
+      </w:pPr>
+      <w:r>
+        <w:t>Mardi 20/5</w:t>
+      </w:r>
+      <w:r>
+        <w:t> : IGL 411 (AR)</w:t>
+      </w:r>
+    </w:p>
+    <w:p>
+      <w:pPr>
+        <w:pStyle w:val="Paragraphedeliste"/>
+        <w:numPr>
+          <w:ilvl w:val="0"/>
+          <w:numId w:val="26"/>
+        </w:numPr>
+      </w:pPr>
+      <w:r>
+        <w:t>Mercredi 21/5</w:t>
+      </w:r>
+      <w:r>
+        <w:t xml:space="preserve"> : IGL431_BD (BD avancée) </w:t>
+      </w:r>
+      <w:r>
+        <w:t>IGL442</w:t>
+      </w:r>
+      <w:r>
+        <w:t xml:space="preserve">(macroéconomie) </w:t>
+      </w:r>
+    </w:p>
+    <w:p>
+      <w:r>
         <w:rPr>
           <w:color w:val="FF0000"/>
         </w:rPr>
-      </w:pPr>
+        <w:t>(ICI LES EXEMPLES</w:t>
+      </w:r>
       <w:r>
         <w:rPr>
           <w:color w:val="FF0000"/>
         </w:rPr>
-        <w:t xml:space="preserve">(ICI LES EXEMPLES , IL FAUT RESPECTER LES INFORMATIONS) </w:t>
+        <w:t xml:space="preserve"> : ABDOU) </w:t>
       </w:r>
     </w:p>
     <w:p>
@@ -1194,7 +1517,43 @@
           <w:bCs/>
           <w:lang w:val="en-US"/>
         </w:rPr>
-        <w:t>Nombre de sommets (biparti)</w:t>
+        <w:t xml:space="preserve">Nombre de </w:t>
+      </w:r>
+      <w:proofErr w:type="spellStart"/>
+      <w:r>
+        <w:rPr>
+          <w:b/>
+          <w:bCs/>
+          <w:lang w:val="en-US"/>
+        </w:rPr>
+        <w:t>sommets</w:t>
+      </w:r>
+      <w:proofErr w:type="spellEnd"/>
+      <w:r>
+        <w:rPr>
+          <w:b/>
+          <w:bCs/>
+          <w:lang w:val="en-US"/>
+        </w:rPr>
+        <w:t xml:space="preserve"> (</w:t>
+      </w:r>
+      <w:proofErr w:type="spellStart"/>
+      <w:r>
+        <w:rPr>
+          <w:b/>
+          <w:bCs/>
+          <w:lang w:val="en-US"/>
+        </w:rPr>
+        <w:t>biparti</w:t>
+      </w:r>
+      <w:proofErr w:type="spellEnd"/>
+      <w:r>
+        <w:rPr>
+          <w:b/>
+          <w:bCs/>
+          <w:lang w:val="en-US"/>
+        </w:rPr>
+        <w:t>)</w:t>
       </w:r>
       <w:r>
         <w:rPr>
@@ -1219,7 +1578,43 @@
           <w:bCs/>
           <w:lang w:val="en-US"/>
         </w:rPr>
-        <w:t>Nombre d’arêtes (biparti)</w:t>
+        <w:t xml:space="preserve">Nombre </w:t>
+      </w:r>
+      <w:proofErr w:type="spellStart"/>
+      <w:r>
+        <w:rPr>
+          <w:b/>
+          <w:bCs/>
+          <w:lang w:val="en-US"/>
+        </w:rPr>
+        <w:t>d’arêtes</w:t>
+      </w:r>
+      <w:proofErr w:type="spellEnd"/>
+      <w:r>
+        <w:rPr>
+          <w:b/>
+          <w:bCs/>
+          <w:lang w:val="en-US"/>
+        </w:rPr>
+        <w:t xml:space="preserve"> (</w:t>
+      </w:r>
+      <w:proofErr w:type="spellStart"/>
+      <w:r>
+        <w:rPr>
+          <w:b/>
+          <w:bCs/>
+          <w:lang w:val="en-US"/>
+        </w:rPr>
+        <w:t>biparti</w:t>
+      </w:r>
+      <w:proofErr w:type="spellEnd"/>
+      <w:r>
+        <w:rPr>
+          <w:b/>
+          <w:bCs/>
+          <w:lang w:val="en-US"/>
+        </w:rPr>
+        <w:t>)</w:t>
       </w:r>
       <w:r>
         <w:rPr>
@@ -1244,7 +1639,43 @@
           <w:bCs/>
           <w:lang w:val="en-US"/>
         </w:rPr>
-        <w:t>Nombre de sommets (arbre)</w:t>
+        <w:t xml:space="preserve">Nombre de </w:t>
+      </w:r>
+      <w:proofErr w:type="spellStart"/>
+      <w:r>
+        <w:rPr>
+          <w:b/>
+          <w:bCs/>
+          <w:lang w:val="en-US"/>
+        </w:rPr>
+        <w:t>sommets</w:t>
+      </w:r>
+      <w:proofErr w:type="spellEnd"/>
+      <w:r>
+        <w:rPr>
+          <w:b/>
+          <w:bCs/>
+          <w:lang w:val="en-US"/>
+        </w:rPr>
+        <w:t xml:space="preserve"> (</w:t>
+      </w:r>
+      <w:proofErr w:type="spellStart"/>
+      <w:r>
+        <w:rPr>
+          <w:b/>
+          <w:bCs/>
+          <w:lang w:val="en-US"/>
+        </w:rPr>
+        <w:t>arbre</w:t>
+      </w:r>
+      <w:proofErr w:type="spellEnd"/>
+      <w:r>
+        <w:rPr>
+          <w:b/>
+          <w:bCs/>
+          <w:lang w:val="en-US"/>
+        </w:rPr>
+        <w:t>)</w:t>
       </w:r>
       <w:r>
         <w:rPr>
@@ -1269,7 +1700,43 @@
           <w:bCs/>
           <w:lang w:val="en-US"/>
         </w:rPr>
-        <w:t>Nombre d’arêtes (arbre)</w:t>
+        <w:t xml:space="preserve">Nombre </w:t>
+      </w:r>
+      <w:proofErr w:type="spellStart"/>
+      <w:r>
+        <w:rPr>
+          <w:b/>
+          <w:bCs/>
+          <w:lang w:val="en-US"/>
+        </w:rPr>
+        <w:t>d’arêtes</w:t>
+      </w:r>
+      <w:proofErr w:type="spellEnd"/>
+      <w:r>
+        <w:rPr>
+          <w:b/>
+          <w:bCs/>
+          <w:lang w:val="en-US"/>
+        </w:rPr>
+        <w:t xml:space="preserve"> (</w:t>
+      </w:r>
+      <w:proofErr w:type="spellStart"/>
+      <w:r>
+        <w:rPr>
+          <w:b/>
+          <w:bCs/>
+          <w:lang w:val="en-US"/>
+        </w:rPr>
+        <w:t>arbre</w:t>
+      </w:r>
+      <w:proofErr w:type="spellEnd"/>
+      <w:r>
+        <w:rPr>
+          <w:b/>
+          <w:bCs/>
+          <w:lang w:val="en-US"/>
+        </w:rPr>
+        <w:t>)</w:t>
       </w:r>
       <w:r>
         <w:rPr>
@@ -1292,7 +1759,6 @@
           <w:bCs/>
           <w:lang w:val="en-US"/>
         </w:rPr>
-        <w:lastRenderedPageBreak/>
         <w:t>🔹</w:t>
       </w:r>
       <w:r>
@@ -1314,6 +1780,7 @@
         <w:rPr>
           <w:b/>
           <w:bCs/>
+          <w:noProof/>
         </w:rPr>
         <w:drawing>
           <wp:inline distT="0" distB="0" distL="0" distR="0" wp14:anchorId="68DB7C13" wp14:editId="39CC3D1B">
@@ -1331,7 +1798,7 @@
                     <pic:cNvPicPr/>
                   </pic:nvPicPr>
                   <pic:blipFill>
-                    <a:blip r:embed="rId6"/>
+                    <a:blip r:embed="rId9"/>
                     <a:stretch>
                       <a:fillRect/>
                     </a:stretch>
@@ -1355,6 +1822,7 @@
         <w:rPr>
           <w:b/>
           <w:bCs/>
+          <w:noProof/>
         </w:rPr>
         <w:drawing>
           <wp:inline distT="0" distB="0" distL="0" distR="0" wp14:anchorId="56DC1069" wp14:editId="13D4D4D9">
@@ -1372,7 +1840,7 @@
                     <pic:cNvPicPr/>
                   </pic:nvPicPr>
                   <pic:blipFill>
-                    <a:blip r:embed="rId7"/>
+                    <a:blip r:embed="rId10"/>
                     <a:stretch>
                       <a:fillRect/>
                     </a:stretch>
@@ -1404,7 +1872,9 @@
         <w:rPr>
           <w:b/>
           <w:bCs/>
-        </w:rPr>
+          <w:noProof/>
+        </w:rPr>
+        <w:lastRenderedPageBreak/>
         <w:drawing>
           <wp:inline distT="0" distB="0" distL="0" distR="0" wp14:anchorId="501A3EA5" wp14:editId="79DF42CE">
             <wp:extent cx="2543175" cy="1809404"/>
@@ -1421,7 +1891,7 @@
                     <pic:cNvPicPr/>
                   </pic:nvPicPr>
                   <pic:blipFill>
-                    <a:blip r:embed="rId8"/>
+                    <a:blip r:embed="rId11"/>
                     <a:stretch>
                       <a:fillRect/>
                     </a:stretch>
@@ -1445,6 +1915,7 @@
         <w:rPr>
           <w:b/>
           <w:bCs/>
+          <w:noProof/>
         </w:rPr>
         <w:drawing>
           <wp:inline distT="0" distB="0" distL="0" distR="0" wp14:anchorId="642B02FA" wp14:editId="2D983BF6">
@@ -1462,7 +1933,7 @@
                     <pic:cNvPicPr/>
                   </pic:nvPicPr>
                   <pic:blipFill>
-                    <a:blip r:embed="rId9"/>
+                    <a:blip r:embed="rId12"/>
                     <a:stretch>
                       <a:fillRect/>
                     </a:stretch>
@@ -1517,6 +1988,7 @@
           <w:lang w:val="en-US"/>
         </w:rPr>
       </w:pPr>
+      <w:proofErr w:type="spellStart"/>
       <w:r>
         <w:rPr>
           <w:b/>
@@ -1525,6 +1997,7 @@
         </w:rPr>
         <w:t>Biparti</w:t>
       </w:r>
+      <w:proofErr w:type="spellEnd"/>
       <w:r>
         <w:rPr>
           <w:lang w:val="en-US"/>
@@ -1543,7 +2016,21 @@
         <w:rPr>
           <w:lang w:val="en-US"/>
         </w:rPr>
-        <w:t xml:space="preserve">Nombre chromatique : </w:t>
+        <w:t xml:space="preserve">Nombre </w:t>
+      </w:r>
+      <w:proofErr w:type="spellStart"/>
+      <w:r>
+        <w:rPr>
+          <w:lang w:val="en-US"/>
+        </w:rPr>
+        <w:t>chromatique</w:t>
+      </w:r>
+      <w:proofErr w:type="spellEnd"/>
+      <w:r>
+        <w:rPr>
+          <w:lang w:val="en-US"/>
+        </w:rPr>
+        <w:t xml:space="preserve"> : </w:t>
       </w:r>
       <w:r>
         <w:rPr>
@@ -1564,6 +2051,7 @@
           <w:lang w:val="en-US"/>
         </w:rPr>
       </w:pPr>
+      <w:proofErr w:type="spellStart"/>
       <w:r>
         <w:rPr>
           <w:b/>
@@ -1572,6 +2060,7 @@
         </w:rPr>
         <w:t>Arbre</w:t>
       </w:r>
+      <w:proofErr w:type="spellEnd"/>
       <w:r>
         <w:rPr>
           <w:lang w:val="en-US"/>
@@ -1593,7 +2082,21 @@
         <w:rPr>
           <w:lang w:val="en-US"/>
         </w:rPr>
-        <w:t xml:space="preserve">Nombre chromatique : </w:t>
+        <w:t xml:space="preserve">Nombre </w:t>
+      </w:r>
+      <w:proofErr w:type="spellStart"/>
+      <w:r>
+        <w:rPr>
+          <w:lang w:val="en-US"/>
+        </w:rPr>
+        <w:t>chromatique</w:t>
+      </w:r>
+      <w:proofErr w:type="spellEnd"/>
+      <w:r>
+        <w:rPr>
+          <w:lang w:val="en-US"/>
+        </w:rPr>
+        <w:t xml:space="preserve"> : </w:t>
       </w:r>
       <w:r>
         <w:rPr>
@@ -1627,8 +2130,18 @@
           <w:bCs/>
           <w:lang w:val="en-US"/>
         </w:rPr>
-        <w:t xml:space="preserve"> Commentaire</w:t>
-      </w:r>
+        <w:t xml:space="preserve"> </w:t>
+      </w:r>
+      <w:proofErr w:type="spellStart"/>
+      <w:r>
+        <w:rPr>
+          <w:b/>
+          <w:bCs/>
+          <w:lang w:val="en-US"/>
+        </w:rPr>
+        <w:t>Commentaire</w:t>
+      </w:r>
+      <w:proofErr w:type="spellEnd"/>
     </w:p>
     <w:p>
       <w:r>
@@ -1717,11 +2230,6 @@
       </w:r>
     </w:p>
     <w:p>
-      <w:r>
-        <w:br w:type="page"/>
-      </w:r>
-    </w:p>
-    <w:p>
       <w:pPr>
         <w:rPr>
           <w:b/>
@@ -1734,7 +2242,6 @@
           <w:b/>
           <w:bCs/>
         </w:rPr>
-        <w:lastRenderedPageBreak/>
         <w:t>✅</w:t>
       </w:r>
       <w:r>
@@ -1768,8 +2275,18 @@
           <w:bCs/>
           <w:lang w:val="en-US"/>
         </w:rPr>
-        <w:t xml:space="preserve"> Description du graphe</w:t>
-      </w:r>
+        <w:t xml:space="preserve"> Description du </w:t>
+      </w:r>
+      <w:proofErr w:type="spellStart"/>
+      <w:r>
+        <w:rPr>
+          <w:b/>
+          <w:bCs/>
+          <w:lang w:val="en-US"/>
+        </w:rPr>
+        <w:t>graphe</w:t>
+      </w:r>
+      <w:proofErr w:type="spellEnd"/>
     </w:p>
     <w:p>
       <w:pPr>
@@ -1806,8 +2323,18 @@
           <w:bCs/>
           <w:lang w:val="en-US"/>
         </w:rPr>
-        <w:t>Nombre de sommets</w:t>
-      </w:r>
+        <w:t xml:space="preserve">Nombre de </w:t>
+      </w:r>
+      <w:proofErr w:type="spellStart"/>
+      <w:r>
+        <w:rPr>
+          <w:b/>
+          <w:bCs/>
+          <w:lang w:val="en-US"/>
+        </w:rPr>
+        <w:t>sommets</w:t>
+      </w:r>
+      <w:proofErr w:type="spellEnd"/>
       <w:r>
         <w:rPr>
           <w:lang w:val="en-US"/>
@@ -1831,8 +2358,18 @@
           <w:bCs/>
           <w:lang w:val="en-US"/>
         </w:rPr>
-        <w:t>Nombre d’arêtes</w:t>
-      </w:r>
+        <w:t xml:space="preserve">Nombre </w:t>
+      </w:r>
+      <w:proofErr w:type="spellStart"/>
+      <w:r>
+        <w:rPr>
+          <w:b/>
+          <w:bCs/>
+          <w:lang w:val="en-US"/>
+        </w:rPr>
+        <w:t>d’arêtes</w:t>
+      </w:r>
+      <w:proofErr w:type="spellEnd"/>
       <w:r>
         <w:rPr>
           <w:lang w:val="en-US"/>
@@ -1927,8 +2464,10 @@
       </w:pPr>
       <w:r>
         <w:rPr>
+          <w:noProof/>
           <w:lang w:val="en-US"/>
         </w:rPr>
+        <w:lastRenderedPageBreak/>
         <w:drawing>
           <wp:inline distT="0" distB="0" distL="0" distR="0" wp14:anchorId="377769C1" wp14:editId="59A73AEC">
             <wp:extent cx="2684145" cy="2122773"/>
@@ -1945,7 +2484,7 @@
                     <pic:cNvPicPr/>
                   </pic:nvPicPr>
                   <pic:blipFill>
-                    <a:blip r:embed="rId10"/>
+                    <a:blip r:embed="rId13"/>
                     <a:stretch>
                       <a:fillRect/>
                     </a:stretch>
@@ -1967,6 +2506,7 @@
       </w:r>
       <w:r>
         <w:rPr>
+          <w:noProof/>
           <w:lang w:val="en-US"/>
         </w:rPr>
         <w:drawing>
@@ -1985,7 +2525,7 @@
                     <pic:cNvPicPr/>
                   </pic:nvPicPr>
                   <pic:blipFill>
-                    <a:blip r:embed="rId11"/>
+                    <a:blip r:embed="rId14"/>
                     <a:stretch>
                       <a:fillRect/>
                     </a:stretch>
@@ -2014,6 +2554,7 @@
       </w:pPr>
       <w:r>
         <w:rPr>
+          <w:noProof/>
           <w:lang w:val="en-US"/>
         </w:rPr>
         <w:drawing>
@@ -2032,7 +2573,7 @@
                     <pic:cNvPicPr/>
                   </pic:nvPicPr>
                   <pic:blipFill>
-                    <a:blip r:embed="rId12"/>
+                    <a:blip r:embed="rId15"/>
                     <a:stretch>
                       <a:fillRect/>
                     </a:stretch>
@@ -2054,6 +2595,7 @@
       </w:r>
       <w:r>
         <w:rPr>
+          <w:noProof/>
           <w:lang w:val="en-US"/>
         </w:rPr>
         <w:drawing>
@@ -2072,7 +2614,7 @@
                     <pic:cNvPicPr/>
                   </pic:nvPicPr>
                   <pic:blipFill>
-                    <a:blip r:embed="rId13"/>
+                    <a:blip r:embed="rId16"/>
                     <a:stretch>
                       <a:fillRect/>
                     </a:stretch>
@@ -2107,7 +2649,6 @@
           <w:bCs/>
           <w:lang w:val="en-US"/>
         </w:rPr>
-        <w:lastRenderedPageBreak/>
         <w:t>🔹</w:t>
       </w:r>
       <w:r>
@@ -2175,6 +2716,7 @@
         </w:rPr>
         <w:t xml:space="preserve"> </w:t>
       </w:r>
+      <w:proofErr w:type="spellStart"/>
       <w:r>
         <w:rPr>
           <w:b/>
@@ -2199,6 +2741,7 @@
         </w:rPr>
         <w:t>res</w:t>
       </w:r>
+      <w:proofErr w:type="spellEnd"/>
     </w:p>
     <w:p>
       <w:pPr>
@@ -2232,6 +2775,7 @@
         </w:rPr>
         <w:t>(</w:t>
       </w:r>
+      <w:proofErr w:type="spellStart"/>
       <w:r>
         <w:rPr>
           <w:sz w:val="24"/>
@@ -2239,6 +2783,7 @@
         </w:rPr>
         <w:t>G_base</w:t>
       </w:r>
+      <w:proofErr w:type="spellEnd"/>
       <w:r>
         <w:rPr>
           <w:sz w:val="24"/>
@@ -2259,7 +2804,45 @@
           <w:sz w:val="24"/>
           <w:szCs w:val="24"/>
         </w:rPr>
-        <w:t>≤</w:t>
+        <w:t xml:space="preserve">≤ </w:t>
+      </w:r>
+      <w:r>
+        <w:rPr>
+          <w:rFonts w:cs="Calibri"/>
+          <w:sz w:val="40"/>
+          <w:szCs w:val="40"/>
+        </w:rPr>
+        <w:t>ꭓ</w:t>
+      </w:r>
+      <w:r>
+        <w:rPr>
+          <w:sz w:val="24"/>
+          <w:szCs w:val="24"/>
+        </w:rPr>
+        <w:t>(</w:t>
+      </w:r>
+      <w:proofErr w:type="spellStart"/>
+      <w:r>
+        <w:rPr>
+          <w:sz w:val="24"/>
+          <w:szCs w:val="24"/>
+        </w:rPr>
+        <w:t>G_adjoint</w:t>
+      </w:r>
+      <w:proofErr w:type="spellEnd"/>
+      <w:r>
+        <w:rPr>
+          <w:sz w:val="24"/>
+          <w:szCs w:val="24"/>
+        </w:rPr>
+        <w:t>)</w:t>
+      </w:r>
+      <w:r>
+        <w:rPr>
+          <w:sz w:val="24"/>
+          <w:szCs w:val="24"/>
+        </w:rPr>
+        <w:t xml:space="preserve"> </w:t>
       </w:r>
       <w:r>
         <w:rPr>
@@ -2267,75 +2850,24 @@
           <w:sz w:val="24"/>
           <w:szCs w:val="24"/>
         </w:rPr>
-        <w:t xml:space="preserve"> </w:t>
-      </w:r>
-      <w:r>
-        <w:rPr>
-          <w:rFonts w:cs="Calibri"/>
-          <w:sz w:val="40"/>
-          <w:szCs w:val="40"/>
-        </w:rPr>
-        <w:t>ꭓ</w:t>
+        <w:t>≤ ∆</w:t>
       </w:r>
       <w:r>
         <w:rPr>
           <w:sz w:val="24"/>
           <w:szCs w:val="24"/>
         </w:rPr>
-        <w:t>(G</w:t>
-      </w:r>
+        <w:t>(</w:t>
+      </w:r>
+      <w:proofErr w:type="spellStart"/>
       <w:r>
         <w:rPr>
           <w:sz w:val="24"/>
           <w:szCs w:val="24"/>
         </w:rPr>
-        <w:t>_adjoint</w:t>
-      </w:r>
-      <w:r>
-        <w:rPr>
-          <w:sz w:val="24"/>
-          <w:szCs w:val="24"/>
-        </w:rPr>
-        <w:t>)</w:t>
-      </w:r>
-      <w:r>
-        <w:rPr>
-          <w:sz w:val="24"/>
-          <w:szCs w:val="24"/>
-        </w:rPr>
-        <w:t xml:space="preserve"> </w:t>
-      </w:r>
-      <w:r>
-        <w:rPr>
-          <w:rFonts w:cs="Calibri"/>
-          <w:sz w:val="24"/>
-          <w:szCs w:val="24"/>
-        </w:rPr>
-        <w:t>≤</w:t>
-      </w:r>
-      <w:r>
-        <w:rPr>
-          <w:rFonts w:cs="Calibri"/>
-          <w:sz w:val="24"/>
-          <w:szCs w:val="24"/>
-        </w:rPr>
-        <w:t xml:space="preserve"> </w:t>
-      </w:r>
-      <w:r>
-        <w:rPr>
-          <w:rFonts w:cs="Calibri"/>
-          <w:sz w:val="24"/>
-          <w:szCs w:val="24"/>
-        </w:rPr>
-        <w:t>∆</w:t>
-      </w:r>
-      <w:r>
-        <w:rPr>
-          <w:sz w:val="24"/>
-          <w:szCs w:val="24"/>
-        </w:rPr>
-        <w:t>(G_base</w:t>
-      </w:r>
+        <w:t>G_base</w:t>
+      </w:r>
+      <w:proofErr w:type="spellEnd"/>
       <w:r>
         <w:rPr>
           <w:sz w:val="24"/>
@@ -2368,15 +2900,7 @@
           <w:sz w:val="24"/>
           <w:szCs w:val="24"/>
         </w:rPr>
-        <w:t>≤</w:t>
-      </w:r>
-      <w:r>
-        <w:rPr>
-          <w:rFonts w:cs="Calibri"/>
-          <w:sz w:val="24"/>
-          <w:szCs w:val="24"/>
-        </w:rPr>
-        <w:t xml:space="preserve"> </w:t>
+        <w:t xml:space="preserve">≤ </w:t>
       </w:r>
       <w:r>
         <w:rPr>
@@ -2395,8 +2919,9 @@
           <w:sz w:val="24"/>
           <w:szCs w:val="24"/>
         </w:rPr>
-        <w:t>(G_adjoint)</w:t>
-      </w:r>
+        <w:t>(</w:t>
+      </w:r>
+      <w:proofErr w:type="spellStart"/>
       <w:r>
         <w:rPr>
           <w:b/>
@@ -2404,7 +2929,17 @@
           <w:sz w:val="24"/>
           <w:szCs w:val="24"/>
         </w:rPr>
-        <w:t xml:space="preserve"> </w:t>
+        <w:t>G_adjoint</w:t>
+      </w:r>
+      <w:proofErr w:type="spellEnd"/>
+      <w:r>
+        <w:rPr>
+          <w:b/>
+          <w:bCs/>
+          <w:sz w:val="24"/>
+          <w:szCs w:val="24"/>
+        </w:rPr>
+        <w:t xml:space="preserve">) </w:t>
       </w:r>
       <w:r>
         <w:rPr>
@@ -2412,15 +2947,7 @@
           <w:sz w:val="24"/>
           <w:szCs w:val="24"/>
         </w:rPr>
-        <w:t>≤</w:t>
-      </w:r>
-      <w:r>
-        <w:rPr>
-          <w:rFonts w:cs="Calibri"/>
-          <w:sz w:val="24"/>
-          <w:szCs w:val="24"/>
-        </w:rPr>
-        <w:t xml:space="preserve"> </w:t>
+        <w:t xml:space="preserve">≤ </w:t>
       </w:r>
       <w:r>
         <w:rPr>
@@ -2465,9 +2992,10 @@
     </w:p>
     <w:p>
       <w:pPr>
-        <w:pStyle w:val="Heading2"/>
-      </w:pPr>
-      <w:r>
+        <w:pStyle w:val="Titre2"/>
+      </w:pPr>
+      <w:r>
+        <w:lastRenderedPageBreak/>
         <w:t>5. Discussion et limites</w:t>
       </w:r>
     </w:p>
@@ -2478,7 +3006,7 @@
     </w:p>
     <w:p>
       <w:pPr>
-        <w:pStyle w:val="ListParagraph"/>
+        <w:pStyle w:val="Paragraphedeliste"/>
         <w:numPr>
           <w:ilvl w:val="0"/>
           <w:numId w:val="18"/>
@@ -2490,7 +3018,7 @@
     </w:p>
     <w:p>
       <w:pPr>
-        <w:pStyle w:val="ListParagraph"/>
+        <w:pStyle w:val="Paragraphedeliste"/>
         <w:numPr>
           <w:ilvl w:val="0"/>
           <w:numId w:val="18"/>
@@ -2546,7 +3074,7 @@
                     <pic:cNvPicPr/>
                   </pic:nvPicPr>
                   <pic:blipFill>
-                    <a:blip r:embed="rId14"/>
+                    <a:blip r:embed="rId17"/>
                     <a:stretch>
                       <a:fillRect/>
                     </a:stretch>
@@ -2572,7 +3100,6 @@
         <w:ind w:left="360"/>
       </w:pPr>
       <w:r>
-        <w:lastRenderedPageBreak/>
         <w:t xml:space="preserve">Si on utilise l’algorithme de Welsh et Powell , on se trouve dans le cas suivant : </w:t>
       </w:r>
     </w:p>
@@ -2584,6 +3111,7 @@
         <w:rPr>
           <w:noProof/>
         </w:rPr>
+        <w:lastRenderedPageBreak/>
         <w:drawing>
           <wp:inline distT="0" distB="0" distL="0" distR="0" wp14:anchorId="24AD0915" wp14:editId="33D1834A">
             <wp:extent cx="3487915" cy="2758440"/>
@@ -2600,7 +3128,7 @@
                     <pic:cNvPicPr/>
                   </pic:nvPicPr>
                   <pic:blipFill>
-                    <a:blip r:embed="rId15"/>
+                    <a:blip r:embed="rId18"/>
                     <a:stretch>
                       <a:fillRect/>
                     </a:stretch>
@@ -2716,7 +3244,7 @@
                     <pic:cNvPicPr/>
                   </pic:nvPicPr>
                   <pic:blipFill>
-                    <a:blip r:embed="rId16"/>
+                    <a:blip r:embed="rId19"/>
                     <a:stretch>
                       <a:fillRect/>
                     </a:stretch>
@@ -2769,12 +3297,28 @@
     <w:p>
       <w:r>
         <w:lastRenderedPageBreak/>
-        <w:t xml:space="preserve">Pour les petits graphes (n &lt;= 50) : il est recommandé l’ILP ou une approche qui utilise le backtracking pour une solution exacte </w:t>
+        <w:t xml:space="preserve">Pour les petits graphes (n &lt;= 50) : il est recommandé l’ILP ou une approche qui utilise le </w:t>
+      </w:r>
+      <w:proofErr w:type="spellStart"/>
+      <w:r>
+        <w:t>backtracking</w:t>
+      </w:r>
+      <w:proofErr w:type="spellEnd"/>
+      <w:r>
+        <w:t xml:space="preserve"> pour une solution exacte </w:t>
       </w:r>
     </w:p>
     <w:p>
       <w:r>
-        <w:t xml:space="preserve">Pour les graphes de taille moyenne (50 &lt;= n &lt;= 1000) : DSatur ou Welsh-Powell pour un bon compromis entre qualité et rapidité. </w:t>
+        <w:t xml:space="preserve">Pour les graphes de taille moyenne (50 &lt;= n &lt;= 1000) : </w:t>
+      </w:r>
+      <w:proofErr w:type="spellStart"/>
+      <w:r>
+        <w:t>DSatur</w:t>
+      </w:r>
+      <w:proofErr w:type="spellEnd"/>
+      <w:r>
+        <w:t xml:space="preserve"> ou Welsh-Powell pour un bon compromis entre qualité et rapidité. </w:t>
       </w:r>
     </w:p>
     <w:p>
@@ -2801,7 +3345,7 @@
     </w:p>
     <w:p>
       <w:pPr>
-        <w:pStyle w:val="Heading2"/>
+        <w:pStyle w:val="Titre2"/>
       </w:pPr>
       <w:r>
         <w:t>6. Conclusion</w:t>
@@ -2819,7 +3363,7 @@
     </w:p>
     <w:p>
       <w:pPr>
-        <w:pStyle w:val="Heading2"/>
+        <w:pStyle w:val="Titre2"/>
       </w:pPr>
       <w:r>
         <w:t>7. Annexes</w:t>
@@ -2846,7 +3390,7 @@
     </w:p>
     <w:p>
       <w:pPr>
-        <w:pStyle w:val="ListParagraph"/>
+        <w:pStyle w:val="Paragraphedeliste"/>
         <w:numPr>
           <w:ilvl w:val="0"/>
           <w:numId w:val="17"/>
@@ -2858,19 +3402,27 @@
     </w:p>
     <w:p>
       <w:pPr>
-        <w:pStyle w:val="ListParagraph"/>
+        <w:pStyle w:val="Paragraphedeliste"/>
         <w:numPr>
           <w:ilvl w:val="0"/>
           <w:numId w:val="17"/>
         </w:numPr>
       </w:pPr>
       <w:r>
-        <w:t xml:space="preserve">SI vous ne souhaitez pas l’installer ou vous avez rencontré des problèmes, vous pouvez exécuter le code à partir de la plateforme GoogleColab </w:t>
+        <w:t xml:space="preserve">SI vous ne souhaitez pas l’installer ou vous avez rencontré des problèmes, vous pouvez exécuter le code à partir de la plateforme </w:t>
+      </w:r>
+      <w:proofErr w:type="spellStart"/>
+      <w:r>
+        <w:t>GoogleColab</w:t>
+      </w:r>
+      <w:proofErr w:type="spellEnd"/>
+      <w:r>
+        <w:t xml:space="preserve"> </w:t>
       </w:r>
     </w:p>
     <w:p>
       <w:pPr>
-        <w:pStyle w:val="ListParagraph"/>
+        <w:pStyle w:val="Paragraphedeliste"/>
         <w:numPr>
           <w:ilvl w:val="0"/>
           <w:numId w:val="17"/>
@@ -2896,7 +3448,7 @@
 </file>
 
 <file path=word/numbering.xml><?xml version="1.0" encoding="utf-8"?>
-<w:numbering xmlns:wpc="http://schemas.microsoft.com/office/word/2010/wordprocessingCanvas" xmlns:cx="http://schemas.microsoft.com/office/drawing/2014/chartex" xmlns:cx1="http://schemas.microsoft.com/office/drawing/2015/9/8/chartex" xmlns:cx2="http://schemas.microsoft.com/office/drawing/2015/10/21/chartex" xmlns:cx3="http://schemas.microsoft.com/office/drawing/2016/5/9/chartex" xmlns:cx4="http://schemas.microsoft.com/office/drawing/2016/5/10/chartex" xmlns:cx5="http://schemas.microsoft.com/office/drawing/2016/5/11/chartex" xmlns:cx6="http://schemas.microsoft.com/office/drawing/2016/5/12/chartex" xmlns:cx7="http://schemas.microsoft.com/office/drawing/2016/5/13/chartex" xmlns:cx8="http://schemas.microsoft.com/office/drawing/2016/5/14/chartex" xmlns:mc="http://schemas.openxmlformats.org/markup-compatibility/2006" xmlns:aink="http://schemas.microsoft.com/office/drawing/2016/ink" xmlns:am3d="http://schemas.microsoft.com/office/drawing/2017/model3d" xmlns:o="urn:schemas-microsoft-com:office:office" xmlns:oel="http://schemas.microsoft.com/office/2019/extlst" xmlns:r="http://schemas.openxmlformats.org/officeDocument/2006/relationships" xmlns:m="http://schemas.openxmlformats.org/officeDocument/2006/math" xmlns:v="urn:schemas-microsoft-com:vml" xmlns:wp14="http://schemas.microsoft.com/office/word/2010/wordprocessingDrawing" xmlns:wp="http://schemas.openxmlformats.org/drawingml/2006/wordprocessingDrawing" xmlns:w10="urn:schemas-microsoft-com:office:word" xmlns:w="http://schemas.openxmlformats.org/wordprocessingml/2006/main" xmlns:w14="http://schemas.microsoft.com/office/word/2010/wordml" xmlns:w15="http://schemas.microsoft.com/office/word/2012/wordml" xmlns:w16cex="http://schemas.microsoft.com/office/word/2018/wordml/cex" xmlns:w16cid="http://schemas.microsoft.com/office/word/2016/wordml/cid" xmlns:w16="http://schemas.microsoft.com/office/word/2018/wordml" xmlns:w16du="http://schemas.microsoft.com/office/word/2023/wordml/word16du" xmlns:w16sdtdh="http://schemas.microsoft.com/office/word/2020/wordml/sdtdatahash" xmlns:w16sdtfl="http://schemas.microsoft.com/office/word/2024/wordml/sdtformatlock" xmlns:w16se="http://schemas.microsoft.com/office/word/2015/wordml/symex" xmlns:wpg="http://schemas.microsoft.com/office/word/2010/wordprocessingGroup" xmlns:wpi="http://schemas.microsoft.com/office/word/2010/wordprocessingInk" xmlns:wne="http://schemas.microsoft.com/office/word/2006/wordml" xmlns:wps="http://schemas.microsoft.com/office/word/2010/wordprocessingShape" mc:Ignorable="w14 w15 w16se w16cid w16 w16cex w16sdtdh w16sdtfl w16du wp14">
+<w:numbering xmlns:wpc="http://schemas.microsoft.com/office/word/2010/wordprocessingCanvas" xmlns:cx="http://schemas.microsoft.com/office/drawing/2014/chartex" xmlns:cx1="http://schemas.microsoft.com/office/drawing/2015/9/8/chartex" xmlns:cx2="http://schemas.microsoft.com/office/drawing/2015/10/21/chartex" xmlns:cx3="http://schemas.microsoft.com/office/drawing/2016/5/9/chartex" xmlns:cx4="http://schemas.microsoft.com/office/drawing/2016/5/10/chartex" xmlns:cx5="http://schemas.microsoft.com/office/drawing/2016/5/11/chartex" xmlns:cx6="http://schemas.microsoft.com/office/drawing/2016/5/12/chartex" xmlns:cx7="http://schemas.microsoft.com/office/drawing/2016/5/13/chartex" xmlns:cx8="http://schemas.microsoft.com/office/drawing/2016/5/14/chartex" xmlns:mc="http://schemas.openxmlformats.org/markup-compatibility/2006" xmlns:aink="http://schemas.microsoft.com/office/drawing/2016/ink" xmlns:am3d="http://schemas.microsoft.com/office/drawing/2017/model3d" xmlns:o="urn:schemas-microsoft-com:office:office" xmlns:oel="http://schemas.microsoft.com/office/2019/extlst" xmlns:r="http://schemas.openxmlformats.org/officeDocument/2006/relationships" xmlns:m="http://schemas.openxmlformats.org/officeDocument/2006/math" xmlns:v="urn:schemas-microsoft-com:vml" xmlns:wp14="http://schemas.microsoft.com/office/word/2010/wordprocessingDrawing" xmlns:wp="http://schemas.openxmlformats.org/drawingml/2006/wordprocessingDrawing" xmlns:w10="urn:schemas-microsoft-com:office:word" xmlns:w="http://schemas.openxmlformats.org/wordprocessingml/2006/main" xmlns:w14="http://schemas.microsoft.com/office/word/2010/wordml" xmlns:w15="http://schemas.microsoft.com/office/word/2012/wordml" xmlns:w16cex="http://schemas.microsoft.com/office/word/2018/wordml/cex" xmlns:w16cid="http://schemas.microsoft.com/office/word/2016/wordml/cid" xmlns:w16="http://schemas.microsoft.com/office/word/2018/wordml" xmlns:w16sdtdh="http://schemas.microsoft.com/office/word/2020/wordml/sdtdatahash" xmlns:w16se="http://schemas.microsoft.com/office/word/2015/wordml/symex" xmlns:wpg="http://schemas.microsoft.com/office/word/2010/wordprocessingGroup" xmlns:wpi="http://schemas.microsoft.com/office/word/2010/wordprocessingInk" xmlns:wne="http://schemas.microsoft.com/office/word/2006/wordml" xmlns:wps="http://schemas.microsoft.com/office/word/2010/wordprocessingShape" mc:Ignorable="w14 w15 w16se w16cid w16 w16cex w16sdtdh wp14">
   <w:abstractNum w:abstractNumId="0" w15:restartNumberingAfterBreak="0">
     <w:nsid w:val="FFFFFF7C"/>
     <w:multiLevelType w:val="singleLevel"/>
@@ -2938,7 +3490,7 @@
     <w:lvl w:ilvl="0">
       <w:start w:val="1"/>
       <w:numFmt w:val="decimal"/>
-      <w:pStyle w:val="ListNumber3"/>
+      <w:pStyle w:val="Listenumros3"/>
       <w:lvlText w:val="%1."/>
       <w:lvlJc w:val="left"/>
       <w:pPr>
@@ -2956,7 +3508,7 @@
     <w:lvl w:ilvl="0">
       <w:start w:val="1"/>
       <w:numFmt w:val="decimal"/>
-      <w:pStyle w:val="ListNumber2"/>
+      <w:pStyle w:val="Listenumros2"/>
       <w:lvlText w:val="%1."/>
       <w:lvlJc w:val="left"/>
       <w:pPr>
@@ -2994,7 +3546,7 @@
     <w:lvl w:ilvl="0">
       <w:start w:val="1"/>
       <w:numFmt w:val="bullet"/>
-      <w:pStyle w:val="ListBullet3"/>
+      <w:pStyle w:val="Listepuces3"/>
       <w:lvlText w:val=""/>
       <w:lvlJc w:val="left"/>
       <w:pPr>
@@ -3015,7 +3567,7 @@
     <w:lvl w:ilvl="0">
       <w:start w:val="1"/>
       <w:numFmt w:val="bullet"/>
-      <w:pStyle w:val="ListBullet2"/>
+      <w:pStyle w:val="Listepuces2"/>
       <w:lvlText w:val=""/>
       <w:lvlJc w:val="left"/>
       <w:pPr>
@@ -3036,7 +3588,7 @@
     <w:lvl w:ilvl="0">
       <w:start w:val="1"/>
       <w:numFmt w:val="decimal"/>
-      <w:pStyle w:val="ListNumber"/>
+      <w:pStyle w:val="Listenumros"/>
       <w:lvlText w:val="%1."/>
       <w:lvlJc w:val="left"/>
       <w:pPr>
@@ -3054,7 +3606,7 @@
     <w:lvl w:ilvl="0">
       <w:start w:val="1"/>
       <w:numFmt w:val="bullet"/>
-      <w:pStyle w:val="ListBullet"/>
+      <w:pStyle w:val="Listepuces"/>
       <w:lvlText w:val=""/>
       <w:lvlJc w:val="left"/>
       <w:pPr>
@@ -3833,7 +4385,7 @@
   <w:abstractNum w:abstractNumId="15" w15:restartNumberingAfterBreak="0">
     <w:nsid w:val="2AD27558"/>
     <w:multiLevelType w:val="hybridMultilevel"/>
-    <w:tmpl w:val="BC766D26"/>
+    <w:tmpl w:val="54A8289A"/>
     <w:lvl w:ilvl="0" w:tplc="A90250D6">
       <w:start w:val="1"/>
       <w:numFmt w:val="decimal"/>
@@ -3856,14 +4408,17 @@
         <w:ind w:left="2520" w:hanging="360"/>
       </w:pPr>
     </w:lvl>
-    <w:lvl w:ilvl="2" w:tplc="2000001B" w:tentative="1">
-      <w:start w:val="1"/>
-      <w:numFmt w:val="lowerRoman"/>
-      <w:lvlText w:val="%3."/>
-      <w:lvlJc w:val="right"/>
-      <w:pPr>
-        <w:ind w:left="3240" w:hanging="180"/>
-      </w:pPr>
+    <w:lvl w:ilvl="2" w:tplc="004CD8BA">
+      <w:start w:val="4"/>
+      <w:numFmt w:val="bullet"/>
+      <w:lvlText w:val="-"/>
+      <w:lvlJc w:val="left"/>
+      <w:pPr>
+        <w:ind w:left="3420" w:hanging="360"/>
+      </w:pPr>
+      <w:rPr>
+        <w:rFonts w:ascii="Calibri" w:eastAsiaTheme="minorEastAsia" w:hAnsi="Calibri" w:cs="Calibri" w:hint="default"/>
+      </w:rPr>
     </w:lvl>
     <w:lvl w:ilvl="3" w:tplc="2000000F" w:tentative="1">
       <w:start w:val="1"/>
@@ -3921,6 +4476,119 @@
     </w:lvl>
   </w:abstractNum>
   <w:abstractNum w:abstractNumId="16" w15:restartNumberingAfterBreak="0">
+    <w:nsid w:val="3D5356FE"/>
+    <w:multiLevelType w:val="hybridMultilevel"/>
+    <w:tmpl w:val="42D0A866"/>
+    <w:lvl w:ilvl="0" w:tplc="20000001">
+      <w:start w:val="1"/>
+      <w:numFmt w:val="bullet"/>
+      <w:lvlText w:val=""/>
+      <w:lvlJc w:val="left"/>
+      <w:pPr>
+        <w:ind w:left="720" w:hanging="360"/>
+      </w:pPr>
+      <w:rPr>
+        <w:rFonts w:ascii="Symbol" w:hAnsi="Symbol" w:hint="default"/>
+      </w:rPr>
+    </w:lvl>
+    <w:lvl w:ilvl="1" w:tplc="20000003" w:tentative="1">
+      <w:start w:val="1"/>
+      <w:numFmt w:val="bullet"/>
+      <w:lvlText w:val="o"/>
+      <w:lvlJc w:val="left"/>
+      <w:pPr>
+        <w:ind w:left="1440" w:hanging="360"/>
+      </w:pPr>
+      <w:rPr>
+        <w:rFonts w:ascii="Courier New" w:hAnsi="Courier New" w:cs="Courier New" w:hint="default"/>
+      </w:rPr>
+    </w:lvl>
+    <w:lvl w:ilvl="2" w:tplc="20000005" w:tentative="1">
+      <w:start w:val="1"/>
+      <w:numFmt w:val="bullet"/>
+      <w:lvlText w:val=""/>
+      <w:lvlJc w:val="left"/>
+      <w:pPr>
+        <w:ind w:left="2160" w:hanging="360"/>
+      </w:pPr>
+      <w:rPr>
+        <w:rFonts w:ascii="Wingdings" w:hAnsi="Wingdings" w:hint="default"/>
+      </w:rPr>
+    </w:lvl>
+    <w:lvl w:ilvl="3" w:tplc="20000001" w:tentative="1">
+      <w:start w:val="1"/>
+      <w:numFmt w:val="bullet"/>
+      <w:lvlText w:val=""/>
+      <w:lvlJc w:val="left"/>
+      <w:pPr>
+        <w:ind w:left="2880" w:hanging="360"/>
+      </w:pPr>
+      <w:rPr>
+        <w:rFonts w:ascii="Symbol" w:hAnsi="Symbol" w:hint="default"/>
+      </w:rPr>
+    </w:lvl>
+    <w:lvl w:ilvl="4" w:tplc="20000003" w:tentative="1">
+      <w:start w:val="1"/>
+      <w:numFmt w:val="bullet"/>
+      <w:lvlText w:val="o"/>
+      <w:lvlJc w:val="left"/>
+      <w:pPr>
+        <w:ind w:left="3600" w:hanging="360"/>
+      </w:pPr>
+      <w:rPr>
+        <w:rFonts w:ascii="Courier New" w:hAnsi="Courier New" w:cs="Courier New" w:hint="default"/>
+      </w:rPr>
+    </w:lvl>
+    <w:lvl w:ilvl="5" w:tplc="20000005" w:tentative="1">
+      <w:start w:val="1"/>
+      <w:numFmt w:val="bullet"/>
+      <w:lvlText w:val=""/>
+      <w:lvlJc w:val="left"/>
+      <w:pPr>
+        <w:ind w:left="4320" w:hanging="360"/>
+      </w:pPr>
+      <w:rPr>
+        <w:rFonts w:ascii="Wingdings" w:hAnsi="Wingdings" w:hint="default"/>
+      </w:rPr>
+    </w:lvl>
+    <w:lvl w:ilvl="6" w:tplc="20000001" w:tentative="1">
+      <w:start w:val="1"/>
+      <w:numFmt w:val="bullet"/>
+      <w:lvlText w:val=""/>
+      <w:lvlJc w:val="left"/>
+      <w:pPr>
+        <w:ind w:left="5040" w:hanging="360"/>
+      </w:pPr>
+      <w:rPr>
+        <w:rFonts w:ascii="Symbol" w:hAnsi="Symbol" w:hint="default"/>
+      </w:rPr>
+    </w:lvl>
+    <w:lvl w:ilvl="7" w:tplc="20000003" w:tentative="1">
+      <w:start w:val="1"/>
+      <w:numFmt w:val="bullet"/>
+      <w:lvlText w:val="o"/>
+      <w:lvlJc w:val="left"/>
+      <w:pPr>
+        <w:ind w:left="5760" w:hanging="360"/>
+      </w:pPr>
+      <w:rPr>
+        <w:rFonts w:ascii="Courier New" w:hAnsi="Courier New" w:cs="Courier New" w:hint="default"/>
+      </w:rPr>
+    </w:lvl>
+    <w:lvl w:ilvl="8" w:tplc="20000005" w:tentative="1">
+      <w:start w:val="1"/>
+      <w:numFmt w:val="bullet"/>
+      <w:lvlText w:val=""/>
+      <w:lvlJc w:val="left"/>
+      <w:pPr>
+        <w:ind w:left="6480" w:hanging="360"/>
+      </w:pPr>
+      <w:rPr>
+        <w:rFonts w:ascii="Wingdings" w:hAnsi="Wingdings" w:hint="default"/>
+      </w:rPr>
+    </w:lvl>
+  </w:abstractNum>
+  <w:abstractNum w:abstractNumId="17" w15:restartNumberingAfterBreak="0">
     <w:nsid w:val="3ECA1776"/>
     <w:multiLevelType w:val="hybridMultilevel"/>
     <w:tmpl w:val="99302B60"/>
@@ -4033,7 +4701,7 @@
       </w:rPr>
     </w:lvl>
   </w:abstractNum>
-  <w:abstractNum w:abstractNumId="17" w15:restartNumberingAfterBreak="0">
+  <w:abstractNum w:abstractNumId="18" w15:restartNumberingAfterBreak="0">
     <w:nsid w:val="50EB1A7E"/>
     <w:multiLevelType w:val="multilevel"/>
     <w:tmpl w:val="3084A2C0"/>
@@ -4182,7 +4850,7 @@
       </w:rPr>
     </w:lvl>
   </w:abstractNum>
-  <w:abstractNum w:abstractNumId="18" w15:restartNumberingAfterBreak="0">
+  <w:abstractNum w:abstractNumId="19" w15:restartNumberingAfterBreak="0">
     <w:nsid w:val="5B0E79A7"/>
     <w:multiLevelType w:val="multilevel"/>
     <w:tmpl w:val="A732B632"/>
@@ -4331,7 +4999,7 @@
       </w:rPr>
     </w:lvl>
   </w:abstractNum>
-  <w:abstractNum w:abstractNumId="19" w15:restartNumberingAfterBreak="0">
+  <w:abstractNum w:abstractNumId="20" w15:restartNumberingAfterBreak="0">
     <w:nsid w:val="5B146767"/>
     <w:multiLevelType w:val="multilevel"/>
     <w:tmpl w:val="352C29CE"/>
@@ -4480,7 +5148,7 @@
       </w:rPr>
     </w:lvl>
   </w:abstractNum>
-  <w:abstractNum w:abstractNumId="20" w15:restartNumberingAfterBreak="0">
+  <w:abstractNum w:abstractNumId="21" w15:restartNumberingAfterBreak="0">
     <w:nsid w:val="5BE80F69"/>
     <w:multiLevelType w:val="multilevel"/>
     <w:tmpl w:val="C254917E"/>
@@ -4629,7 +5297,7 @@
       </w:rPr>
     </w:lvl>
   </w:abstractNum>
-  <w:abstractNum w:abstractNumId="21" w15:restartNumberingAfterBreak="0">
+  <w:abstractNum w:abstractNumId="22" w15:restartNumberingAfterBreak="0">
     <w:nsid w:val="69745E2A"/>
     <w:multiLevelType w:val="hybridMultilevel"/>
     <w:tmpl w:val="08FE3510"/>
@@ -4742,7 +5410,7 @@
       </w:rPr>
     </w:lvl>
   </w:abstractNum>
-  <w:abstractNum w:abstractNumId="22" w15:restartNumberingAfterBreak="0">
+  <w:abstractNum w:abstractNumId="23" w15:restartNumberingAfterBreak="0">
     <w:nsid w:val="6DBD300D"/>
     <w:multiLevelType w:val="hybridMultilevel"/>
     <w:tmpl w:val="2EF48FCA"/>
@@ -4855,7 +5523,7 @@
       </w:rPr>
     </w:lvl>
   </w:abstractNum>
-  <w:abstractNum w:abstractNumId="23" w15:restartNumberingAfterBreak="0">
+  <w:abstractNum w:abstractNumId="24" w15:restartNumberingAfterBreak="0">
     <w:nsid w:val="77D507A4"/>
     <w:multiLevelType w:val="hybridMultilevel"/>
     <w:tmpl w:val="91863C3E"/>
@@ -4968,7 +5636,7 @@
       </w:rPr>
     </w:lvl>
   </w:abstractNum>
-  <w:abstractNum w:abstractNumId="24" w15:restartNumberingAfterBreak="0">
+  <w:abstractNum w:abstractNumId="25" w15:restartNumberingAfterBreak="0">
     <w:nsid w:val="7F787D5F"/>
     <w:multiLevelType w:val="hybridMultilevel"/>
     <w:tmpl w:val="70F4CC4A"/>
@@ -5085,13 +5753,13 @@
     <w:abstractNumId w:val="0"/>
   </w:num>
   <w:num w:numId="10" w16cid:durableId="534342994">
-    <w:abstractNumId w:val="24"/>
+    <w:abstractNumId w:val="25"/>
   </w:num>
   <w:num w:numId="11" w16cid:durableId="386496954">
     <w:abstractNumId w:val="14"/>
   </w:num>
   <w:num w:numId="12" w16cid:durableId="276522223">
-    <w:abstractNumId w:val="21"/>
+    <w:abstractNumId w:val="22"/>
   </w:num>
   <w:num w:numId="13" w16cid:durableId="840122787">
     <w:abstractNumId w:val="12"/>
@@ -5100,43 +5768,46 @@
     <w:abstractNumId w:val="15"/>
   </w:num>
   <w:num w:numId="15" w16cid:durableId="939684747">
-    <w:abstractNumId w:val="23"/>
+    <w:abstractNumId w:val="24"/>
   </w:num>
   <w:num w:numId="16" w16cid:durableId="1968852930">
     <w:abstractNumId w:val="11"/>
   </w:num>
   <w:num w:numId="17" w16cid:durableId="530924484">
-    <w:abstractNumId w:val="22"/>
+    <w:abstractNumId w:val="23"/>
   </w:num>
   <w:num w:numId="18" w16cid:durableId="1800567290">
-    <w:abstractNumId w:val="16"/>
+    <w:abstractNumId w:val="17"/>
   </w:num>
   <w:num w:numId="19" w16cid:durableId="1479153813">
     <w:abstractNumId w:val="13"/>
   </w:num>
   <w:num w:numId="20" w16cid:durableId="158086833">
-    <w:abstractNumId w:val="17"/>
+    <w:abstractNumId w:val="18"/>
   </w:num>
   <w:num w:numId="21" w16cid:durableId="357388290">
-    <w:abstractNumId w:val="20"/>
+    <w:abstractNumId w:val="21"/>
   </w:num>
   <w:num w:numId="22" w16cid:durableId="192503607">
-    <w:abstractNumId w:val="18"/>
+    <w:abstractNumId w:val="19"/>
   </w:num>
   <w:num w:numId="23" w16cid:durableId="1504470176">
     <w:abstractNumId w:val="10"/>
   </w:num>
   <w:num w:numId="24" w16cid:durableId="659773902">
-    <w:abstractNumId w:val="19"/>
+    <w:abstractNumId w:val="20"/>
   </w:num>
   <w:num w:numId="25" w16cid:durableId="1729106590">
     <w:abstractNumId w:val="9"/>
+  </w:num>
+  <w:num w:numId="26" w16cid:durableId="190921466">
+    <w:abstractNumId w:val="16"/>
   </w:num>
 </w:numbering>
 </file>
 
 <file path=word/styles.xml><?xml version="1.0" encoding="utf-8"?>
-<w:styles xmlns:mc="http://schemas.openxmlformats.org/markup-compatibility/2006" xmlns:r="http://schemas.openxmlformats.org/officeDocument/2006/relationships" xmlns:w="http://schemas.openxmlformats.org/wordprocessingml/2006/main" xmlns:w14="http://schemas.microsoft.com/office/word/2010/wordml" xmlns:w15="http://schemas.microsoft.com/office/word/2012/wordml" xmlns:w16cex="http://schemas.microsoft.com/office/word/2018/wordml/cex" xmlns:w16cid="http://schemas.microsoft.com/office/word/2016/wordml/cid" xmlns:w16="http://schemas.microsoft.com/office/word/2018/wordml" xmlns:w16du="http://schemas.microsoft.com/office/word/2023/wordml/word16du" xmlns:w16sdtdh="http://schemas.microsoft.com/office/word/2020/wordml/sdtdatahash" xmlns:w16sdtfl="http://schemas.microsoft.com/office/word/2024/wordml/sdtformatlock" xmlns:w16se="http://schemas.microsoft.com/office/word/2015/wordml/symex" mc:Ignorable="w14 w15 w16se w16cid w16 w16cex w16sdtdh w16sdtfl w16du">
+<w:styles xmlns:mc="http://schemas.openxmlformats.org/markup-compatibility/2006" xmlns:r="http://schemas.openxmlformats.org/officeDocument/2006/relationships" xmlns:w="http://schemas.openxmlformats.org/wordprocessingml/2006/main" xmlns:w14="http://schemas.microsoft.com/office/word/2010/wordml" xmlns:w15="http://schemas.microsoft.com/office/word/2012/wordml" xmlns:w16cex="http://schemas.microsoft.com/office/word/2018/wordml/cex" xmlns:w16cid="http://schemas.microsoft.com/office/word/2016/wordml/cid" xmlns:w16="http://schemas.microsoft.com/office/word/2018/wordml" xmlns:w16sdtdh="http://schemas.microsoft.com/office/word/2020/wordml/sdtdatahash" xmlns:w16se="http://schemas.microsoft.com/office/word/2015/wordml/symex" mc:Ignorable="w14 w15 w16se w16cid w16 w16cex w16sdtdh">
   <w:docDefaults>
     <w:rPrDefault>
       <w:rPr>
@@ -5530,11 +6201,11 @@
       <w:lang w:val="fr-FR"/>
     </w:rPr>
   </w:style>
-  <w:style w:type="paragraph" w:styleId="Heading1">
+  <w:style w:type="paragraph" w:styleId="Titre1">
     <w:name w:val="heading 1"/>
     <w:basedOn w:val="Normal"/>
     <w:next w:val="Normal"/>
-    <w:link w:val="Heading1Char"/>
+    <w:link w:val="Titre1Car"/>
     <w:uiPriority w:val="9"/>
     <w:qFormat/>
     <w:rsid w:val="00FC693F"/>
@@ -5553,11 +6224,11 @@
       <w:szCs w:val="28"/>
     </w:rPr>
   </w:style>
-  <w:style w:type="paragraph" w:styleId="Heading2">
+  <w:style w:type="paragraph" w:styleId="Titre2">
     <w:name w:val="heading 2"/>
     <w:basedOn w:val="Normal"/>
     <w:next w:val="Normal"/>
-    <w:link w:val="Heading2Char"/>
+    <w:link w:val="Titre2Car"/>
     <w:uiPriority w:val="9"/>
     <w:unhideWhenUsed/>
     <w:qFormat/>
@@ -5577,11 +6248,11 @@
       <w:szCs w:val="26"/>
     </w:rPr>
   </w:style>
-  <w:style w:type="paragraph" w:styleId="Heading3">
+  <w:style w:type="paragraph" w:styleId="Titre3">
     <w:name w:val="heading 3"/>
     <w:basedOn w:val="Normal"/>
     <w:next w:val="Normal"/>
-    <w:link w:val="Heading3Char"/>
+    <w:link w:val="Titre3Car"/>
     <w:uiPriority w:val="9"/>
     <w:unhideWhenUsed/>
     <w:qFormat/>
@@ -5599,11 +6270,11 @@
       <w:color w:val="4F81BD" w:themeColor="accent1"/>
     </w:rPr>
   </w:style>
-  <w:style w:type="paragraph" w:styleId="Heading4">
+  <w:style w:type="paragraph" w:styleId="Titre4">
     <w:name w:val="heading 4"/>
     <w:basedOn w:val="Normal"/>
     <w:next w:val="Normal"/>
-    <w:link w:val="Heading4Char"/>
+    <w:link w:val="Titre4Car"/>
     <w:uiPriority w:val="9"/>
     <w:semiHidden/>
     <w:unhideWhenUsed/>
@@ -5624,11 +6295,11 @@
       <w:color w:val="4F81BD" w:themeColor="accent1"/>
     </w:rPr>
   </w:style>
-  <w:style w:type="paragraph" w:styleId="Heading5">
+  <w:style w:type="paragraph" w:styleId="Titre5">
     <w:name w:val="heading 5"/>
     <w:basedOn w:val="Normal"/>
     <w:next w:val="Normal"/>
-    <w:link w:val="Heading5Char"/>
+    <w:link w:val="Titre5Car"/>
     <w:uiPriority w:val="9"/>
     <w:semiHidden/>
     <w:unhideWhenUsed/>
@@ -5645,11 +6316,11 @@
       <w:color w:val="243F60" w:themeColor="accent1" w:themeShade="7F"/>
     </w:rPr>
   </w:style>
-  <w:style w:type="paragraph" w:styleId="Heading6">
+  <w:style w:type="paragraph" w:styleId="Titre6">
     <w:name w:val="heading 6"/>
     <w:basedOn w:val="Normal"/>
     <w:next w:val="Normal"/>
-    <w:link w:val="Heading6Char"/>
+    <w:link w:val="Titre6Car"/>
     <w:uiPriority w:val="9"/>
     <w:semiHidden/>
     <w:unhideWhenUsed/>
@@ -5668,11 +6339,11 @@
       <w:color w:val="243F60" w:themeColor="accent1" w:themeShade="7F"/>
     </w:rPr>
   </w:style>
-  <w:style w:type="paragraph" w:styleId="Heading7">
+  <w:style w:type="paragraph" w:styleId="Titre7">
     <w:name w:val="heading 7"/>
     <w:basedOn w:val="Normal"/>
     <w:next w:val="Normal"/>
-    <w:link w:val="Heading7Char"/>
+    <w:link w:val="Titre7Car"/>
     <w:uiPriority w:val="9"/>
     <w:semiHidden/>
     <w:unhideWhenUsed/>
@@ -5691,11 +6362,11 @@
       <w:color w:val="404040" w:themeColor="text1" w:themeTint="BF"/>
     </w:rPr>
   </w:style>
-  <w:style w:type="paragraph" w:styleId="Heading8">
+  <w:style w:type="paragraph" w:styleId="Titre8">
     <w:name w:val="heading 8"/>
     <w:basedOn w:val="Normal"/>
     <w:next w:val="Normal"/>
-    <w:link w:val="Heading8Char"/>
+    <w:link w:val="Titre8Car"/>
     <w:uiPriority w:val="9"/>
     <w:semiHidden/>
     <w:unhideWhenUsed/>
@@ -5714,11 +6385,11 @@
       <w:szCs w:val="20"/>
     </w:rPr>
   </w:style>
-  <w:style w:type="paragraph" w:styleId="Heading9">
+  <w:style w:type="paragraph" w:styleId="Titre9">
     <w:name w:val="heading 9"/>
     <w:basedOn w:val="Normal"/>
     <w:next w:val="Normal"/>
-    <w:link w:val="Heading9Char"/>
+    <w:link w:val="Titre9Car"/>
     <w:uiPriority w:val="9"/>
     <w:semiHidden/>
     <w:unhideWhenUsed/>
@@ -5739,12 +6410,13 @@
       <w:szCs w:val="20"/>
     </w:rPr>
   </w:style>
-  <w:style w:type="character" w:default="1" w:styleId="DefaultParagraphFont">
+  <w:style w:type="character" w:default="1" w:styleId="Policepardfaut">
     <w:name w:val="Default Paragraph Font"/>
     <w:uiPriority w:val="1"/>
+    <w:semiHidden/>
     <w:unhideWhenUsed/>
   </w:style>
-  <w:style w:type="table" w:default="1" w:styleId="TableNormal">
+  <w:style w:type="table" w:default="1" w:styleId="TableauNormal">
     <w:name w:val="Normal Table"/>
     <w:uiPriority w:val="99"/>
     <w:semiHidden/>
@@ -5759,16 +6431,16 @@
       </w:tblCellMar>
     </w:tblPr>
   </w:style>
-  <w:style w:type="numbering" w:default="1" w:styleId="NoList">
+  <w:style w:type="numbering" w:default="1" w:styleId="Aucuneliste">
     <w:name w:val="No List"/>
     <w:uiPriority w:val="99"/>
     <w:semiHidden/>
     <w:unhideWhenUsed/>
   </w:style>
-  <w:style w:type="paragraph" w:styleId="Header">
+  <w:style w:type="paragraph" w:styleId="En-tte">
     <w:name w:val="header"/>
     <w:basedOn w:val="Normal"/>
-    <w:link w:val="HeaderChar"/>
+    <w:link w:val="En-tteCar"/>
     <w:uiPriority w:val="99"/>
     <w:unhideWhenUsed/>
     <w:rsid w:val="00E618BF"/>
@@ -5780,17 +6452,17 @@
       <w:spacing w:after="0" w:line="240" w:lineRule="auto"/>
     </w:pPr>
   </w:style>
-  <w:style w:type="character" w:customStyle="1" w:styleId="HeaderChar">
-    <w:name w:val="Header Char"/>
-    <w:basedOn w:val="DefaultParagraphFont"/>
-    <w:link w:val="Header"/>
+  <w:style w:type="character" w:customStyle="1" w:styleId="En-tteCar">
+    <w:name w:val="En-tête Car"/>
+    <w:basedOn w:val="Policepardfaut"/>
+    <w:link w:val="En-tte"/>
     <w:uiPriority w:val="99"/>
     <w:rsid w:val="00E618BF"/>
   </w:style>
-  <w:style w:type="paragraph" w:styleId="Footer">
+  <w:style w:type="paragraph" w:styleId="Pieddepage">
     <w:name w:val="footer"/>
     <w:basedOn w:val="Normal"/>
-    <w:link w:val="FooterChar"/>
+    <w:link w:val="PieddepageCar"/>
     <w:uiPriority w:val="99"/>
     <w:unhideWhenUsed/>
     <w:rsid w:val="00E618BF"/>
@@ -5802,14 +6474,14 @@
       <w:spacing w:after="0" w:line="240" w:lineRule="auto"/>
     </w:pPr>
   </w:style>
-  <w:style w:type="character" w:customStyle="1" w:styleId="FooterChar">
-    <w:name w:val="Footer Char"/>
-    <w:basedOn w:val="DefaultParagraphFont"/>
-    <w:link w:val="Footer"/>
+  <w:style w:type="character" w:customStyle="1" w:styleId="PieddepageCar">
+    <w:name w:val="Pied de page Car"/>
+    <w:basedOn w:val="Policepardfaut"/>
+    <w:link w:val="Pieddepage"/>
     <w:uiPriority w:val="99"/>
     <w:rsid w:val="00E618BF"/>
   </w:style>
-  <w:style w:type="paragraph" w:styleId="NoSpacing">
+  <w:style w:type="paragraph" w:styleId="Sansinterligne">
     <w:name w:val="No Spacing"/>
     <w:uiPriority w:val="1"/>
     <w:qFormat/>
@@ -5818,10 +6490,10 @@
       <w:spacing w:after="0" w:line="240" w:lineRule="auto"/>
     </w:pPr>
   </w:style>
-  <w:style w:type="character" w:customStyle="1" w:styleId="Heading1Char">
-    <w:name w:val="Heading 1 Char"/>
-    <w:basedOn w:val="DefaultParagraphFont"/>
-    <w:link w:val="Heading1"/>
+  <w:style w:type="character" w:customStyle="1" w:styleId="Titre1Car">
+    <w:name w:val="Titre 1 Car"/>
+    <w:basedOn w:val="Policepardfaut"/>
+    <w:link w:val="Titre1"/>
     <w:uiPriority w:val="9"/>
     <w:rsid w:val="00FC693F"/>
     <w:rPr>
@@ -5833,10 +6505,10 @@
       <w:szCs w:val="28"/>
     </w:rPr>
   </w:style>
-  <w:style w:type="character" w:customStyle="1" w:styleId="Heading2Char">
-    <w:name w:val="Heading 2 Char"/>
-    <w:basedOn w:val="DefaultParagraphFont"/>
-    <w:link w:val="Heading2"/>
+  <w:style w:type="character" w:customStyle="1" w:styleId="Titre2Car">
+    <w:name w:val="Titre 2 Car"/>
+    <w:basedOn w:val="Policepardfaut"/>
+    <w:link w:val="Titre2"/>
     <w:uiPriority w:val="9"/>
     <w:rsid w:val="00FC693F"/>
     <w:rPr>
@@ -5848,10 +6520,10 @@
       <w:szCs w:val="26"/>
     </w:rPr>
   </w:style>
-  <w:style w:type="character" w:customStyle="1" w:styleId="Heading3Char">
-    <w:name w:val="Heading 3 Char"/>
-    <w:basedOn w:val="DefaultParagraphFont"/>
-    <w:link w:val="Heading3"/>
+  <w:style w:type="character" w:customStyle="1" w:styleId="Titre3Car">
+    <w:name w:val="Titre 3 Car"/>
+    <w:basedOn w:val="Policepardfaut"/>
+    <w:link w:val="Titre3"/>
     <w:uiPriority w:val="9"/>
     <w:rsid w:val="00FC693F"/>
     <w:rPr>
@@ -5861,11 +6533,11 @@
       <w:color w:val="4F81BD" w:themeColor="accent1"/>
     </w:rPr>
   </w:style>
-  <w:style w:type="paragraph" w:styleId="Title">
+  <w:style w:type="paragraph" w:styleId="Titre">
     <w:name w:val="Title"/>
     <w:basedOn w:val="Normal"/>
     <w:next w:val="Normal"/>
-    <w:link w:val="TitleChar"/>
+    <w:link w:val="TitreCar"/>
     <w:uiPriority w:val="10"/>
     <w:qFormat/>
     <w:rsid w:val="00FC693F"/>
@@ -5885,10 +6557,10 @@
       <w:szCs w:val="52"/>
     </w:rPr>
   </w:style>
-  <w:style w:type="character" w:customStyle="1" w:styleId="TitleChar">
-    <w:name w:val="Title Char"/>
-    <w:basedOn w:val="DefaultParagraphFont"/>
-    <w:link w:val="Title"/>
+  <w:style w:type="character" w:customStyle="1" w:styleId="TitreCar">
+    <w:name w:val="Titre Car"/>
+    <w:basedOn w:val="Policepardfaut"/>
+    <w:link w:val="Titre"/>
     <w:uiPriority w:val="10"/>
     <w:rsid w:val="00FC693F"/>
     <w:rPr>
@@ -5900,11 +6572,11 @@
       <w:szCs w:val="52"/>
     </w:rPr>
   </w:style>
-  <w:style w:type="paragraph" w:styleId="Subtitle">
+  <w:style w:type="paragraph" w:styleId="Sous-titre">
     <w:name w:val="Subtitle"/>
     <w:basedOn w:val="Normal"/>
     <w:next w:val="Normal"/>
-    <w:link w:val="SubtitleChar"/>
+    <w:link w:val="Sous-titreCar"/>
     <w:uiPriority w:val="11"/>
     <w:qFormat/>
     <w:rsid w:val="00FC693F"/>
@@ -5923,10 +6595,10 @@
       <w:szCs w:val="24"/>
     </w:rPr>
   </w:style>
-  <w:style w:type="character" w:customStyle="1" w:styleId="SubtitleChar">
-    <w:name w:val="Subtitle Char"/>
-    <w:basedOn w:val="DefaultParagraphFont"/>
-    <w:link w:val="Subtitle"/>
+  <w:style w:type="character" w:customStyle="1" w:styleId="Sous-titreCar">
+    <w:name w:val="Sous-titre Car"/>
+    <w:basedOn w:val="Policepardfaut"/>
+    <w:link w:val="Sous-titre"/>
     <w:uiPriority w:val="11"/>
     <w:rsid w:val="00FC693F"/>
     <w:rPr>
@@ -5939,7 +6611,7 @@
       <w:szCs w:val="24"/>
     </w:rPr>
   </w:style>
-  <w:style w:type="paragraph" w:styleId="ListParagraph">
+  <w:style w:type="paragraph" w:styleId="Paragraphedeliste">
     <w:name w:val="List Paragraph"/>
     <w:basedOn w:val="Normal"/>
     <w:uiPriority w:val="34"/>
@@ -5950,10 +6622,10 @@
       <w:contextualSpacing/>
     </w:pPr>
   </w:style>
-  <w:style w:type="paragraph" w:styleId="BodyText">
+  <w:style w:type="paragraph" w:styleId="Corpsdetexte">
     <w:name w:val="Body Text"/>
     <w:basedOn w:val="Normal"/>
-    <w:link w:val="BodyTextChar"/>
+    <w:link w:val="CorpsdetexteCar"/>
     <w:uiPriority w:val="99"/>
     <w:unhideWhenUsed/>
     <w:rsid w:val="00AA1D8D"/>
@@ -5961,17 +6633,17 @@
       <w:spacing w:after="120"/>
     </w:pPr>
   </w:style>
-  <w:style w:type="character" w:customStyle="1" w:styleId="BodyTextChar">
-    <w:name w:val="Body Text Char"/>
-    <w:basedOn w:val="DefaultParagraphFont"/>
-    <w:link w:val="BodyText"/>
+  <w:style w:type="character" w:customStyle="1" w:styleId="CorpsdetexteCar">
+    <w:name w:val="Corps de texte Car"/>
+    <w:basedOn w:val="Policepardfaut"/>
+    <w:link w:val="Corpsdetexte"/>
     <w:uiPriority w:val="99"/>
     <w:rsid w:val="00AA1D8D"/>
   </w:style>
-  <w:style w:type="paragraph" w:styleId="BodyText2">
+  <w:style w:type="paragraph" w:styleId="Corpsdetexte2">
     <w:name w:val="Body Text 2"/>
     <w:basedOn w:val="Normal"/>
-    <w:link w:val="BodyText2Char"/>
+    <w:link w:val="Corpsdetexte2Car"/>
     <w:uiPriority w:val="99"/>
     <w:unhideWhenUsed/>
     <w:rsid w:val="00AA1D8D"/>
@@ -5979,17 +6651,17 @@
       <w:spacing w:after="120" w:line="480" w:lineRule="auto"/>
     </w:pPr>
   </w:style>
-  <w:style w:type="character" w:customStyle="1" w:styleId="BodyText2Char">
-    <w:name w:val="Body Text 2 Char"/>
-    <w:basedOn w:val="DefaultParagraphFont"/>
-    <w:link w:val="BodyText2"/>
+  <w:style w:type="character" w:customStyle="1" w:styleId="Corpsdetexte2Car">
+    <w:name w:val="Corps de texte 2 Car"/>
+    <w:basedOn w:val="Policepardfaut"/>
+    <w:link w:val="Corpsdetexte2"/>
     <w:uiPriority w:val="99"/>
     <w:rsid w:val="00AA1D8D"/>
   </w:style>
-  <w:style w:type="paragraph" w:styleId="BodyText3">
+  <w:style w:type="paragraph" w:styleId="Corpsdetexte3">
     <w:name w:val="Body Text 3"/>
     <w:basedOn w:val="Normal"/>
-    <w:link w:val="BodyText3Char"/>
+    <w:link w:val="Corpsdetexte3Car"/>
     <w:uiPriority w:val="99"/>
     <w:unhideWhenUsed/>
     <w:rsid w:val="00AA1D8D"/>
@@ -6001,10 +6673,10 @@
       <w:szCs w:val="16"/>
     </w:rPr>
   </w:style>
-  <w:style w:type="character" w:customStyle="1" w:styleId="BodyText3Char">
-    <w:name w:val="Body Text 3 Char"/>
-    <w:basedOn w:val="DefaultParagraphFont"/>
-    <w:link w:val="BodyText3"/>
+  <w:style w:type="character" w:customStyle="1" w:styleId="Corpsdetexte3Car">
+    <w:name w:val="Corps de texte 3 Car"/>
+    <w:basedOn w:val="Policepardfaut"/>
+    <w:link w:val="Corpsdetexte3"/>
     <w:uiPriority w:val="99"/>
     <w:rsid w:val="00AA1D8D"/>
     <w:rPr>
@@ -6012,7 +6684,7 @@
       <w:szCs w:val="16"/>
     </w:rPr>
   </w:style>
-  <w:style w:type="paragraph" w:styleId="List">
+  <w:style w:type="paragraph" w:styleId="Liste">
     <w:name w:val="List"/>
     <w:basedOn w:val="Normal"/>
     <w:uiPriority w:val="99"/>
@@ -6023,7 +6695,7 @@
       <w:contextualSpacing/>
     </w:pPr>
   </w:style>
-  <w:style w:type="paragraph" w:styleId="List2">
+  <w:style w:type="paragraph" w:styleId="Liste2">
     <w:name w:val="List 2"/>
     <w:basedOn w:val="Normal"/>
     <w:uiPriority w:val="99"/>
@@ -6034,7 +6706,7 @@
       <w:contextualSpacing/>
     </w:pPr>
   </w:style>
-  <w:style w:type="paragraph" w:styleId="List3">
+  <w:style w:type="paragraph" w:styleId="Liste3">
     <w:name w:val="List 3"/>
     <w:basedOn w:val="Normal"/>
     <w:uiPriority w:val="99"/>
@@ -6045,7 +6717,7 @@
       <w:contextualSpacing/>
     </w:pPr>
   </w:style>
-  <w:style w:type="paragraph" w:styleId="ListBullet">
+  <w:style w:type="paragraph" w:styleId="Listepuces">
     <w:name w:val="List Bullet"/>
     <w:basedOn w:val="Normal"/>
     <w:uiPriority w:val="99"/>
@@ -6058,7 +6730,7 @@
       <w:contextualSpacing/>
     </w:pPr>
   </w:style>
-  <w:style w:type="paragraph" w:styleId="ListBullet2">
+  <w:style w:type="paragraph" w:styleId="Listepuces2">
     <w:name w:val="List Bullet 2"/>
     <w:basedOn w:val="Normal"/>
     <w:uiPriority w:val="99"/>
@@ -6071,7 +6743,7 @@
       <w:contextualSpacing/>
     </w:pPr>
   </w:style>
-  <w:style w:type="paragraph" w:styleId="ListBullet3">
+  <w:style w:type="paragraph" w:styleId="Listepuces3">
     <w:name w:val="List Bullet 3"/>
     <w:basedOn w:val="Normal"/>
     <w:uiPriority w:val="99"/>
@@ -6084,7 +6756,7 @@
       <w:contextualSpacing/>
     </w:pPr>
   </w:style>
-  <w:style w:type="paragraph" w:styleId="ListNumber">
+  <w:style w:type="paragraph" w:styleId="Listenumros">
     <w:name w:val="List Number"/>
     <w:basedOn w:val="Normal"/>
     <w:uiPriority w:val="99"/>
@@ -6097,7 +6769,7 @@
       <w:contextualSpacing/>
     </w:pPr>
   </w:style>
-  <w:style w:type="paragraph" w:styleId="ListNumber2">
+  <w:style w:type="paragraph" w:styleId="Listenumros2">
     <w:name w:val="List Number 2"/>
     <w:basedOn w:val="Normal"/>
     <w:uiPriority w:val="99"/>
@@ -6110,7 +6782,7 @@
       <w:contextualSpacing/>
     </w:pPr>
   </w:style>
-  <w:style w:type="paragraph" w:styleId="ListNumber3">
+  <w:style w:type="paragraph" w:styleId="Listenumros3">
     <w:name w:val="List Number 3"/>
     <w:basedOn w:val="Normal"/>
     <w:uiPriority w:val="99"/>
@@ -6123,7 +6795,7 @@
       <w:contextualSpacing/>
     </w:pPr>
   </w:style>
-  <w:style w:type="paragraph" w:styleId="ListContinue">
+  <w:style w:type="paragraph" w:styleId="Listecontinue">
     <w:name w:val="List Continue"/>
     <w:basedOn w:val="Normal"/>
     <w:uiPriority w:val="99"/>
@@ -6135,7 +6807,7 @@
       <w:contextualSpacing/>
     </w:pPr>
   </w:style>
-  <w:style w:type="paragraph" w:styleId="ListContinue2">
+  <w:style w:type="paragraph" w:styleId="Listecontinue2">
     <w:name w:val="List Continue 2"/>
     <w:basedOn w:val="Normal"/>
     <w:uiPriority w:val="99"/>
@@ -6147,7 +6819,7 @@
       <w:contextualSpacing/>
     </w:pPr>
   </w:style>
-  <w:style w:type="paragraph" w:styleId="ListContinue3">
+  <w:style w:type="paragraph" w:styleId="Listecontinue3">
     <w:name w:val="List Continue 3"/>
     <w:basedOn w:val="Normal"/>
     <w:uiPriority w:val="99"/>
@@ -6159,9 +6831,9 @@
       <w:contextualSpacing/>
     </w:pPr>
   </w:style>
-  <w:style w:type="paragraph" w:styleId="MacroText">
+  <w:style w:type="paragraph" w:styleId="Textedemacro">
     <w:name w:val="macro"/>
-    <w:link w:val="MacroTextChar"/>
+    <w:link w:val="TextedemacroCar"/>
     <w:uiPriority w:val="99"/>
     <w:unhideWhenUsed/>
     <w:rsid w:val="0029639D"/>
@@ -6182,10 +6854,10 @@
       <w:szCs w:val="20"/>
     </w:rPr>
   </w:style>
-  <w:style w:type="character" w:customStyle="1" w:styleId="MacroTextChar">
-    <w:name w:val="Macro Text Char"/>
-    <w:basedOn w:val="DefaultParagraphFont"/>
-    <w:link w:val="MacroText"/>
+  <w:style w:type="character" w:customStyle="1" w:styleId="TextedemacroCar">
+    <w:name w:val="Texte de macro Car"/>
+    <w:basedOn w:val="Policepardfaut"/>
+    <w:link w:val="Textedemacro"/>
     <w:uiPriority w:val="99"/>
     <w:rsid w:val="0029639D"/>
     <w:rPr>
@@ -6194,11 +6866,11 @@
       <w:szCs w:val="20"/>
     </w:rPr>
   </w:style>
-  <w:style w:type="paragraph" w:styleId="Quote">
+  <w:style w:type="paragraph" w:styleId="Citation">
     <w:name w:val="Quote"/>
     <w:basedOn w:val="Normal"/>
     <w:next w:val="Normal"/>
-    <w:link w:val="QuoteChar"/>
+    <w:link w:val="CitationCar"/>
     <w:uiPriority w:val="29"/>
     <w:qFormat/>
     <w:rsid w:val="00FC693F"/>
@@ -6208,10 +6880,10 @@
       <w:color w:val="000000" w:themeColor="text1"/>
     </w:rPr>
   </w:style>
-  <w:style w:type="character" w:customStyle="1" w:styleId="QuoteChar">
-    <w:name w:val="Quote Char"/>
-    <w:basedOn w:val="DefaultParagraphFont"/>
-    <w:link w:val="Quote"/>
+  <w:style w:type="character" w:customStyle="1" w:styleId="CitationCar">
+    <w:name w:val="Citation Car"/>
+    <w:basedOn w:val="Policepardfaut"/>
+    <w:link w:val="Citation"/>
     <w:uiPriority w:val="29"/>
     <w:rsid w:val="00FC693F"/>
     <w:rPr>
@@ -6220,10 +6892,10 @@
       <w:color w:val="000000" w:themeColor="text1"/>
     </w:rPr>
   </w:style>
-  <w:style w:type="character" w:customStyle="1" w:styleId="Heading4Char">
-    <w:name w:val="Heading 4 Char"/>
-    <w:basedOn w:val="DefaultParagraphFont"/>
-    <w:link w:val="Heading4"/>
+  <w:style w:type="character" w:customStyle="1" w:styleId="Titre4Car">
+    <w:name w:val="Titre 4 Car"/>
+    <w:basedOn w:val="Policepardfaut"/>
+    <w:link w:val="Titre4"/>
     <w:uiPriority w:val="9"/>
     <w:semiHidden/>
     <w:rsid w:val="00FC693F"/>
@@ -6236,10 +6908,10 @@
       <w:color w:val="4F81BD" w:themeColor="accent1"/>
     </w:rPr>
   </w:style>
-  <w:style w:type="character" w:customStyle="1" w:styleId="Heading5Char">
-    <w:name w:val="Heading 5 Char"/>
-    <w:basedOn w:val="DefaultParagraphFont"/>
-    <w:link w:val="Heading5"/>
+  <w:style w:type="character" w:customStyle="1" w:styleId="Titre5Car">
+    <w:name w:val="Titre 5 Car"/>
+    <w:basedOn w:val="Policepardfaut"/>
+    <w:link w:val="Titre5"/>
     <w:uiPriority w:val="9"/>
     <w:semiHidden/>
     <w:rsid w:val="00FC693F"/>
@@ -6248,10 +6920,10 @@
       <w:color w:val="243F60" w:themeColor="accent1" w:themeShade="7F"/>
     </w:rPr>
   </w:style>
-  <w:style w:type="character" w:customStyle="1" w:styleId="Heading6Char">
-    <w:name w:val="Heading 6 Char"/>
-    <w:basedOn w:val="DefaultParagraphFont"/>
-    <w:link w:val="Heading6"/>
+  <w:style w:type="character" w:customStyle="1" w:styleId="Titre6Car">
+    <w:name w:val="Titre 6 Car"/>
+    <w:basedOn w:val="Policepardfaut"/>
+    <w:link w:val="Titre6"/>
     <w:uiPriority w:val="9"/>
     <w:semiHidden/>
     <w:rsid w:val="00FC693F"/>
@@ -6262,10 +6934,10 @@
       <w:color w:val="243F60" w:themeColor="accent1" w:themeShade="7F"/>
     </w:rPr>
   </w:style>
-  <w:style w:type="character" w:customStyle="1" w:styleId="Heading7Char">
-    <w:name w:val="Heading 7 Char"/>
-    <w:basedOn w:val="DefaultParagraphFont"/>
-    <w:link w:val="Heading7"/>
+  <w:style w:type="character" w:customStyle="1" w:styleId="Titre7Car">
+    <w:name w:val="Titre 7 Car"/>
+    <w:basedOn w:val="Policepardfaut"/>
+    <w:link w:val="Titre7"/>
     <w:uiPriority w:val="9"/>
     <w:semiHidden/>
     <w:rsid w:val="00FC693F"/>
@@ -6276,10 +6948,10 @@
       <w:color w:val="404040" w:themeColor="text1" w:themeTint="BF"/>
     </w:rPr>
   </w:style>
-  <w:style w:type="character" w:customStyle="1" w:styleId="Heading8Char">
-    <w:name w:val="Heading 8 Char"/>
-    <w:basedOn w:val="DefaultParagraphFont"/>
-    <w:link w:val="Heading8"/>
+  <w:style w:type="character" w:customStyle="1" w:styleId="Titre8Car">
+    <w:name w:val="Titre 8 Car"/>
+    <w:basedOn w:val="Policepardfaut"/>
+    <w:link w:val="Titre8"/>
     <w:uiPriority w:val="9"/>
     <w:semiHidden/>
     <w:rsid w:val="00FC693F"/>
@@ -6290,10 +6962,10 @@
       <w:szCs w:val="20"/>
     </w:rPr>
   </w:style>
-  <w:style w:type="character" w:customStyle="1" w:styleId="Heading9Char">
-    <w:name w:val="Heading 9 Char"/>
-    <w:basedOn w:val="DefaultParagraphFont"/>
-    <w:link w:val="Heading9"/>
+  <w:style w:type="character" w:customStyle="1" w:styleId="Titre9Car">
+    <w:name w:val="Titre 9 Car"/>
+    <w:basedOn w:val="Policepardfaut"/>
+    <w:link w:val="Titre9"/>
     <w:uiPriority w:val="9"/>
     <w:semiHidden/>
     <w:rsid w:val="00FC693F"/>
@@ -6306,7 +6978,7 @@
       <w:szCs w:val="20"/>
     </w:rPr>
   </w:style>
-  <w:style w:type="paragraph" w:styleId="Caption">
+  <w:style w:type="paragraph" w:styleId="Lgende">
     <w:name w:val="caption"/>
     <w:basedOn w:val="Normal"/>
     <w:next w:val="Normal"/>
@@ -6326,9 +6998,9 @@
       <w:szCs w:val="18"/>
     </w:rPr>
   </w:style>
-  <w:style w:type="character" w:styleId="Strong">
+  <w:style w:type="character" w:styleId="lev">
     <w:name w:val="Strong"/>
-    <w:basedOn w:val="DefaultParagraphFont"/>
+    <w:basedOn w:val="Policepardfaut"/>
     <w:uiPriority w:val="22"/>
     <w:qFormat/>
     <w:rsid w:val="00FC693F"/>
@@ -6337,9 +7009,9 @@
       <w:bCs/>
     </w:rPr>
   </w:style>
-  <w:style w:type="character" w:styleId="Emphasis">
+  <w:style w:type="character" w:styleId="Accentuation">
     <w:name w:val="Emphasis"/>
-    <w:basedOn w:val="DefaultParagraphFont"/>
+    <w:basedOn w:val="Policepardfaut"/>
     <w:uiPriority w:val="20"/>
     <w:qFormat/>
     <w:rsid w:val="00FC693F"/>
@@ -6348,11 +7020,11 @@
       <w:iCs/>
     </w:rPr>
   </w:style>
-  <w:style w:type="paragraph" w:styleId="IntenseQuote">
+  <w:style w:type="paragraph" w:styleId="Citationintense">
     <w:name w:val="Intense Quote"/>
     <w:basedOn w:val="Normal"/>
     <w:next w:val="Normal"/>
-    <w:link w:val="IntenseQuoteChar"/>
+    <w:link w:val="CitationintenseCar"/>
     <w:uiPriority w:val="30"/>
     <w:qFormat/>
     <w:rsid w:val="00FC693F"/>
@@ -6371,10 +7043,10 @@
       <w:color w:val="4F81BD" w:themeColor="accent1"/>
     </w:rPr>
   </w:style>
-  <w:style w:type="character" w:customStyle="1" w:styleId="IntenseQuoteChar">
-    <w:name w:val="Intense Quote Char"/>
-    <w:basedOn w:val="DefaultParagraphFont"/>
-    <w:link w:val="IntenseQuote"/>
+  <w:style w:type="character" w:customStyle="1" w:styleId="CitationintenseCar">
+    <w:name w:val="Citation intense Car"/>
+    <w:basedOn w:val="Policepardfaut"/>
+    <w:link w:val="Citationintense"/>
     <w:uiPriority w:val="30"/>
     <w:rsid w:val="00FC693F"/>
     <w:rPr>
@@ -6385,9 +7057,9 @@
       <w:color w:val="4F81BD" w:themeColor="accent1"/>
     </w:rPr>
   </w:style>
-  <w:style w:type="character" w:styleId="SubtleEmphasis">
+  <w:style w:type="character" w:styleId="Accentuationlgre">
     <w:name w:val="Subtle Emphasis"/>
-    <w:basedOn w:val="DefaultParagraphFont"/>
+    <w:basedOn w:val="Policepardfaut"/>
     <w:uiPriority w:val="19"/>
     <w:qFormat/>
     <w:rsid w:val="00FC693F"/>
@@ -6397,9 +7069,9 @@
       <w:color w:val="808080" w:themeColor="text1" w:themeTint="7F"/>
     </w:rPr>
   </w:style>
-  <w:style w:type="character" w:styleId="IntenseEmphasis">
+  <w:style w:type="character" w:styleId="Accentuationintense">
     <w:name w:val="Intense Emphasis"/>
-    <w:basedOn w:val="DefaultParagraphFont"/>
+    <w:basedOn w:val="Policepardfaut"/>
     <w:uiPriority w:val="21"/>
     <w:qFormat/>
     <w:rsid w:val="00FC693F"/>
@@ -6411,9 +7083,9 @@
       <w:color w:val="4F81BD" w:themeColor="accent1"/>
     </w:rPr>
   </w:style>
-  <w:style w:type="character" w:styleId="SubtleReference">
+  <w:style w:type="character" w:styleId="Rfrencelgre">
     <w:name w:val="Subtle Reference"/>
-    <w:basedOn w:val="DefaultParagraphFont"/>
+    <w:basedOn w:val="Policepardfaut"/>
     <w:uiPriority w:val="31"/>
     <w:qFormat/>
     <w:rsid w:val="00FC693F"/>
@@ -6423,9 +7095,9 @@
       <w:u w:val="single"/>
     </w:rPr>
   </w:style>
-  <w:style w:type="character" w:styleId="IntenseReference">
+  <w:style w:type="character" w:styleId="Rfrenceintense">
     <w:name w:val="Intense Reference"/>
-    <w:basedOn w:val="DefaultParagraphFont"/>
+    <w:basedOn w:val="Policepardfaut"/>
     <w:uiPriority w:val="32"/>
     <w:qFormat/>
     <w:rsid w:val="00FC693F"/>
@@ -6438,9 +7110,9 @@
       <w:u w:val="single"/>
     </w:rPr>
   </w:style>
-  <w:style w:type="character" w:styleId="BookTitle">
+  <w:style w:type="character" w:styleId="Titredulivre">
     <w:name w:val="Book Title"/>
-    <w:basedOn w:val="DefaultParagraphFont"/>
+    <w:basedOn w:val="Policepardfaut"/>
     <w:uiPriority w:val="33"/>
     <w:qFormat/>
     <w:rsid w:val="00FC693F"/>
@@ -6451,9 +7123,9 @@
       <w:spacing w:val="5"/>
     </w:rPr>
   </w:style>
-  <w:style w:type="paragraph" w:styleId="TOCHeading">
+  <w:style w:type="paragraph" w:styleId="En-ttedetabledesmatires">
     <w:name w:val="TOC Heading"/>
-    <w:basedOn w:val="Heading1"/>
+    <w:basedOn w:val="Titre1"/>
     <w:next w:val="Normal"/>
     <w:uiPriority w:val="39"/>
     <w:semiHidden/>
@@ -6464,9 +7136,9 @@
       <w:outlineLvl w:val="9"/>
     </w:pPr>
   </w:style>
-  <w:style w:type="table" w:styleId="TableGrid">
+  <w:style w:type="table" w:styleId="Grilledutableau">
     <w:name w:val="Table Grid"/>
-    <w:basedOn w:val="TableNormal"/>
+    <w:basedOn w:val="TableauNormal"/>
     <w:uiPriority w:val="59"/>
     <w:rsid w:val="00FC693F"/>
     <w:pPr>
@@ -6483,9 +7155,9 @@
       </w:tblBorders>
     </w:tblPr>
   </w:style>
-  <w:style w:type="table" w:styleId="LightShading">
+  <w:style w:type="table" w:styleId="Ombrageclair">
     <w:name w:val="Light Shading"/>
-    <w:basedOn w:val="TableNormal"/>
+    <w:basedOn w:val="TableauNormal"/>
     <w:uiPriority w:val="60"/>
     <w:rsid w:val="00FC693F"/>
     <w:pPr>
@@ -6579,9 +7251,9 @@
       </w:tcPr>
     </w:tblStylePr>
   </w:style>
-  <w:style w:type="table" w:styleId="LightShading-Accent1">
+  <w:style w:type="table" w:styleId="Trameclaire-Accent1">
     <w:name w:val="Light Shading Accent 1"/>
-    <w:basedOn w:val="TableNormal"/>
+    <w:basedOn w:val="TableauNormal"/>
     <w:uiPriority w:val="60"/>
     <w:rsid w:val="00FC693F"/>
     <w:pPr>
@@ -6675,9 +7347,9 @@
       </w:tcPr>
     </w:tblStylePr>
   </w:style>
-  <w:style w:type="table" w:styleId="LightShading-Accent2">
+  <w:style w:type="table" w:styleId="Trameclaire-Accent2">
     <w:name w:val="Light Shading Accent 2"/>
-    <w:basedOn w:val="TableNormal"/>
+    <w:basedOn w:val="TableauNormal"/>
     <w:uiPriority w:val="60"/>
     <w:rsid w:val="00FC693F"/>
     <w:pPr>
@@ -6771,9 +7443,9 @@
       </w:tcPr>
     </w:tblStylePr>
   </w:style>
-  <w:style w:type="table" w:styleId="LightShading-Accent3">
+  <w:style w:type="table" w:styleId="Trameclaire-Accent3">
     <w:name w:val="Light Shading Accent 3"/>
-    <w:basedOn w:val="TableNormal"/>
+    <w:basedOn w:val="TableauNormal"/>
     <w:uiPriority w:val="60"/>
     <w:rsid w:val="00FC693F"/>
     <w:pPr>
@@ -6867,9 +7539,9 @@
       </w:tcPr>
     </w:tblStylePr>
   </w:style>
-  <w:style w:type="table" w:styleId="LightShading-Accent4">
+  <w:style w:type="table" w:styleId="Trameclaire-Accent4">
     <w:name w:val="Light Shading Accent 4"/>
-    <w:basedOn w:val="TableNormal"/>
+    <w:basedOn w:val="TableauNormal"/>
     <w:uiPriority w:val="60"/>
     <w:rsid w:val="00FC693F"/>
     <w:pPr>
@@ -6963,9 +7635,9 @@
       </w:tcPr>
     </w:tblStylePr>
   </w:style>
-  <w:style w:type="table" w:styleId="LightShading-Accent5">
+  <w:style w:type="table" w:styleId="Trameclaire-Accent5">
     <w:name w:val="Light Shading Accent 5"/>
-    <w:basedOn w:val="TableNormal"/>
+    <w:basedOn w:val="TableauNormal"/>
     <w:uiPriority w:val="60"/>
     <w:rsid w:val="00FC693F"/>
     <w:pPr>
@@ -7059,9 +7731,9 @@
       </w:tcPr>
     </w:tblStylePr>
   </w:style>
-  <w:style w:type="table" w:styleId="LightShading-Accent6">
+  <w:style w:type="table" w:styleId="Trameclaire-Accent6">
     <w:name w:val="Light Shading Accent 6"/>
-    <w:basedOn w:val="TableNormal"/>
+    <w:basedOn w:val="TableauNormal"/>
     <w:uiPriority w:val="60"/>
     <w:rsid w:val="00FC693F"/>
     <w:pPr>
@@ -7155,9 +7827,9 @@
       </w:tcPr>
     </w:tblStylePr>
   </w:style>
-  <w:style w:type="table" w:styleId="LightList">
+  <w:style w:type="table" w:styleId="Listeclaire">
     <w:name w:val="Light List"/>
-    <w:basedOn w:val="TableNormal"/>
+    <w:basedOn w:val="TableauNormal"/>
     <w:uiPriority w:val="61"/>
     <w:rsid w:val="00FC693F"/>
     <w:pPr>
@@ -7240,9 +7912,9 @@
       </w:tcPr>
     </w:tblStylePr>
   </w:style>
-  <w:style w:type="table" w:styleId="LightList-Accent1">
+  <w:style w:type="table" w:styleId="Listeclaire-Accent1">
     <w:name w:val="Light List Accent 1"/>
-    <w:basedOn w:val="TableNormal"/>
+    <w:basedOn w:val="TableauNormal"/>
     <w:uiPriority w:val="61"/>
     <w:rsid w:val="00FC693F"/>
     <w:pPr>
@@ -7325,9 +7997,9 @@
       </w:tcPr>
     </w:tblStylePr>
   </w:style>
-  <w:style w:type="table" w:styleId="LightList-Accent2">
+  <w:style w:type="table" w:styleId="Listeclaire-Accent2">
     <w:name w:val="Light List Accent 2"/>
-    <w:basedOn w:val="TableNormal"/>
+    <w:basedOn w:val="TableauNormal"/>
     <w:uiPriority w:val="61"/>
     <w:rsid w:val="00CB0664"/>
     <w:pPr>
@@ -7410,9 +8082,9 @@
       </w:tcPr>
     </w:tblStylePr>
   </w:style>
-  <w:style w:type="table" w:styleId="LightList-Accent3">
+  <w:style w:type="table" w:styleId="Listeclaire-Accent3">
     <w:name w:val="Light List Accent 3"/>
-    <w:basedOn w:val="TableNormal"/>
+    <w:basedOn w:val="TableauNormal"/>
     <w:uiPriority w:val="61"/>
     <w:rsid w:val="00CB0664"/>
     <w:pPr>
@@ -7495,9 +8167,9 @@
       </w:tcPr>
     </w:tblStylePr>
   </w:style>
-  <w:style w:type="table" w:styleId="LightList-Accent4">
+  <w:style w:type="table" w:styleId="Listeclaire-Accent4">
     <w:name w:val="Light List Accent 4"/>
-    <w:basedOn w:val="TableNormal"/>
+    <w:basedOn w:val="TableauNormal"/>
     <w:uiPriority w:val="61"/>
     <w:rsid w:val="00CB0664"/>
     <w:pPr>
@@ -7580,9 +8252,9 @@
       </w:tcPr>
     </w:tblStylePr>
   </w:style>
-  <w:style w:type="table" w:styleId="LightList-Accent5">
+  <w:style w:type="table" w:styleId="Listeclaire-Accent5">
     <w:name w:val="Light List Accent 5"/>
-    <w:basedOn w:val="TableNormal"/>
+    <w:basedOn w:val="TableauNormal"/>
     <w:uiPriority w:val="61"/>
     <w:rsid w:val="00CB0664"/>
     <w:pPr>
@@ -7665,9 +8337,9 @@
       </w:tcPr>
     </w:tblStylePr>
   </w:style>
-  <w:style w:type="table" w:styleId="LightList-Accent6">
+  <w:style w:type="table" w:styleId="Listeclaire-Accent6">
     <w:name w:val="Light List Accent 6"/>
-    <w:basedOn w:val="TableNormal"/>
+    <w:basedOn w:val="TableauNormal"/>
     <w:uiPriority w:val="61"/>
     <w:rsid w:val="00CB0664"/>
     <w:pPr>
@@ -7750,9 +8422,9 @@
       </w:tcPr>
     </w:tblStylePr>
   </w:style>
-  <w:style w:type="table" w:styleId="LightGrid">
+  <w:style w:type="table" w:styleId="Grilleclaire">
     <w:name w:val="Light Grid"/>
-    <w:basedOn w:val="TableNormal"/>
+    <w:basedOn w:val="TableauNormal"/>
     <w:uiPriority w:val="62"/>
     <w:rsid w:val="00CB0664"/>
     <w:pPr>
@@ -7873,9 +8545,9 @@
       </w:tcPr>
     </w:tblStylePr>
   </w:style>
-  <w:style w:type="table" w:styleId="LightGrid-Accent1">
+  <w:style w:type="table" w:styleId="Grilleclaire-Accent1">
     <w:name w:val="Light Grid Accent 1"/>
-    <w:basedOn w:val="TableNormal"/>
+    <w:basedOn w:val="TableauNormal"/>
     <w:uiPriority w:val="62"/>
     <w:rsid w:val="00CB0664"/>
     <w:pPr>
@@ -7996,9 +8668,9 @@
       </w:tcPr>
     </w:tblStylePr>
   </w:style>
-  <w:style w:type="table" w:styleId="LightGrid-Accent2">
+  <w:style w:type="table" w:styleId="Grilleclaire-Accent2">
     <w:name w:val="Light Grid Accent 2"/>
-    <w:basedOn w:val="TableNormal"/>
+    <w:basedOn w:val="TableauNormal"/>
     <w:uiPriority w:val="62"/>
     <w:rsid w:val="00CB0664"/>
     <w:pPr>
@@ -8119,9 +8791,9 @@
       </w:tcPr>
     </w:tblStylePr>
   </w:style>
-  <w:style w:type="table" w:styleId="LightGrid-Accent3">
+  <w:style w:type="table" w:styleId="Grilleclaire-Accent3">
     <w:name w:val="Light Grid Accent 3"/>
-    <w:basedOn w:val="TableNormal"/>
+    <w:basedOn w:val="TableauNormal"/>
     <w:uiPriority w:val="62"/>
     <w:rsid w:val="00CB0664"/>
     <w:pPr>
@@ -8242,9 +8914,9 @@
       </w:tcPr>
     </w:tblStylePr>
   </w:style>
-  <w:style w:type="table" w:styleId="LightGrid-Accent4">
+  <w:style w:type="table" w:styleId="Grilleclaire-Accent4">
     <w:name w:val="Light Grid Accent 4"/>
-    <w:basedOn w:val="TableNormal"/>
+    <w:basedOn w:val="TableauNormal"/>
     <w:uiPriority w:val="62"/>
     <w:rsid w:val="00CB0664"/>
     <w:pPr>
@@ -8365,9 +9037,9 @@
       </w:tcPr>
     </w:tblStylePr>
   </w:style>
-  <w:style w:type="table" w:styleId="LightGrid-Accent5">
+  <w:style w:type="table" w:styleId="Grilleclaire-Accent5">
     <w:name w:val="Light Grid Accent 5"/>
-    <w:basedOn w:val="TableNormal"/>
+    <w:basedOn w:val="TableauNormal"/>
     <w:uiPriority w:val="62"/>
     <w:rsid w:val="00CB0664"/>
     <w:pPr>
@@ -8488,9 +9160,9 @@
       </w:tcPr>
     </w:tblStylePr>
   </w:style>
-  <w:style w:type="table" w:styleId="LightGrid-Accent6">
+  <w:style w:type="table" w:styleId="Grilleclaire-Accent6">
     <w:name w:val="Light Grid Accent 6"/>
-    <w:basedOn w:val="TableNormal"/>
+    <w:basedOn w:val="TableauNormal"/>
     <w:uiPriority w:val="62"/>
     <w:rsid w:val="00CB0664"/>
     <w:pPr>
@@ -8611,9 +9283,9 @@
       </w:tcPr>
     </w:tblStylePr>
   </w:style>
-  <w:style w:type="table" w:styleId="MediumShading1">
+  <w:style w:type="table" w:styleId="Tramemoyenne1">
     <w:name w:val="Medium Shading 1"/>
-    <w:basedOn w:val="TableNormal"/>
+    <w:basedOn w:val="TableauNormal"/>
     <w:uiPriority w:val="63"/>
     <w:rsid w:val="00CB0664"/>
     <w:pPr>
@@ -8710,9 +9382,9 @@
       </w:tcPr>
     </w:tblStylePr>
   </w:style>
-  <w:style w:type="table" w:styleId="MediumShading1-Accent1">
+  <w:style w:type="table" w:styleId="Tramemoyenne1-Accent1">
     <w:name w:val="Medium Shading 1 Accent 1"/>
-    <w:basedOn w:val="TableNormal"/>
+    <w:basedOn w:val="TableauNormal"/>
     <w:uiPriority w:val="63"/>
     <w:rsid w:val="00CB0664"/>
     <w:pPr>
@@ -8809,9 +9481,9 @@
       </w:tcPr>
     </w:tblStylePr>
   </w:style>
-  <w:style w:type="table" w:styleId="MediumShading1-Accent2">
+  <w:style w:type="table" w:styleId="Tramemoyenne1-Accent2">
     <w:name w:val="Medium Shading 1 Accent 2"/>
-    <w:basedOn w:val="TableNormal"/>
+    <w:basedOn w:val="TableauNormal"/>
     <w:uiPriority w:val="63"/>
     <w:rsid w:val="00CB0664"/>
     <w:pPr>
@@ -8908,9 +9580,9 @@
       </w:tcPr>
     </w:tblStylePr>
   </w:style>
-  <w:style w:type="table" w:styleId="MediumShading1-Accent3">
+  <w:style w:type="table" w:styleId="Tramemoyenne1-Accent3">
     <w:name w:val="Medium Shading 1 Accent 3"/>
-    <w:basedOn w:val="TableNormal"/>
+    <w:basedOn w:val="TableauNormal"/>
     <w:uiPriority w:val="63"/>
     <w:rsid w:val="00CB0664"/>
     <w:pPr>
@@ -9007,9 +9679,9 @@
       </w:tcPr>
     </w:tblStylePr>
   </w:style>
-  <w:style w:type="table" w:styleId="MediumShading1-Accent4">
+  <w:style w:type="table" w:styleId="Tramemoyenne1-Accent4">
     <w:name w:val="Medium Shading 1 Accent 4"/>
-    <w:basedOn w:val="TableNormal"/>
+    <w:basedOn w:val="TableauNormal"/>
     <w:uiPriority w:val="63"/>
     <w:rsid w:val="00CB0664"/>
     <w:pPr>
@@ -9106,9 +9778,9 @@
       </w:tcPr>
     </w:tblStylePr>
   </w:style>
-  <w:style w:type="table" w:styleId="MediumShading1-Accent5">
+  <w:style w:type="table" w:styleId="Tramemoyenne1-Accent5">
     <w:name w:val="Medium Shading 1 Accent 5"/>
-    <w:basedOn w:val="TableNormal"/>
+    <w:basedOn w:val="TableauNormal"/>
     <w:uiPriority w:val="63"/>
     <w:rsid w:val="00CB0664"/>
     <w:pPr>
@@ -9205,9 +9877,9 @@
       </w:tcPr>
     </w:tblStylePr>
   </w:style>
-  <w:style w:type="table" w:styleId="MediumShading1-Accent6">
+  <w:style w:type="table" w:styleId="Tramemoyenne1-Accent6">
     <w:name w:val="Medium Shading 1 Accent 6"/>
-    <w:basedOn w:val="TableNormal"/>
+    <w:basedOn w:val="TableauNormal"/>
     <w:uiPriority w:val="63"/>
     <w:rsid w:val="00CB0664"/>
     <w:pPr>
@@ -9304,9 +9976,9 @@
       </w:tcPr>
     </w:tblStylePr>
   </w:style>
-  <w:style w:type="table" w:styleId="MediumShading2">
+  <w:style w:type="table" w:styleId="Tramemoyenne2">
     <w:name w:val="Medium Shading 2"/>
-    <w:basedOn w:val="TableNormal"/>
+    <w:basedOn w:val="TableauNormal"/>
     <w:uiPriority w:val="64"/>
     <w:rsid w:val="00CB0664"/>
     <w:pPr>
@@ -9446,9 +10118,9 @@
       </w:tcPr>
     </w:tblStylePr>
   </w:style>
-  <w:style w:type="table" w:styleId="MediumShading2-Accent1">
+  <w:style w:type="table" w:styleId="Tramemoyenne2-Accent1">
     <w:name w:val="Medium Shading 2 Accent 1"/>
-    <w:basedOn w:val="TableNormal"/>
+    <w:basedOn w:val="TableauNormal"/>
     <w:uiPriority w:val="64"/>
     <w:rsid w:val="00CB0664"/>
     <w:pPr>
@@ -9588,9 +10260,9 @@
       </w:tcPr>
     </w:tblStylePr>
   </w:style>
-  <w:style w:type="table" w:styleId="MediumShading2-Accent2">
+  <w:style w:type="table" w:styleId="Tramemoyenne2-Accent2">
     <w:name w:val="Medium Shading 2 Accent 2"/>
-    <w:basedOn w:val="TableNormal"/>
+    <w:basedOn w:val="TableauNormal"/>
     <w:uiPriority w:val="64"/>
     <w:rsid w:val="00CB0664"/>
     <w:pPr>
@@ -9730,9 +10402,9 @@
       </w:tcPr>
     </w:tblStylePr>
   </w:style>
-  <w:style w:type="table" w:styleId="MediumShading2-Accent3">
+  <w:style w:type="table" w:styleId="Tramemoyenne2-Accent3">
     <w:name w:val="Medium Shading 2 Accent 3"/>
-    <w:basedOn w:val="TableNormal"/>
+    <w:basedOn w:val="TableauNormal"/>
     <w:uiPriority w:val="64"/>
     <w:rsid w:val="00CB0664"/>
     <w:pPr>
@@ -9872,9 +10544,9 @@
       </w:tcPr>
     </w:tblStylePr>
   </w:style>
-  <w:style w:type="table" w:styleId="MediumShading2-Accent4">
+  <w:style w:type="table" w:styleId="Tramemoyenne2-Accent4">
     <w:name w:val="Medium Shading 2 Accent 4"/>
-    <w:basedOn w:val="TableNormal"/>
+    <w:basedOn w:val="TableauNormal"/>
     <w:uiPriority w:val="64"/>
     <w:rsid w:val="00CB0664"/>
     <w:pPr>
@@ -10014,9 +10686,9 @@
       </w:tcPr>
     </w:tblStylePr>
   </w:style>
-  <w:style w:type="table" w:styleId="MediumShading2-Accent5">
+  <w:style w:type="table" w:styleId="Tramemoyenne2-Accent5">
     <w:name w:val="Medium Shading 2 Accent 5"/>
-    <w:basedOn w:val="TableNormal"/>
+    <w:basedOn w:val="TableauNormal"/>
     <w:uiPriority w:val="64"/>
     <w:rsid w:val="00CB0664"/>
     <w:pPr>
@@ -10156,9 +10828,9 @@
       </w:tcPr>
     </w:tblStylePr>
   </w:style>
-  <w:style w:type="table" w:styleId="MediumShading2-Accent6">
+  <w:style w:type="table" w:styleId="Tramemoyenne2-Accent6">
     <w:name w:val="Medium Shading 2 Accent 6"/>
-    <w:basedOn w:val="TableNormal"/>
+    <w:basedOn w:val="TableauNormal"/>
     <w:uiPriority w:val="64"/>
     <w:rsid w:val="00CB0664"/>
     <w:pPr>
@@ -10298,9 +10970,9 @@
       </w:tcPr>
     </w:tblStylePr>
   </w:style>
-  <w:style w:type="table" w:styleId="MediumList1">
+  <w:style w:type="table" w:styleId="Listemoyenne1">
     <w:name w:val="Medium List 1"/>
-    <w:basedOn w:val="TableNormal"/>
+    <w:basedOn w:val="TableauNormal"/>
     <w:uiPriority w:val="65"/>
     <w:rsid w:val="00CB0664"/>
     <w:pPr>
@@ -10375,9 +11047,9 @@
       </w:tcPr>
     </w:tblStylePr>
   </w:style>
-  <w:style w:type="table" w:styleId="MediumList1-Accent1">
+  <w:style w:type="table" w:styleId="Listemoyenne1-Accent1">
     <w:name w:val="Medium List 1 Accent 1"/>
-    <w:basedOn w:val="TableNormal"/>
+    <w:basedOn w:val="TableauNormal"/>
     <w:uiPriority w:val="65"/>
     <w:rsid w:val="00CB0664"/>
     <w:pPr>
@@ -10452,9 +11124,9 @@
       </w:tcPr>
     </w:tblStylePr>
   </w:style>
-  <w:style w:type="table" w:styleId="MediumList1-Accent2">
+  <w:style w:type="table" w:styleId="Listemoyenne1-Accent2">
     <w:name w:val="Medium List 1 Accent 2"/>
-    <w:basedOn w:val="TableNormal"/>
+    <w:basedOn w:val="TableauNormal"/>
     <w:uiPriority w:val="65"/>
     <w:rsid w:val="00CB0664"/>
     <w:pPr>
@@ -10529,9 +11201,9 @@
       </w:tcPr>
     </w:tblStylePr>
   </w:style>
-  <w:style w:type="table" w:styleId="MediumList1-Accent3">
+  <w:style w:type="table" w:styleId="Listemoyenne1-Accent3">
     <w:name w:val="Medium List 1 Accent 3"/>
-    <w:basedOn w:val="TableNormal"/>
+    <w:basedOn w:val="TableauNormal"/>
     <w:uiPriority w:val="65"/>
     <w:rsid w:val="00CB0664"/>
     <w:pPr>
@@ -10606,9 +11278,9 @@
       </w:tcPr>
     </w:tblStylePr>
   </w:style>
-  <w:style w:type="table" w:styleId="MediumList1-Accent4">
+  <w:style w:type="table" w:styleId="Listemoyenne1-Accent4">
     <w:name w:val="Medium List 1 Accent 4"/>
-    <w:basedOn w:val="TableNormal"/>
+    <w:basedOn w:val="TableauNormal"/>
     <w:uiPriority w:val="65"/>
     <w:rsid w:val="00CB0664"/>
     <w:pPr>
@@ -10683,9 +11355,9 @@
       </w:tcPr>
     </w:tblStylePr>
   </w:style>
-  <w:style w:type="table" w:styleId="MediumList1-Accent5">
+  <w:style w:type="table" w:styleId="Listemoyenne1-Accent5">
     <w:name w:val="Medium List 1 Accent 5"/>
-    <w:basedOn w:val="TableNormal"/>
+    <w:basedOn w:val="TableauNormal"/>
     <w:uiPriority w:val="65"/>
     <w:rsid w:val="00CB0664"/>
     <w:pPr>
@@ -10760,9 +11432,9 @@
       </w:tcPr>
     </w:tblStylePr>
   </w:style>
-  <w:style w:type="table" w:styleId="MediumList1-Accent6">
+  <w:style w:type="table" w:styleId="Listemoyenne1-Accent6">
     <w:name w:val="Medium List 1 Accent 6"/>
-    <w:basedOn w:val="TableNormal"/>
+    <w:basedOn w:val="TableauNormal"/>
     <w:uiPriority w:val="65"/>
     <w:rsid w:val="00CB0664"/>
     <w:pPr>
@@ -10837,9 +11509,9 @@
       </w:tcPr>
     </w:tblStylePr>
   </w:style>
-  <w:style w:type="table" w:styleId="MediumList2">
+  <w:style w:type="table" w:styleId="Listemoyenne2">
     <w:name w:val="Medium List 2"/>
-    <w:basedOn w:val="TableNormal"/>
+    <w:basedOn w:val="TableauNormal"/>
     <w:uiPriority w:val="66"/>
     <w:rsid w:val="00CB0664"/>
     <w:pPr>
@@ -10958,9 +11630,9 @@
       </w:tcPr>
     </w:tblStylePr>
   </w:style>
-  <w:style w:type="table" w:styleId="MediumList2-Accent1">
+  <w:style w:type="table" w:styleId="Listemoyenne2-Accent1">
     <w:name w:val="Medium List 2 Accent 1"/>
-    <w:basedOn w:val="TableNormal"/>
+    <w:basedOn w:val="TableauNormal"/>
     <w:uiPriority w:val="66"/>
     <w:rsid w:val="00CB0664"/>
     <w:pPr>
@@ -11079,9 +11751,9 @@
       </w:tcPr>
     </w:tblStylePr>
   </w:style>
-  <w:style w:type="table" w:styleId="MediumList2-Accent2">
+  <w:style w:type="table" w:styleId="Listemoyenne2-Accent2">
     <w:name w:val="Medium List 2 Accent 2"/>
-    <w:basedOn w:val="TableNormal"/>
+    <w:basedOn w:val="TableauNormal"/>
     <w:uiPriority w:val="66"/>
     <w:rsid w:val="00CB0664"/>
     <w:pPr>
@@ -11200,9 +11872,9 @@
       </w:tcPr>
     </w:tblStylePr>
   </w:style>
-  <w:style w:type="table" w:styleId="MediumList2-Accent3">
+  <w:style w:type="table" w:styleId="Listemoyenne2-Accent3">
     <w:name w:val="Medium List 2 Accent 3"/>
-    <w:basedOn w:val="TableNormal"/>
+    <w:basedOn w:val="TableauNormal"/>
     <w:uiPriority w:val="66"/>
     <w:rsid w:val="00CB0664"/>
     <w:pPr>
@@ -11321,9 +11993,9 @@
       </w:tcPr>
     </w:tblStylePr>
   </w:style>
-  <w:style w:type="table" w:styleId="MediumList2-Accent4">
+  <w:style w:type="table" w:styleId="Listemoyenne2-Accent4">
     <w:name w:val="Medium List 2 Accent 4"/>
-    <w:basedOn w:val="TableNormal"/>
+    <w:basedOn w:val="TableauNormal"/>
     <w:uiPriority w:val="66"/>
     <w:rsid w:val="00CB0664"/>
     <w:pPr>
@@ -11442,9 +12114,9 @@
       </w:tcPr>
     </w:tblStylePr>
   </w:style>
-  <w:style w:type="table" w:styleId="MediumList2-Accent5">
+  <w:style w:type="table" w:styleId="Listemoyenne2-Accent5">
     <w:name w:val="Medium List 2 Accent 5"/>
-    <w:basedOn w:val="TableNormal"/>
+    <w:basedOn w:val="TableauNormal"/>
     <w:uiPriority w:val="66"/>
     <w:rsid w:val="00CB0664"/>
     <w:pPr>
@@ -11563,9 +12235,9 @@
       </w:tcPr>
     </w:tblStylePr>
   </w:style>
-  <w:style w:type="table" w:styleId="MediumList2-Accent6">
+  <w:style w:type="table" w:styleId="Listemoyenne2-Accent6">
     <w:name w:val="Medium List 2 Accent 6"/>
-    <w:basedOn w:val="TableNormal"/>
+    <w:basedOn w:val="TableauNormal"/>
     <w:uiPriority w:val="66"/>
     <w:rsid w:val="00CB0664"/>
     <w:pPr>
@@ -11684,9 +12356,9 @@
       </w:tcPr>
     </w:tblStylePr>
   </w:style>
-  <w:style w:type="table" w:styleId="MediumGrid1">
+  <w:style w:type="table" w:styleId="Grillemoyenne1">
     <w:name w:val="Medium Grid 1"/>
-    <w:basedOn w:val="TableNormal"/>
+    <w:basedOn w:val="TableauNormal"/>
     <w:uiPriority w:val="67"/>
     <w:rsid w:val="00CB0664"/>
     <w:pPr>
@@ -11750,9 +12422,9 @@
       </w:tcPr>
     </w:tblStylePr>
   </w:style>
-  <w:style w:type="table" w:styleId="MediumGrid1-Accent1">
+  <w:style w:type="table" w:styleId="Grillemoyenne1-Accent1">
     <w:name w:val="Medium Grid 1 Accent 1"/>
-    <w:basedOn w:val="TableNormal"/>
+    <w:basedOn w:val="TableauNormal"/>
     <w:uiPriority w:val="67"/>
     <w:rsid w:val="00CB0664"/>
     <w:pPr>
@@ -11816,9 +12488,9 @@
       </w:tcPr>
     </w:tblStylePr>
   </w:style>
-  <w:style w:type="table" w:styleId="MediumGrid1-Accent2">
+  <w:style w:type="table" w:styleId="Grillemoyenne1-Accent2">
     <w:name w:val="Medium Grid 1 Accent 2"/>
-    <w:basedOn w:val="TableNormal"/>
+    <w:basedOn w:val="TableauNormal"/>
     <w:uiPriority w:val="67"/>
     <w:rsid w:val="00CB0664"/>
     <w:pPr>
@@ -11882,9 +12554,9 @@
       </w:tcPr>
     </w:tblStylePr>
   </w:style>
-  <w:style w:type="table" w:styleId="MediumGrid1-Accent3">
+  <w:style w:type="table" w:styleId="Grillemoyenne1-Accent3">
     <w:name w:val="Medium Grid 1 Accent 3"/>
-    <w:basedOn w:val="TableNormal"/>
+    <w:basedOn w:val="TableauNormal"/>
     <w:uiPriority w:val="67"/>
     <w:rsid w:val="00CB0664"/>
     <w:pPr>
@@ -11948,9 +12620,9 @@
       </w:tcPr>
     </w:tblStylePr>
   </w:style>
-  <w:style w:type="table" w:styleId="MediumGrid1-Accent4">
+  <w:style w:type="table" w:styleId="Grillemoyenne1-Accent4">
     <w:name w:val="Medium Grid 1 Accent 4"/>
-    <w:basedOn w:val="TableNormal"/>
+    <w:basedOn w:val="TableauNormal"/>
     <w:uiPriority w:val="67"/>
     <w:rsid w:val="00CB0664"/>
     <w:pPr>
@@ -12014,9 +12686,9 @@
       </w:tcPr>
     </w:tblStylePr>
   </w:style>
-  <w:style w:type="table" w:styleId="MediumGrid1-Accent5">
+  <w:style w:type="table" w:styleId="Grillemoyenne1-Accent5">
     <w:name w:val="Medium Grid 1 Accent 5"/>
-    <w:basedOn w:val="TableNormal"/>
+    <w:basedOn w:val="TableauNormal"/>
     <w:uiPriority w:val="67"/>
     <w:rsid w:val="00CB0664"/>
     <w:pPr>
@@ -12080,9 +12752,9 @@
       </w:tcPr>
     </w:tblStylePr>
   </w:style>
-  <w:style w:type="table" w:styleId="MediumGrid1-Accent6">
+  <w:style w:type="table" w:styleId="Grillemoyenne1-Accent6">
     <w:name w:val="Medium Grid 1 Accent 6"/>
-    <w:basedOn w:val="TableNormal"/>
+    <w:basedOn w:val="TableauNormal"/>
     <w:uiPriority w:val="67"/>
     <w:rsid w:val="00CB0664"/>
     <w:pPr>
@@ -12146,9 +12818,9 @@
       </w:tcPr>
     </w:tblStylePr>
   </w:style>
-  <w:style w:type="table" w:styleId="MediumGrid2">
+  <w:style w:type="table" w:styleId="Grillemoyenne2">
     <w:name w:val="Medium Grid 2"/>
-    <w:basedOn w:val="TableNormal"/>
+    <w:basedOn w:val="TableauNormal"/>
     <w:uiPriority w:val="68"/>
     <w:rsid w:val="00CB0664"/>
     <w:pPr>
@@ -12264,9 +12936,9 @@
       </w:tcPr>
     </w:tblStylePr>
   </w:style>
-  <w:style w:type="table" w:styleId="MediumGrid2-Accent1">
+  <w:style w:type="table" w:styleId="Grillemoyenne2-Accent1">
     <w:name w:val="Medium Grid 2 Accent 1"/>
-    <w:basedOn w:val="TableNormal"/>
+    <w:basedOn w:val="TableauNormal"/>
     <w:uiPriority w:val="68"/>
     <w:rsid w:val="00CB0664"/>
     <w:pPr>
@@ -12382,9 +13054,9 @@
       </w:tcPr>
     </w:tblStylePr>
   </w:style>
-  <w:style w:type="table" w:styleId="MediumGrid2-Accent2">
+  <w:style w:type="table" w:styleId="Grillemoyenne2-Accent2">
     <w:name w:val="Medium Grid 2 Accent 2"/>
-    <w:basedOn w:val="TableNormal"/>
+    <w:basedOn w:val="TableauNormal"/>
     <w:uiPriority w:val="68"/>
     <w:rsid w:val="00CB0664"/>
     <w:pPr>
@@ -12500,9 +13172,9 @@
       </w:tcPr>
     </w:tblStylePr>
   </w:style>
-  <w:style w:type="table" w:styleId="MediumGrid2-Accent3">
+  <w:style w:type="table" w:styleId="Grillemoyenne2-Accent3">
     <w:name w:val="Medium Grid 2 Accent 3"/>
-    <w:basedOn w:val="TableNormal"/>
+    <w:basedOn w:val="TableauNormal"/>
     <w:uiPriority w:val="68"/>
     <w:rsid w:val="00CB0664"/>
     <w:pPr>
@@ -12618,9 +13290,9 @@
       </w:tcPr>
     </w:tblStylePr>
   </w:style>
-  <w:style w:type="table" w:styleId="MediumGrid2-Accent4">
+  <w:style w:type="table" w:styleId="Grillemoyenne2-Accent4">
     <w:name w:val="Medium Grid 2 Accent 4"/>
-    <w:basedOn w:val="TableNormal"/>
+    <w:basedOn w:val="TableauNormal"/>
     <w:uiPriority w:val="68"/>
     <w:rsid w:val="00CB0664"/>
     <w:pPr>
@@ -12736,9 +13408,9 @@
       </w:tcPr>
     </w:tblStylePr>
   </w:style>
-  <w:style w:type="table" w:styleId="MediumGrid2-Accent5">
+  <w:style w:type="table" w:styleId="Grillemoyenne2-Accent5">
     <w:name w:val="Medium Grid 2 Accent 5"/>
-    <w:basedOn w:val="TableNormal"/>
+    <w:basedOn w:val="TableauNormal"/>
     <w:uiPriority w:val="68"/>
     <w:rsid w:val="00CB0664"/>
     <w:pPr>
@@ -12854,9 +13526,9 @@
       </w:tcPr>
     </w:tblStylePr>
   </w:style>
-  <w:style w:type="table" w:styleId="MediumGrid2-Accent6">
+  <w:style w:type="table" w:styleId="Grillemoyenne2-Accent6">
     <w:name w:val="Medium Grid 2 Accent 6"/>
-    <w:basedOn w:val="TableNormal"/>
+    <w:basedOn w:val="TableauNormal"/>
     <w:uiPriority w:val="68"/>
     <w:rsid w:val="00CB0664"/>
     <w:pPr>
@@ -12972,9 +13644,9 @@
       </w:tcPr>
     </w:tblStylePr>
   </w:style>
-  <w:style w:type="table" w:styleId="MediumGrid3">
+  <w:style w:type="table" w:styleId="Grillemoyenne3">
     <w:name w:val="Medium Grid 3"/>
-    <w:basedOn w:val="TableNormal"/>
+    <w:basedOn w:val="TableauNormal"/>
     <w:uiPriority w:val="69"/>
     <w:rsid w:val="00CB0664"/>
     <w:pPr>
@@ -13106,9 +13778,9 @@
       </w:tcPr>
     </w:tblStylePr>
   </w:style>
-  <w:style w:type="table" w:styleId="MediumGrid3-Accent1">
+  <w:style w:type="table" w:styleId="Grillemoyenne3-Accent1">
     <w:name w:val="Medium Grid 3 Accent 1"/>
-    <w:basedOn w:val="TableNormal"/>
+    <w:basedOn w:val="TableauNormal"/>
     <w:uiPriority w:val="69"/>
     <w:rsid w:val="00CB0664"/>
     <w:pPr>
@@ -13240,9 +13912,9 @@
       </w:tcPr>
     </w:tblStylePr>
   </w:style>
-  <w:style w:type="table" w:styleId="MediumGrid3-Accent2">
+  <w:style w:type="table" w:styleId="Grillemoyenne3-Accent2">
     <w:name w:val="Medium Grid 3 Accent 2"/>
-    <w:basedOn w:val="TableNormal"/>
+    <w:basedOn w:val="TableauNormal"/>
     <w:uiPriority w:val="69"/>
     <w:rsid w:val="00CB0664"/>
     <w:pPr>
@@ -13374,9 +14046,9 @@
       </w:tcPr>
     </w:tblStylePr>
   </w:style>
-  <w:style w:type="table" w:styleId="MediumGrid3-Accent3">
+  <w:style w:type="table" w:styleId="Grillemoyenne3-Accent3">
     <w:name w:val="Medium Grid 3 Accent 3"/>
-    <w:basedOn w:val="TableNormal"/>
+    <w:basedOn w:val="TableauNormal"/>
     <w:uiPriority w:val="69"/>
     <w:rsid w:val="00CB0664"/>
     <w:pPr>
@@ -13508,9 +14180,9 @@
       </w:tcPr>
     </w:tblStylePr>
   </w:style>
-  <w:style w:type="table" w:styleId="MediumGrid3-Accent4">
+  <w:style w:type="table" w:styleId="Grillemoyenne3-Accent4">
     <w:name w:val="Medium Grid 3 Accent 4"/>
-    <w:basedOn w:val="TableNormal"/>
+    <w:basedOn w:val="TableauNormal"/>
     <w:uiPriority w:val="69"/>
     <w:rsid w:val="00CB0664"/>
     <w:pPr>
@@ -13642,9 +14314,9 @@
       </w:tcPr>
     </w:tblStylePr>
   </w:style>
-  <w:style w:type="table" w:styleId="MediumGrid3-Accent5">
+  <w:style w:type="table" w:styleId="Grillemoyenne3-Accent5">
     <w:name w:val="Medium Grid 3 Accent 5"/>
-    <w:basedOn w:val="TableNormal"/>
+    <w:basedOn w:val="TableauNormal"/>
     <w:uiPriority w:val="69"/>
     <w:rsid w:val="00CB0664"/>
     <w:pPr>
@@ -13776,9 +14448,9 @@
       </w:tcPr>
     </w:tblStylePr>
   </w:style>
-  <w:style w:type="table" w:styleId="MediumGrid3-Accent6">
+  <w:style w:type="table" w:styleId="Grillemoyenne3-Accent6">
     <w:name w:val="Medium Grid 3 Accent 6"/>
-    <w:basedOn w:val="TableNormal"/>
+    <w:basedOn w:val="TableauNormal"/>
     <w:uiPriority w:val="69"/>
     <w:rsid w:val="00CB0664"/>
     <w:pPr>
@@ -13910,9 +14582,9 @@
       </w:tcPr>
     </w:tblStylePr>
   </w:style>
-  <w:style w:type="table" w:styleId="DarkList">
+  <w:style w:type="table" w:styleId="Listefonce">
     <w:name w:val="Dark List"/>
-    <w:basedOn w:val="TableNormal"/>
+    <w:basedOn w:val="TableauNormal"/>
     <w:uiPriority w:val="70"/>
     <w:rsid w:val="00CB0664"/>
     <w:pPr>
@@ -14017,9 +14689,9 @@
       </w:tcPr>
     </w:tblStylePr>
   </w:style>
-  <w:style w:type="table" w:styleId="DarkList-Accent1">
+  <w:style w:type="table" w:styleId="Listefonce-Accent1">
     <w:name w:val="Dark List Accent 1"/>
-    <w:basedOn w:val="TableNormal"/>
+    <w:basedOn w:val="TableauNormal"/>
     <w:uiPriority w:val="70"/>
     <w:rsid w:val="00CB0664"/>
     <w:pPr>
@@ -14124,9 +14796,9 @@
       </w:tcPr>
     </w:tblStylePr>
   </w:style>
-  <w:style w:type="table" w:styleId="DarkList-Accent2">
+  <w:style w:type="table" w:styleId="Listefonce-Accent2">
     <w:name w:val="Dark List Accent 2"/>
-    <w:basedOn w:val="TableNormal"/>
+    <w:basedOn w:val="TableauNormal"/>
     <w:uiPriority w:val="70"/>
     <w:rsid w:val="00CB0664"/>
     <w:pPr>
@@ -14231,9 +14903,9 @@
       </w:tcPr>
     </w:tblStylePr>
   </w:style>
-  <w:style w:type="table" w:styleId="DarkList-Accent3">
+  <w:style w:type="table" w:styleId="Listefonce-Accent3">
     <w:name w:val="Dark List Accent 3"/>
-    <w:basedOn w:val="TableNormal"/>
+    <w:basedOn w:val="TableauNormal"/>
     <w:uiPriority w:val="70"/>
     <w:rsid w:val="00CB0664"/>
     <w:pPr>
@@ -14338,9 +15010,9 @@
       </w:tcPr>
     </w:tblStylePr>
   </w:style>
-  <w:style w:type="table" w:styleId="DarkList-Accent4">
+  <w:style w:type="table" w:styleId="Listefonce-Accent4">
     <w:name w:val="Dark List Accent 4"/>
-    <w:basedOn w:val="TableNormal"/>
+    <w:basedOn w:val="TableauNormal"/>
     <w:uiPriority w:val="70"/>
     <w:rsid w:val="00CB0664"/>
     <w:pPr>
@@ -14445,9 +15117,9 @@
       </w:tcPr>
     </w:tblStylePr>
   </w:style>
-  <w:style w:type="table" w:styleId="DarkList-Accent5">
+  <w:style w:type="table" w:styleId="Listefonce-Accent5">
     <w:name w:val="Dark List Accent 5"/>
-    <w:basedOn w:val="TableNormal"/>
+    <w:basedOn w:val="TableauNormal"/>
     <w:uiPriority w:val="70"/>
     <w:rsid w:val="00CB0664"/>
     <w:pPr>
@@ -14552,9 +15224,9 @@
       </w:tcPr>
     </w:tblStylePr>
   </w:style>
-  <w:style w:type="table" w:styleId="DarkList-Accent6">
+  <w:style w:type="table" w:styleId="Listefonce-Accent6">
     <w:name w:val="Dark List Accent 6"/>
-    <w:basedOn w:val="TableNormal"/>
+    <w:basedOn w:val="TableauNormal"/>
     <w:uiPriority w:val="70"/>
     <w:rsid w:val="00CB0664"/>
     <w:pPr>
@@ -14659,9 +15331,9 @@
       </w:tcPr>
     </w:tblStylePr>
   </w:style>
-  <w:style w:type="table" w:styleId="ColorfulShading">
+  <w:style w:type="table" w:styleId="Tramecouleur">
     <w:name w:val="Colorful Shading"/>
-    <w:basedOn w:val="TableNormal"/>
+    <w:basedOn w:val="TableauNormal"/>
     <w:uiPriority w:val="71"/>
     <w:rsid w:val="00CB0664"/>
     <w:pPr>
@@ -14774,9 +15446,9 @@
       </w:rPr>
     </w:tblStylePr>
   </w:style>
-  <w:style w:type="table" w:styleId="ColorfulShading-Accent1">
+  <w:style w:type="table" w:styleId="Tramecouleur-Accent1">
     <w:name w:val="Colorful Shading Accent 1"/>
-    <w:basedOn w:val="TableNormal"/>
+    <w:basedOn w:val="TableauNormal"/>
     <w:uiPriority w:val="71"/>
     <w:rsid w:val="00CB0664"/>
     <w:pPr>
@@ -14889,9 +15561,9 @@
       </w:rPr>
     </w:tblStylePr>
   </w:style>
-  <w:style w:type="table" w:styleId="ColorfulShading-Accent2">
+  <w:style w:type="table" w:styleId="Tramecouleur-Accent2">
     <w:name w:val="Colorful Shading Accent 2"/>
-    <w:basedOn w:val="TableNormal"/>
+    <w:basedOn w:val="TableauNormal"/>
     <w:uiPriority w:val="71"/>
     <w:rsid w:val="00CB0664"/>
     <w:pPr>
@@ -15004,9 +15676,9 @@
       </w:rPr>
     </w:tblStylePr>
   </w:style>
-  <w:style w:type="table" w:styleId="ColorfulShading-Accent3">
+  <w:style w:type="table" w:styleId="Tramecouleur-Accent3">
     <w:name w:val="Colorful Shading Accent 3"/>
-    <w:basedOn w:val="TableNormal"/>
+    <w:basedOn w:val="TableauNormal"/>
     <w:uiPriority w:val="71"/>
     <w:rsid w:val="00CB0664"/>
     <w:pPr>
@@ -15109,9 +15781,9 @@
       </w:tcPr>
     </w:tblStylePr>
   </w:style>
-  <w:style w:type="table" w:styleId="ColorfulShading-Accent4">
+  <w:style w:type="table" w:styleId="Tramecouleur-Accent4">
     <w:name w:val="Colorful Shading Accent 4"/>
-    <w:basedOn w:val="TableNormal"/>
+    <w:basedOn w:val="TableauNormal"/>
     <w:uiPriority w:val="71"/>
     <w:rsid w:val="00CB0664"/>
     <w:pPr>
@@ -15224,9 +15896,9 @@
       </w:rPr>
     </w:tblStylePr>
   </w:style>
-  <w:style w:type="table" w:styleId="ColorfulShading-Accent5">
+  <w:style w:type="table" w:styleId="Tramecouleur-Accent5">
     <w:name w:val="Colorful Shading Accent 5"/>
-    <w:basedOn w:val="TableNormal"/>
+    <w:basedOn w:val="TableauNormal"/>
     <w:uiPriority w:val="71"/>
     <w:rsid w:val="00CB0664"/>
     <w:pPr>
@@ -15339,9 +16011,9 @@
       </w:rPr>
     </w:tblStylePr>
   </w:style>
-  <w:style w:type="table" w:styleId="ColorfulShading-Accent6">
+  <w:style w:type="table" w:styleId="Tramecouleur-Accent6">
     <w:name w:val="Colorful Shading Accent 6"/>
-    <w:basedOn w:val="TableNormal"/>
+    <w:basedOn w:val="TableauNormal"/>
     <w:uiPriority w:val="71"/>
     <w:rsid w:val="00CB0664"/>
     <w:pPr>
@@ -15454,9 +16126,9 @@
       </w:rPr>
     </w:tblStylePr>
   </w:style>
-  <w:style w:type="table" w:styleId="ColorfulList">
+  <w:style w:type="table" w:styleId="Listecouleur">
     <w:name w:val="Colorful List"/>
-    <w:basedOn w:val="TableNormal"/>
+    <w:basedOn w:val="TableauNormal"/>
     <w:uiPriority w:val="72"/>
     <w:rsid w:val="00CB0664"/>
     <w:pPr>
@@ -15533,9 +16205,9 @@
       </w:tcPr>
     </w:tblStylePr>
   </w:style>
-  <w:style w:type="table" w:styleId="ColorfulList-Accent1">
+  <w:style w:type="table" w:styleId="Listecouleur-Accent1">
     <w:name w:val="Colorful List Accent 1"/>
-    <w:basedOn w:val="TableNormal"/>
+    <w:basedOn w:val="TableauNormal"/>
     <w:uiPriority w:val="72"/>
     <w:rsid w:val="00CB0664"/>
     <w:pPr>
@@ -15612,9 +16284,9 @@
       </w:tcPr>
     </w:tblStylePr>
   </w:style>
-  <w:style w:type="table" w:styleId="ColorfulList-Accent2">
+  <w:style w:type="table" w:styleId="Listecouleur-Accent2">
     <w:name w:val="Colorful List Accent 2"/>
-    <w:basedOn w:val="TableNormal"/>
+    <w:basedOn w:val="TableauNormal"/>
     <w:uiPriority w:val="72"/>
     <w:rsid w:val="00CB0664"/>
     <w:pPr>
@@ -15691,9 +16363,9 @@
       </w:tcPr>
     </w:tblStylePr>
   </w:style>
-  <w:style w:type="table" w:styleId="ColorfulList-Accent3">
+  <w:style w:type="table" w:styleId="Listecouleur-Accent3">
     <w:name w:val="Colorful List Accent 3"/>
-    <w:basedOn w:val="TableNormal"/>
+    <w:basedOn w:val="TableauNormal"/>
     <w:uiPriority w:val="72"/>
     <w:rsid w:val="00CB0664"/>
     <w:pPr>
@@ -15770,9 +16442,9 @@
       </w:tcPr>
     </w:tblStylePr>
   </w:style>
-  <w:style w:type="table" w:styleId="ColorfulList-Accent4">
+  <w:style w:type="table" w:styleId="Listecouleur-Accent4">
     <w:name w:val="Colorful List Accent 4"/>
-    <w:basedOn w:val="TableNormal"/>
+    <w:basedOn w:val="TableauNormal"/>
     <w:uiPriority w:val="72"/>
     <w:rsid w:val="00CB0664"/>
     <w:pPr>
@@ -15849,9 +16521,9 @@
       </w:tcPr>
     </w:tblStylePr>
   </w:style>
-  <w:style w:type="table" w:styleId="ColorfulList-Accent5">
+  <w:style w:type="table" w:styleId="Listecouleur-Accent5">
     <w:name w:val="Colorful List Accent 5"/>
-    <w:basedOn w:val="TableNormal"/>
+    <w:basedOn w:val="TableauNormal"/>
     <w:uiPriority w:val="72"/>
     <w:rsid w:val="00CB0664"/>
     <w:pPr>
@@ -15928,9 +16600,9 @@
       </w:tcPr>
     </w:tblStylePr>
   </w:style>
-  <w:style w:type="table" w:styleId="ColorfulList-Accent6">
+  <w:style w:type="table" w:styleId="Listecouleur-Accent6">
     <w:name w:val="Colorful List Accent 6"/>
-    <w:basedOn w:val="TableNormal"/>
+    <w:basedOn w:val="TableauNormal"/>
     <w:uiPriority w:val="72"/>
     <w:rsid w:val="00CB0664"/>
     <w:pPr>
@@ -16007,9 +16679,9 @@
       </w:tcPr>
     </w:tblStylePr>
   </w:style>
-  <w:style w:type="table" w:styleId="ColorfulGrid">
+  <w:style w:type="table" w:styleId="Grillecouleur">
     <w:name w:val="Colorful Grid"/>
-    <w:basedOn w:val="TableNormal"/>
+    <w:basedOn w:val="TableauNormal"/>
     <w:uiPriority w:val="73"/>
     <w:rsid w:val="00CB0664"/>
     <w:pPr>
@@ -16080,9 +16752,9 @@
       </w:tcPr>
     </w:tblStylePr>
   </w:style>
-  <w:style w:type="table" w:styleId="ColorfulGrid-Accent1">
+  <w:style w:type="table" w:styleId="Grillecouleur-Accent1">
     <w:name w:val="Colorful Grid Accent 1"/>
-    <w:basedOn w:val="TableNormal"/>
+    <w:basedOn w:val="TableauNormal"/>
     <w:uiPriority w:val="73"/>
     <w:rsid w:val="00CB0664"/>
     <w:pPr>
@@ -16153,9 +16825,9 @@
       </w:tcPr>
     </w:tblStylePr>
   </w:style>
-  <w:style w:type="table" w:styleId="ColorfulGrid-Accent2">
+  <w:style w:type="table" w:styleId="Grillecouleur-Accent2">
     <w:name w:val="Colorful Grid Accent 2"/>
-    <w:basedOn w:val="TableNormal"/>
+    <w:basedOn w:val="TableauNormal"/>
     <w:uiPriority w:val="73"/>
     <w:rsid w:val="00CB0664"/>
     <w:pPr>
@@ -16226,9 +16898,9 @@
       </w:tcPr>
     </w:tblStylePr>
   </w:style>
-  <w:style w:type="table" w:styleId="ColorfulGrid-Accent3">
+  <w:style w:type="table" w:styleId="Grillecouleur-Accent3">
     <w:name w:val="Colorful Grid Accent 3"/>
-    <w:basedOn w:val="TableNormal"/>
+    <w:basedOn w:val="TableauNormal"/>
     <w:uiPriority w:val="73"/>
     <w:rsid w:val="00CB0664"/>
     <w:pPr>
@@ -16299,9 +16971,9 @@
       </w:tcPr>
     </w:tblStylePr>
   </w:style>
-  <w:style w:type="table" w:styleId="ColorfulGrid-Accent4">
+  <w:style w:type="table" w:styleId="Grillecouleur-Accent4">
     <w:name w:val="Colorful Grid Accent 4"/>
-    <w:basedOn w:val="TableNormal"/>
+    <w:basedOn w:val="TableauNormal"/>
     <w:uiPriority w:val="73"/>
     <w:rsid w:val="00CB0664"/>
     <w:pPr>
@@ -16372,9 +17044,9 @@
       </w:tcPr>
     </w:tblStylePr>
   </w:style>
-  <w:style w:type="table" w:styleId="ColorfulGrid-Accent5">
+  <w:style w:type="table" w:styleId="Grillecouleur-Accent5">
     <w:name w:val="Colorful Grid Accent 5"/>
-    <w:basedOn w:val="TableNormal"/>
+    <w:basedOn w:val="TableauNormal"/>
     <w:uiPriority w:val="73"/>
     <w:rsid w:val="00CB0664"/>
     <w:pPr>
@@ -16445,9 +17117,9 @@
       </w:tcPr>
     </w:tblStylePr>
   </w:style>
-  <w:style w:type="table" w:styleId="ColorfulGrid-Accent6">
+  <w:style w:type="table" w:styleId="Grillecouleur-Accent6">
     <w:name w:val="Colorful Grid Accent 6"/>
-    <w:basedOn w:val="TableNormal"/>
+    <w:basedOn w:val="TableauNormal"/>
     <w:uiPriority w:val="73"/>
     <w:rsid w:val="00CB0664"/>
     <w:pPr>
@@ -16520,47 +17192,47 @@
   </w:style>
   <w:style w:type="character" w:customStyle="1" w:styleId="katex-mathml">
     <w:name w:val="katex-mathml"/>
-    <w:basedOn w:val="DefaultParagraphFont"/>
+    <w:basedOn w:val="Policepardfaut"/>
     <w:rsid w:val="001C7450"/>
   </w:style>
   <w:style w:type="character" w:customStyle="1" w:styleId="mord">
     <w:name w:val="mord"/>
-    <w:basedOn w:val="DefaultParagraphFont"/>
+    <w:basedOn w:val="Policepardfaut"/>
     <w:rsid w:val="001C7450"/>
   </w:style>
   <w:style w:type="character" w:customStyle="1" w:styleId="mrel">
     <w:name w:val="mrel"/>
-    <w:basedOn w:val="DefaultParagraphFont"/>
+    <w:basedOn w:val="Policepardfaut"/>
     <w:rsid w:val="001C7450"/>
   </w:style>
   <w:style w:type="character" w:customStyle="1" w:styleId="mopen">
     <w:name w:val="mopen"/>
-    <w:basedOn w:val="DefaultParagraphFont"/>
+    <w:basedOn w:val="Policepardfaut"/>
     <w:rsid w:val="001C7450"/>
   </w:style>
   <w:style w:type="character" w:customStyle="1" w:styleId="vlist-s">
     <w:name w:val="vlist-s"/>
-    <w:basedOn w:val="DefaultParagraphFont"/>
+    <w:basedOn w:val="Policepardfaut"/>
     <w:rsid w:val="001C7450"/>
   </w:style>
   <w:style w:type="character" w:customStyle="1" w:styleId="mpunct">
     <w:name w:val="mpunct"/>
-    <w:basedOn w:val="DefaultParagraphFont"/>
+    <w:basedOn w:val="Policepardfaut"/>
     <w:rsid w:val="001C7450"/>
   </w:style>
   <w:style w:type="character" w:customStyle="1" w:styleId="minner">
     <w:name w:val="minner"/>
-    <w:basedOn w:val="DefaultParagraphFont"/>
+    <w:basedOn w:val="Policepardfaut"/>
     <w:rsid w:val="001C7450"/>
   </w:style>
   <w:style w:type="character" w:customStyle="1" w:styleId="mclose">
     <w:name w:val="mclose"/>
-    <w:basedOn w:val="DefaultParagraphFont"/>
+    <w:basedOn w:val="Policepardfaut"/>
     <w:rsid w:val="001C7450"/>
   </w:style>
-  <w:style w:type="character" w:styleId="PlaceholderText">
+  <w:style w:type="character" w:styleId="Textedelespacerserv">
     <w:name w:val="Placeholder Text"/>
-    <w:basedOn w:val="DefaultParagraphFont"/>
+    <w:basedOn w:val="Policepardfaut"/>
     <w:uiPriority w:val="99"/>
     <w:semiHidden/>
     <w:rsid w:val="001C7450"/>
@@ -16581,7 +17253,6 @@
       <w:rFonts w:ascii="Times New Roman" w:eastAsia="Times New Roman" w:hAnsi="Times New Roman" w:cs="Times New Roman"/>
       <w:sz w:val="24"/>
       <w:szCs w:val="24"/>
-      <w:lang/>
     </w:rPr>
   </w:style>
 </w:styles>

</xml_diff>